<commit_message>
tuesday in-depth code review
</commit_message>
<xml_diff>
--- a/rimrock drawdown white paper.docx
+++ b/rimrock drawdown white paper.docx
@@ -4,10 +4,38 @@
   <w:body>
     <w:p>
       <w:pPr>
-        <w:pStyle w:val="HeadingA"/>
-      </w:pPr>
-      <w:r>
+        <w:ind w:left="720" w:right="720"/>
+        <w:jc w:val="center"/>
+        <w:rPr>
+          <w:b/>
+          <w:bCs/>
+        </w:rPr>
+      </w:pPr>
+      <w:r>
+        <w:rPr>
+          <w:b/>
+          <w:bCs/>
+        </w:rPr>
         <w:t>Deep Drawdowns at Rimrock Lake are Associated with Decline in Bull Trout Redd Counts the Following Year</w:t>
+      </w:r>
+    </w:p>
+    <w:p>
+      <w:pPr>
+        <w:ind w:left="720" w:right="720"/>
+        <w:jc w:val="center"/>
+        <w:rPr>
+          <w:b/>
+          <w:bCs/>
+        </w:rPr>
+      </w:pPr>
+    </w:p>
+    <w:p>
+      <w:pPr>
+        <w:ind w:left="720" w:right="720"/>
+        <w:jc w:val="center"/>
+      </w:pPr>
+      <w:r>
+        <w:t>September 2024</w:t>
       </w:r>
     </w:p>
     <w:p>
@@ -22,6 +50,7 @@
     <w:p>
       <w:pPr>
         <w:pStyle w:val="HeadingA"/>
+        <w:jc w:val="center"/>
         <w:rPr>
           <w:b w:val="0"/>
           <w:bCs w:val="0"/>
@@ -38,6 +67,7 @@
     <w:p>
       <w:pPr>
         <w:pStyle w:val="HeadingA"/>
+        <w:jc w:val="center"/>
         <w:rPr>
           <w:b w:val="0"/>
           <w:bCs w:val="0"/>
@@ -115,7 +145,99 @@
       </w:r>
       <w:proofErr w:type="gramEnd"/>
       <w:r>
-        <w:t xml:space="preserve"> know to lead to increased kokanee and bull trout e</w:t>
+        <w:t xml:space="preserve"> know to lead to increased kokanee </w:t>
+      </w:r>
+      <w:r>
+        <w:t>entrainment</w:t>
+      </w:r>
+    </w:p>
+    <w:p>
+      <w:pPr>
+        <w:pStyle w:val="ListParagraph"/>
+        <w:numPr>
+          <w:ilvl w:val="0"/>
+          <w:numId w:val="2"/>
+        </w:numPr>
+      </w:pPr>
+      <w:r>
+        <w:t xml:space="preserve">These drawdowns may influence bull trout </w:t>
+      </w:r>
+      <w:r>
+        <w:t xml:space="preserve">indirectly through impacts on prey base and habitat quality, and directly through </w:t>
+      </w:r>
+      <w:proofErr w:type="gramStart"/>
+      <w:r>
+        <w:t>entrainment</w:t>
+      </w:r>
+      <w:proofErr w:type="gramEnd"/>
+    </w:p>
+    <w:p>
+      <w:pPr>
+        <w:pStyle w:val="ListParagraph"/>
+        <w:numPr>
+          <w:ilvl w:val="0"/>
+          <w:numId w:val="2"/>
+        </w:numPr>
+      </w:pPr>
+      <w:r>
+        <w:t xml:space="preserve">We found that there is a significant association between the depth of drawdown at Rimrock Lake (minimum annual pool elevation) and the number of bull trout </w:t>
+      </w:r>
+      <w:proofErr w:type="spellStart"/>
+      <w:r>
+        <w:t>redds</w:t>
+      </w:r>
+      <w:proofErr w:type="spellEnd"/>
+      <w:r>
+        <w:t xml:space="preserve"> observed the following year in the South Fork Tieton River and Indian Creek populations. </w:t>
+      </w:r>
+    </w:p>
+    <w:p>
+      <w:pPr>
+        <w:pStyle w:val="ListParagraph"/>
+        <w:numPr>
+          <w:ilvl w:val="0"/>
+          <w:numId w:val="2"/>
+        </w:numPr>
+      </w:pPr>
+      <w:r>
+        <w:t>A</w:t>
+      </w:r>
+      <w:r>
+        <w:t xml:space="preserve"> </w:t>
+      </w:r>
+      <w:commentRangeStart w:id="0"/>
+      <w:r>
+        <w:t>model</w:t>
+      </w:r>
+      <w:commentRangeEnd w:id="0"/>
+      <w:r>
+        <w:rPr>
+          <w:rStyle w:val="CommentReference"/>
+        </w:rPr>
+        <w:commentReference w:id="0"/>
+      </w:r>
+      <w:r>
+        <w:t xml:space="preserve"> built on these observations </w:t>
+      </w:r>
+      <w:r>
+        <w:t>predicts</w:t>
+      </w:r>
+      <w:r>
+        <w:t xml:space="preserve"> that drawdowns below ~30,000 </w:t>
+      </w:r>
+      <w:r>
+        <w:t xml:space="preserve">acre-feet are associated with </w:t>
+      </w:r>
+      <w:r>
+        <w:t xml:space="preserve">~40 fewer </w:t>
+      </w:r>
+      <w:proofErr w:type="spellStart"/>
+      <w:r>
+        <w:t>redds</w:t>
+      </w:r>
+      <w:proofErr w:type="spellEnd"/>
+      <w:r>
+        <w:t xml:space="preserve"> than expected from the linear trend in the following year. </w:t>
       </w:r>
     </w:p>
     <w:p>
@@ -177,293 +299,232 @@
         <w:fldChar w:fldCharType="separate"/>
       </w:r>
       <w:r>
-        <w:t>(</w:t>
+        <w:t>(Coutant &amp; Whitney, 2000; Harrison et al., 2019, 2020)</w:t>
+      </w:r>
+      <w:r>
+        <w:fldChar w:fldCharType="end"/>
+      </w:r>
+      <w:r>
+        <w:t>.  Many Rimrock bull trout are expected to be in upstream spawning habitats during peak flip-flop water delivery.  However, Rimrock bull trout have been documented in the forebay during the period when peak flows occur</w:t>
+      </w:r>
+      <w:r>
+        <w:t xml:space="preserve"> </w:t>
+      </w:r>
+      <w:r>
+        <w:fldChar w:fldCharType="begin"/>
+      </w:r>
+      <w:r>
+        <w:instrText xml:space="preserve"> ADDIN ZOTERO_ITEM CSL_CITATION {"citationID":"sYFLHbE6","properties":{"formattedCitation":"(Mizell &amp; Anderson, 2008, p. 42)","plainCitation":"(Mizell &amp; Anderson, 2008, p. 42)","noteIndex":0},"citationItems":[{"id":20535,"uris":["http://zotero.org/users/12566269/items/EHCDH2JU"],"itemData":{"id":20535,"type":"article-journal","language":"en","source":"Zotero","title":"Monitoring Federally Listed Bull Trout (Salvelinus confluentus) Movements Proximate to Bureau of Reclamation Dams in the Yakima Basin","author":[{"family":"Mizell","given":"Michael"},{"family":"Anderson","given":"Eric"}],"issued":{"date-parts":[["2008"]]}},"locator":"42","label":"page"}],"schema":"https://github.com/citation-style-language/schema/raw/master/csl-citation.json"} </w:instrText>
+      </w:r>
+      <w:r>
+        <w:fldChar w:fldCharType="separate"/>
+      </w:r>
+      <w:r>
+        <w:t>(Mizell &amp; Anderson, 2008, p. 42)</w:t>
+      </w:r>
+      <w:r>
+        <w:fldChar w:fldCharType="end"/>
+      </w:r>
+      <w:r>
+        <w:t>.  Studies conducted in 2002 and 2003 estimated 145 and 120 bull trout were entrained from Rimrock Lake each year, respectively</w:t>
+      </w:r>
+      <w:r>
+        <w:t xml:space="preserve"> </w:t>
+      </w:r>
+      <w:r>
+        <w:fldChar w:fldCharType="begin"/>
+      </w:r>
+      <w:r>
+        <w:instrText xml:space="preserve"> ADDIN ZOTERO_ITEM CSL_CITATION {"citationID":"GGtK3ldB","properties":{"formattedCitation":"(Hiebert, 2004; Hiebert et al., 2003)","plainCitation":"(Hiebert, 2004; Hiebert et al., 2003)","noteIndex":0},"citationItems":[{"id":1577,"uris":["http://zotero.org/groups/2290713/items/FTTC8QGQ"],"itemData":{"id":1577,"type":"report","abstract":"This report quantifies fish entrainment at Rimrock Reservoir, below Tieton Dam, from August 26, 2002, through October 15, 2003, and measures fish distribution and abundance near the intake tower of the reservoir with hydroacoustic surveys.  Entrainment is estimated using paired, fyke nets fish in 24 hour standarized effort periods.  Of the 7,748 fish collected in the nets, 97.87% (7,583 fish) were kokanee salmon and .08% (6 fish) were bull trout.  Efficiency tests are presented for the nets, with overall entrainment of kokanee estimated at 150,417 and bull trout estimated at 120.  This report discusses entrainment reduction techniques, including positive and behavioral barrier techniques.","publisher":"USBR","title":"Fish entrainment from Rimrock Reservoir, Tieton River Washington, 2004","title-short":"Fish entrainment from Rimrock Reservoir, Tieton River Washington","URL":"http://www.ybfwrb.org/Assets/Documents/References/Hiebert_et_al_2003.pdf","author":[{"family":"Hiebert","given":"S."}],"issued":{"date-parts":[["2004"]]}}},{"id":1580,"uris":["http://zotero.org/groups/2290713/items/PUHVL4LI"],"itemData":{"id":1580,"type":"report","abstract":"This report quantifies fish entrainment at Rimrock Reservoir, below Tieton Dam, from August 31, 2002, through October 16, 2002, and measures fish distribution and abundance near the intake tower of the reservoir with hydroacoustic surveys.  Entrainment is estimated using paired, fyke nets fish in 24 hour standarized effort periods.  Of the 5,057 fish collected in the nets, 97.35% (4923 fish) were kokanee salmon and .17% (9 fish) were bull trout.  Efficiency tests are presented for the nets, with overall entrainment of kokanee estimated at 88,445 and bull trout estimated at 145.  This report discusses entrainment reduction techniques, including positive and behavioral barrier techniques.","publisher":"Bureau of Reclamation","title":"Fish Entrainment from Rimrock Reservoir, Tieton River, Washington 2002","title-short":"Fish Entrainment from Rimrock Reservoir, Tieton River, Washington","URL":"http://www.ybfwrb.org/Assets/Documents/References/Hiebert_et_al_2002.pdf","author":[{"family":"Hiebert","given":"S."},{"family":"Best","given":"E."},{"family":"Sechrist","given":"J."},{"family":"Swartz","given":"R."},{"family":"Moore","given":"D."},{"family":"Wilson","given":"J."},{"family":"Kennedy","given":"S."}],"issued":{"date-parts":[["2003"]]}}}],"schema":"https://github.com/citation-style-language/schema/raw/master/csl-citation.json"} </w:instrText>
+      </w:r>
+      <w:r>
+        <w:fldChar w:fldCharType="separate"/>
+      </w:r>
+      <w:r>
+        <w:t>(Hiebert, 2004; Hiebert et al., 2003)</w:t>
+      </w:r>
+      <w:r>
+        <w:fldChar w:fldCharType="end"/>
+      </w:r>
+      <w:r>
+        <w:t>.  Given population estimates in Rimrock Lake at the time</w:t>
+      </w:r>
+      <w:r>
+        <w:t xml:space="preserve"> </w:t>
+      </w:r>
+      <w:r>
+        <w:fldChar w:fldCharType="begin"/>
+      </w:r>
+      <w:r>
+        <w:instrText xml:space="preserve"> ADDIN ZOTERO_ITEM CSL_CITATION {"citationID":"yyyKmy1U","properties":{"formattedCitation":"(James, 2002)","plainCitation":"(James, 2002)","noteIndex":0},"citationItems":[{"id":20546,"uris":["http://zotero.org/users/12566269/items/LM4FQEM4"],"itemData":{"id":20546,"type":"report","publisher":"Bureau of Reclamation","title":"Population Status and Life History Characteristics of Bull Trout in the Yakima River Basin","author":[{"family":"James","given":"Paul"}],"issued":{"date-parts":[["2002"]]}}}],"schema":"https://github.com/citation-style-language/schema/raw/master/csl-citation.json"} </w:instrText>
+      </w:r>
+      <w:r>
+        <w:fldChar w:fldCharType="separate"/>
+      </w:r>
+      <w:r>
+        <w:t>(James, 2002)</w:t>
+      </w:r>
+      <w:r>
+        <w:fldChar w:fldCharType="end"/>
+      </w:r>
+      <w:r>
+        <w:t>, this represent an annual entrainment rate of ~7%.  Genetic stock identification of bull trout collected in stilling basin just below Tieton Dam found fish from each of the three Rimrock local populations</w:t>
+      </w:r>
+      <w:r>
+        <w:t xml:space="preserve"> </w:t>
+      </w:r>
+      <w:r>
+        <w:fldChar w:fldCharType="begin"/>
+      </w:r>
+      <w:r>
+        <w:instrText xml:space="preserve"> ADDIN ZOTERO_ITEM CSL_CITATION {"citationID":"D2Aa5Kc0","properties":{"formattedCitation":"(Small et al., 2009, p. 26)","plainCitation":"(Small et al., 2009, p. 26)","noteIndex":0},"citationItems":[{"id":20367,"uris":["http://zotero.org/users/12566269/items/YJA5V2UE"],"itemData":{"id":20367,"type":"report","abstract":"A total of 462 bull trout samples from the Yakima River Basin were analyzed at 16 standardized microsatellite loci.  Genotypic data for these fish are now available for addition to the rangewide bull trout microsatellite baseline hosted by USFWS Abernathy Fish Technology Center.  Genetic analysis identified 12 distinct bull trout populations in the Yakima River Basin.  Asymmetric geneflow from the Tieton basin populations into Rattlesnake Cr. suggested that fish entrained over Tieton Dam migrate to the nearest tributary (Rattlesnake Cr.) to spawn.  Pairwise FST tests and tests of genotypic differentiation indicated highly significant differences among population collections with the exception of those from the American River and Union Creek.  Although not significantly different from each other, a combined collection generated signals indicating a mixture of differentiated groups.  Genetic data were used to confirm population of origin for juvenile samples and telemetry samples (analyzed in Phase 1; Hawkins and Von Bargen 2006).  Genetic data were also used to infer population of origin for 72 individuals with unknown population membership collected as part of a WDFW telemetry study of bull trout movement (not analyzed in Phase 1), and from a Bureau of Reclamation collection from Tieton Pool below Tieton Dam, and from WDFW collections throughout the Yakima River basin.","publisher":"Washington Department of Fish and Wildlife","title":"WDFW Yakima bull trout report. Phase 3: Genetic Analysis of Yakima Basin Bull Trout (Salvelinus confluentus)","title-short":"WDFW Yakima bull trout report. Phase 3: Genetic Analysis of Yakima Basin Bull Trout (Salvelinus confluentus)","URL":"http://www.ybfwrb.org/Assets/Documents/References/Small_et_al_2009.doc","author":[{"family":"Small","given":"M.P."},{"family":"Hawkins","given":"D."},{"family":"Von Bargen","given":"J."}],"issued":{"date-parts":[["2009"]]}},"locator":"26","label":"page"}],"schema":"https://github.com/citation-style-language/schema/raw/master/csl-citation.json"} </w:instrText>
+      </w:r>
+      <w:r>
+        <w:fldChar w:fldCharType="separate"/>
+      </w:r>
+      <w:r>
+        <w:t>(Small et al., 2009, p. 26)</w:t>
+      </w:r>
+      <w:r>
+        <w:fldChar w:fldCharType="end"/>
+      </w:r>
+      <w:r>
+        <w:t xml:space="preserve">. </w:t>
+      </w:r>
+    </w:p>
+    <w:p/>
+    <w:p>
+      <w:r>
+        <w:t>Entrained bull trout likely suffer injury and mortality</w:t>
+      </w:r>
+      <w:r>
+        <w:t xml:space="preserve"> </w:t>
+      </w:r>
+      <w:r>
+        <w:fldChar w:fldCharType="begin"/>
+      </w:r>
+      <w:r>
+        <w:instrText xml:space="preserve"> ADDIN ZOTERO_ITEM CSL_CITATION {"citationID":"4e7YFhs1","properties":{"formattedCitation":"(Algera et al., 2020)","plainCitation":"(Algera et al., 2020)","noteIndex":0},"citationItems":[{"id":20461,"uris":["http://zotero.org/users/12566269/items/H8K65F9E"],"itemData":{"id":20461,"type":"article-journal","abstract":"Abstract\n            \n              Background\n              Fish injury and mortality resulting from entrainment and/or impingement during downstream passage over/through hydropower infrastructure has the potential to cause negative effects on fish populations. The primary goal of this systematic review was to address two research questions: (1) What are the consequences of hydroelectric dam fish entrainment and impingement on freshwater fish productivity in temperate regions?; (2) To what extent do various factors like site type, intervention type, and life history characteristics influence the consequences of fish entrainment and impingement?\n            \n            \n              Methods\n              The review was conducted using guidelines provided by the Collaboration for Environmental Evidence and examined commercially published and grey literature. All articles found using a systematic search were screened using a priori eligibility criteria at two stages (title and abstract, and full-text, respectively), with consistency checks being performed at each stage. The validity of studies was appraised and data were extracted using tools explicitly designed for this review. A narrative synthesis encompassed all relevant studies and a quantitative synthesis (meta-analysis) was conducted where appropriate.\n            \n            \n              Review findings\n              \n                A total of 264 studies from 87 articles were included for critical appraisal and narrative synthesis. Studies were primarily conducted in the United States (93%) on genera in the Salmonidae family (86%). The evidence base did not allow for an evaluation of the consequences of entrainment/impingement on fish productivity per se; therefore, we evaluated the risk of freshwater fish injury and mortality owing to downstream passage through common hydropower infrastructure. Our quantitative synthesis suggested an overall increased risk of injury and immediate mortality from passage through/over hydropower infrastructure. Injury and immediate mortality risk varied among infrastructure types. Bypasses resulted in decreased injury risk relative to controls, whereas turbines and spillways were associated with the highest injury risks relative to controls. Within turbine studies, those conducted in a lab setting were associated with higher injury risk than field-based studies, and studies with longer assessment time periods (≥ 24–48 h) were associated with higher risk than shorter duration assessment periods (&lt; 24 h). Turbines and sluiceways were associated with the highest immediate mortality risk relative to controls. Within turbine studies, lab-based studies had higher mortality risk ratios than field-based studies. Within field studies, Francis turbines resulted in a higher immediate mortality risk than Kaplan turbines relative to controls, and wild sourced fish had a higher immediate mortality risk than hatchery sourced fish in Kaplan turbines. No other associations between effect size and moderators were identified. Taxonomic analyses revealed a significant increased injury and immediate mortality risk relative to controls for genera\n                Alosa\n                (river herring) and\n                Oncorhynchus\n                (Pacific salmonids), and delayed mortality risk for\n                Anguilla\n                (freshwater eels).\n              \n            \n            \n              Conclusions\n              Our synthesis suggests that hydropower infrastructure in temperate regions increased the overall risk of freshwater fish injury and immediate mortality relative to controls. The evidence base confirmed that turbines and spillways increase the risk of injury and/or mortality for downstream passing fish compared to controls. Differences in lab- and field-based studies were evident, highlighting the need for further studies to understand the sources of variation among lab- and field-based studies. We were unable to examine delayed mortality, likely due to the lack of consistency in monitoring for post-passage delayed injury and mortality. Our synthesis suggests that bypasses are the most “fish friendly” passage option in terms of reducing fish injury and mortality. To address knowledge gaps, studies are needed that focus on systems outside of North America, on non-salmonid or non-sportfish target species, and on population-level consequences of fish entrainment/impingement.","container-title":"Environmental Evidence","DOI":"10.1186/s13750-020-0184-0","ISSN":"2047-2382","issue":"1","journalAbbreviation":"Environ Evid","language":"en","page":"3","source":"DOI.org (Crossref)","title":"What are the relative risks of mortality and injury for fish during downstream passage at hydroelectric dams in temperate regions? A systematic review","title-short":"What are the relative risks of mortality and injury for fish during downstream passage at hydroelectric dams in temperate regions?","volume":"9","author":[{"family":"Algera","given":"Dirk A."},{"family":"Rytwinski","given":"Trina"},{"family":"Taylor","given":"Jessica J."},{"family":"Bennett","given":"Joseph R."},{"family":"Smokorowski","given":"Karen E."},{"family":"Harrison","given":"Philip M."},{"family":"Clarke","given":"Keith D."},{"family":"Enders","given":"Eva C."},{"family":"Power","given":"Michael"},{"family":"Bevelhimer","given":"Mark S."},{"family":"Cooke","given":"Steven J."}],"issued":{"date-parts":[["2020",1,28]]}}}],"schema":"https://github.com/citation-style-language/schema/raw/master/csl-citation.json"} </w:instrText>
+      </w:r>
+      <w:r>
+        <w:fldChar w:fldCharType="separate"/>
+      </w:r>
+      <w:r>
+        <w:t>(Algera et al., 2020)</w:t>
+      </w:r>
+      <w:r>
+        <w:fldChar w:fldCharType="end"/>
+      </w:r>
+      <w:r>
+        <w:t xml:space="preserve">.  While the rate of injury and mortality for adult bull trout entrained through Tieton Dam are not known, kokanee have been used as surrogates to estimate mortality for sub-adult bull trout.  Mortality is estimated </w:t>
+      </w:r>
+      <w:r>
+        <w:lastRenderedPageBreak/>
+        <w:t xml:space="preserve">at 45% for sub-adults </w:t>
+      </w:r>
+      <w:r>
+        <w:fldChar w:fldCharType="begin"/>
+      </w:r>
+      <w:r>
+        <w:instrText xml:space="preserve"> ADDIN ZOTERO_ITEM CSL_CITATION {"citationID":"V8yRtZ2y","properties":{"formattedCitation":"(Courter &amp; Vaughan, 2011)","plainCitation":"(Courter &amp; Vaughan, 2011)","noteIndex":0},"citationItems":[{"id":20478,"uris":["http://zotero.org/users/12566269/items/3BCCUBNP"],"itemData":{"id":20478,"type":"report","publisher":"Cramer Fish Sciences","title":"Fish Passage: Hydropower Operations Reduce Bull Trout Entrainment Mortality at Tieton Dam","author":[{"family":"Courter","given":"Ian"},{"family":"Vaughan","given":"Jason"}],"issued":{"date-parts":[["2011"]]}}}],"schema":"https://github.com/citation-style-language/schema/raw/master/csl-citation.json"} </w:instrText>
+      </w:r>
+      <w:r>
+        <w:fldChar w:fldCharType="separate"/>
+      </w:r>
+      <w:r>
+        <w:t>(Courter &amp; Vaughan, 2011)</w:t>
+      </w:r>
+      <w:r>
+        <w:fldChar w:fldCharType="end"/>
+      </w:r>
+      <w:r>
+        <w:t>.  Bull trout that survive entrainment are permanently displaced from the lake and unable to contribute to the productivity of their natal streams.  Few entrained fish are expected to spawn elsewhere</w:t>
+      </w:r>
+      <w:r>
+        <w:t xml:space="preserve"> </w:t>
+      </w:r>
+      <w:r>
+        <w:fldChar w:fldCharType="begin"/>
+      </w:r>
+      <w:r>
+        <w:instrText xml:space="preserve"> ADDIN ZOTERO_ITEM CSL_CITATION {"citationID":"4kTSJesA","properties":{"formattedCitation":"(Mizell &amp; Anderson, 2015, p. 108)","plainCitation":"(Mizell &amp; Anderson, 2015, p. 108)","noteIndex":0},"citationItems":[{"id":20537,"uris":["http://zotero.org/users/12566269/items/8RFTSLSK"],"itemData":{"id":20537,"type":"article-journal","language":"en","source":"Zotero","title":"Final Report: An Investigation into the Migratory Behavior, Habitat Use and Genetic Composition of Fluvial and Resident Bull Trout (Salvelinus confluentus) in the Yakima River Basin","author":[{"family":"Mizell","given":"Michael"},{"family":"Anderson","given":"Eric"}],"issued":{"date-parts":[["2015"]]}},"locator":"108","label":"page"}],"schema":"https://github.com/citation-style-language/schema/raw/master/csl-citation.json"} </w:instrText>
+      </w:r>
+      <w:r>
+        <w:fldChar w:fldCharType="separate"/>
+      </w:r>
+      <w:r>
+        <w:t>(Mizell &amp; Anderson, 2015, p. 108)</w:t>
+      </w:r>
+      <w:r>
+        <w:fldChar w:fldCharType="end"/>
+      </w:r>
+      <w:r>
+        <w:t>.</w:t>
+      </w:r>
+    </w:p>
+    <w:p/>
+    <w:p>
+      <w:r>
+        <w:t>Drawdowns of Rimrock Lake also pose a threat to bull trout through impacts on bull trout prey base.  Unlike other reservoirs in the Yakima Project, Rimrock Lake was not a natural lake, and operations at Tieton Dam can draw Rimrock down to extremely low levels.  Complete drawdowns of Rimrock Lake occurred four times, (1926, 1931, 1973, and 1979), and are associated with collapse of the Rimrock kokanee fishery the following year</w:t>
+      </w:r>
+      <w:r>
+        <w:t xml:space="preserve"> </w:t>
+      </w:r>
+      <w:r>
+        <w:fldChar w:fldCharType="begin"/>
+      </w:r>
+      <w:r>
+        <w:instrText xml:space="preserve"> ADDIN ZOTERO_ITEM CSL_CITATION {"citationID":"gr63Gz98","properties":{"formattedCitation":"(Mongillo &amp; Faulconer, 1980)","plainCitation":"(Mongillo &amp; Faulconer, 1980)","noteIndex":0},"citationItems":[{"id":1451,"uris":["http://zotero.org/groups/2290713/items/2Z5KKYN6"],"itemData":{"id":1451,"type":"report","abstract":"This study was undertaken to identify enhancement potentials of the fisheries in the waters associated with WPRS activities in the Yakima Basin. Problems related to reservoirs, large rivers, small\nstreams and power canals were investiqated. Research results lead to\nrecommendations concerning topics such as minimum pooIs, minimum flows, flow release schedules, and stream fencing. It is estimated that if\nall major recommendations were followed that a minimum of just over\n210,000 man-days of fishing for resident fish would be produced each year in addition to the 1,000,000 already present in the yakima Basin.\nThis wourd be almost one half the amount needed to rneet projected\ndemands for the year 2000.","publisher":"Washington Department of Fish and Wildlife","title":"Yakima Fisheries Enhancement Study","title-short":"Yakima Fisheries Enhancement Study","URL":"http://www.ybfwrb.org/Assets/Documents/References/Mongillo_Faulconer_1980.pdf","author":[{"family":"Mongillo","given":"P."},{"family":"Faulconer","given":"L."}],"issued":{"date-parts":[["1980"]]}}}],"schema":"https://github.com/citation-style-language/schema/raw/master/csl-citation.json"} </w:instrText>
+      </w:r>
+      <w:r>
+        <w:fldChar w:fldCharType="separate"/>
+      </w:r>
+      <w:r>
+        <w:t>(Mongillo &amp; Faulconer, 1980)</w:t>
+      </w:r>
+      <w:r>
+        <w:fldChar w:fldCharType="end"/>
+      </w:r>
+      <w:r>
+        <w:t xml:space="preserve">.  The kokanee fishery did not recover from the 1973 drawdown for six years, despite stocking, and 95 – 99% of the population was lost to entrainment during the 1979 drawdown </w:t>
+      </w:r>
+      <w:r>
+        <w:fldChar w:fldCharType="begin"/>
+      </w:r>
+      <w:r>
+        <w:instrText xml:space="preserve"> ADDIN ZOTERO_ITEM CSL_CITATION {"citationID":"A4LZZCLj","properties":{"formattedCitation":"(Mongillo &amp; Faulconer, 1980, pp. 31, 34)","plainCitation":"(Mongillo &amp; Faulconer, 1980, pp. 31, 34)","noteIndex":0},"citationItems":[{"id":1451,"uris":["http://zotero.org/groups/2290713/items/2Z5KKYN6"],"itemData":{"id":1451,"type":"report","abstract":"This study was undertaken to identify enhancement potentials of the fisheries in the waters associated with WPRS activities in the Yakima Basin. Problems related to reservoirs, large rivers, small\nstreams and power canals were investiqated. Research results lead to\nrecommendations concerning topics such as minimum pooIs, minimum flows, flow release schedules, and stream fencing. It is estimated that if\nall major recommendations were followed that a minimum of just over\n210,000 man-days of fishing for resident fish would be produced each year in addition to the 1,000,000 already present in the yakima Basin.\nThis wourd be almost one half the amount needed to rneet projected\ndemands for the year 2000.","publisher":"Washington Department of Fish and Wildlife","title":"Yakima Fisheries Enhancement Study","title-short":"Yakima Fisheries Enhancement Study","URL":"http://www.ybfwrb.org/Assets/Documents/References/Mongillo_Faulconer_1980.pdf","author":[{"family":"Mongillo","given":"P."},{"family":"Faulconer","given":"L."}],"issued":{"date-parts":[["1980"]]}},"locator":"31, 34","label":"page"}],"schema":"https://github.com/citation-style-language/schema/raw/master/csl-citation.json"} </w:instrText>
+      </w:r>
+      <w:r>
+        <w:fldChar w:fldCharType="separate"/>
+      </w:r>
+      <w:r>
+        <w:t>(Mongillo &amp; Faulconer, 1980, pp. 31, 34)</w:t>
+      </w:r>
+      <w:r>
+        <w:fldChar w:fldCharType="end"/>
+      </w:r>
+      <w:r>
+        <w:t xml:space="preserve">.  Analysis of kokanee catch records also indicate that deep drawdowns, defined as those below ~30,000 </w:t>
       </w:r>
       <w:proofErr w:type="spellStart"/>
       <w:r>
-        <w:t>Coutant</w:t>
+        <w:t>af</w:t>
       </w:r>
       <w:proofErr w:type="spellEnd"/>
       <w:r>
-        <w:t xml:space="preserve"> &amp; Whitney, 2000; Harrison et al., 2019, 2020)</w:t>
-      </w:r>
-      <w:r>
-        <w:fldChar w:fldCharType="end"/>
-      </w:r>
-      <w:r>
-        <w:t>.  Many Rimrock bull trout are expected to be in upstream spawning habitats during peak flip-flop water delivery.  However, Rimrock bull trout have been documented in the forebay during the period when peak flows occur</w:t>
-      </w:r>
-      <w:r>
-        <w:t xml:space="preserve"> </w:t>
+        <w:t xml:space="preserve">, measurably reduce kokanee abundance and productivity </w:t>
       </w:r>
       <w:r>
         <w:fldChar w:fldCharType="begin"/>
       </w:r>
       <w:r>
-        <w:instrText xml:space="preserve"> ADDIN ZOTERO_ITEM CSL_CITATION {"citationID":"sYFLHbE6","properties":{"formattedCitation":"(Mizell &amp; Anderson, 2008, p. 42)","plainCitation":"(Mizell &amp; Anderson, 2008, p. 42)","noteIndex":0},"citationItems":[{"id":20535,"uris":["http://zotero.org/users/12566269/items/EHCDH2JU"],"itemData":{"id":20535,"type":"article-journal","language":"en","source":"Zotero","title":"Monitoring Federally Listed Bull Trout (Salvelinus confluentus) Movements Proximate to Bureau of Reclamation Dams in the Yakima Basin","author":[{"family":"Mizell","given":"Michael"},{"family":"Anderson","given":"Eric"}],"issued":{"date-parts":[["2008"]]}},"locator":"42","label":"page"}],"schema":"https://github.com/citation-style-language/schema/raw/master/csl-citation.json"} </w:instrText>
+        <w:instrText xml:space="preserve"> ADDIN ZOTERO_ITEM CSL_CITATION {"citationID":"RqCj0hA3","properties":{"formattedCitation":"(Mongillo &amp; Faulconer, 1980, p. 31)","plainCitation":"(Mongillo &amp; Faulconer, 1980, p. 31)","noteIndex":0},"citationItems":[{"id":1451,"uris":["http://zotero.org/groups/2290713/items/2Z5KKYN6"],"itemData":{"id":1451,"type":"report","abstract":"This study was undertaken to identify enhancement potentials of the fisheries in the waters associated with WPRS activities in the Yakima Basin. Problems related to reservoirs, large rivers, small\nstreams and power canals were investiqated. Research results lead to\nrecommendations concerning topics such as minimum pooIs, minimum flows, flow release schedules, and stream fencing. It is estimated that if\nall major recommendations were followed that a minimum of just over\n210,000 man-days of fishing for resident fish would be produced each year in addition to the 1,000,000 already present in the yakima Basin.\nThis wourd be almost one half the amount needed to rneet projected\ndemands for the year 2000.","publisher":"Washington Department of Fish and Wildlife","title":"Yakima Fisheries Enhancement Study","title-short":"Yakima Fisheries Enhancement Study","URL":"http://www.ybfwrb.org/Assets/Documents/References/Mongillo_Faulconer_1980.pdf","author":[{"family":"Mongillo","given":"P."},{"family":"Faulconer","given":"L."}],"issued":{"date-parts":[["1980"]]}},"locator":"31","label":"page"}],"schema":"https://github.com/citation-style-language/schema/raw/master/csl-citation.json"} </w:instrText>
       </w:r>
       <w:r>
         <w:fldChar w:fldCharType="separate"/>
       </w:r>
       <w:r>
-        <w:t>(Mizell &amp; Anderson, 2008, p. 42)</w:t>
-      </w:r>
-      <w:r>
-        <w:fldChar w:fldCharType="end"/>
-      </w:r>
-      <w:r>
-        <w:t>.  Studies conducted in 2002 and 2003 estimated 145 and 120 bull trout were entrained from Rimrock Lake each year, respectively</w:t>
-      </w:r>
-      <w:r>
-        <w:t xml:space="preserve"> </w:t>
-      </w:r>
-      <w:r>
-        <w:fldChar w:fldCharType="begin"/>
-      </w:r>
-      <w:r>
-        <w:instrText xml:space="preserve"> ADDIN ZOTERO_ITEM CSL_CITATION {"citationID":"GGtK3ldB","properties":{"formattedCitation":"(Hiebert, 2004; Hiebert et al., 2003)","plainCitation":"(Hiebert, 2004; Hiebert et al., 2003)","noteIndex":0},"citationItems":[{"id":1577,"uris":["http://zotero.org/groups/2290713/items/FTTC8QGQ"],"itemData":{"id":1577,"type":"report","abstract":"This report quantifies fish entrainment at Rimrock Reservoir, below Tieton Dam, from August 26, 2002, through October 15, 2003, and measures fish distribution and abundance near the intake tower of the reservoir with hydroacoustic surveys.  Entrainment is estimated using paired, fyke nets fish in 24 hour standarized effort periods.  Of the 7,748 fish collected in the nets, 97.87% (7,583 fish) were kokanee salmon and .08% (6 fish) were bull trout.  Efficiency tests are presented for the nets, with overall entrainment of kokanee estimated at 150,417 and bull trout estimated at 120.  This report discusses entrainment reduction techniques, including positive and behavioral barrier techniques.","publisher":"USBR","title":"Fish entrainment from Rimrock Reservoir, Tieton River Washington, 2004","title-short":"Fish entrainment from Rimrock Reservoir, Tieton River Washington","URL":"http://www.ybfwrb.org/Assets/Documents/References/Hiebert_et_al_2003.pdf","author":[{"family":"Hiebert","given":"S."}],"issued":{"date-parts":[["2004"]]}}},{"id":1580,"uris":["http://zotero.org/groups/2290713/items/PUHVL4LI"],"itemData":{"id":1580,"type":"report","abstract":"This report quantifies fish entrainment at Rimrock Reservoir, below Tieton Dam, from August 31, 2002, through October 16, 2002, and measures fish distribution and abundance near the intake tower of the reservoir with hydroacoustic surveys.  Entrainment is estimated using paired, fyke nets fish in 24 hour standarized effort periods.  Of the 5,057 fish collected in the nets, 97.35% (4923 fish) were kokanee salmon and .17% (9 fish) were bull trout.  Efficiency tests are presented for the nets, with overall entrainment of kokanee estimated at 88,445 and bull trout estimated at 145.  This report discusses entrainment reduction techniques, including positive and behavioral barrier techniques.","publisher":"Bureau of Reclamation","title":"Fish Entrainment from Rimrock Reservoir, Tieton River, Washington 2002","title-short":"Fish Entrainment from Rimrock Reservoir, Tieton River, Washington","URL":"http://www.ybfwrb.org/Assets/Documents/References/Hiebert_et_al_2002.pdf","author":[{"family":"Hiebert","given":"S."},{"family":"Best","given":"E."},{"family":"Sechrist","given":"J."},{"family":"Swartz","given":"R."},{"family":"Moore","given":"D."},{"family":"Wilson","given":"J."},{"family":"Kennedy","given":"S."}],"issued":{"date-parts":[["2003"]]}}}],"schema":"https://github.com/citation-style-language/schema/raw/master/csl-citation.json"} </w:instrText>
-      </w:r>
-      <w:r>
-        <w:fldChar w:fldCharType="separate"/>
-      </w:r>
-      <w:r>
-        <w:t>(Hiebert, 2004; Hiebert et al., 2003)</w:t>
-      </w:r>
-      <w:r>
-        <w:fldChar w:fldCharType="end"/>
-      </w:r>
-      <w:r>
-        <w:t>.  Given population estimates in Rimrock Lake at the time</w:t>
-      </w:r>
-      <w:r>
-        <w:t xml:space="preserve"> </w:t>
-      </w:r>
-      <w:r>
-        <w:fldChar w:fldCharType="begin"/>
-      </w:r>
-      <w:r>
-        <w:instrText xml:space="preserve"> ADDIN ZOTERO_ITEM CSL_CITATION {"citationID":"yyyKmy1U","properties":{"formattedCitation":"(James, 2002)","plainCitation":"(James, 2002)","noteIndex":0},"citationItems":[{"id":20546,"uris":["http://zotero.org/users/12566269/items/LM4FQEM4"],"itemData":{"id":20546,"type":"report","publisher":"Bureau of Reclamation","title":"Population Status and Life History Characteristics of Bull Trout in the Yakima River Basin","author":[{"family":"James","given":"Paul"}],"issued":{"date-parts":[["2002"]]}}}],"schema":"https://github.com/citation-style-language/schema/raw/master/csl-citation.json"} </w:instrText>
-      </w:r>
-      <w:r>
-        <w:fldChar w:fldCharType="separate"/>
-      </w:r>
-      <w:r>
-        <w:t>(James, 2002)</w:t>
-      </w:r>
-      <w:r>
-        <w:fldChar w:fldCharType="end"/>
-      </w:r>
-      <w:r>
-        <w:t>, this represent an annual entrainment rate of ~7%.  Genetic stock identification of bull trout collected in stilling basin just below Tieton Dam found fish from each of the three Rimrock local populations</w:t>
-      </w:r>
-      <w:r>
-        <w:t xml:space="preserve"> </w:t>
-      </w:r>
-      <w:r>
-        <w:fldChar w:fldCharType="begin"/>
-      </w:r>
-      <w:r>
-        <w:instrText xml:space="preserve"> ADDIN ZOTERO_ITEM CSL_CITATION {"citationID":"D2Aa5Kc0","properties":{"formattedCitation":"(Small et al., 2009, p. 26)","plainCitation":"(Small et al., 2009, p. 26)","noteIndex":0},"citationItems":[{"id":20367,"uris":["http://zotero.org/users/12566269/items/YJA5V2UE"],"itemData":{"id":20367,"type":"report","abstract":"A total of 462 bull trout samples from the Yakima River Basin were analyzed at 16 standardized microsatellite loci.  Genotypic data for these fish are now available for addition to the rangewide bull trout microsatellite baseline hosted by USFWS Abernathy Fish Technology Center.  Genetic analysis identified 12 distinct bull trout populations in the Yakima River Basin.  Asymmetric geneflow from the Tieton basin populations into Rattlesnake Cr. suggested that fish entrained over Tieton Dam migrate to the nearest tributary (Rattlesnake Cr.) to spawn.  Pairwise FST tests and tests of genotypic differentiation indicated highly significant differences among population collections with the exception of those from the American River and Union Creek.  Although not significantly different from each other, a combined collection generated signals indicating a mixture of differentiated groups.  Genetic data were used to confirm population of origin for juvenile samples and telemetry samples (analyzed in Phase 1; Hawkins and Von Bargen 2006).  Genetic data were also used to infer population of origin for 72 individuals with unknown population membership collected as part of a WDFW telemetry study of bull trout movement (not analyzed in Phase 1), and from a Bureau of Reclamation collection from Tieton Pool below Tieton Dam, and from WDFW collections throughout the Yakima River basin.","publisher":"Washington Department of Fish and Wildlife","title":"WDFW Yakima bull trout report. Phase 3: Genetic Analysis of Yakima Basin Bull Trout (Salvelinus confluentus)","title-short":"WDFW Yakima bull trout report. Phase 3: Genetic Analysis of Yakima Basin Bull Trout (Salvelinus confluentus)","URL":"http://www.ybfwrb.org/Assets/Documents/References/Small_et_al_2009.doc","author":[{"family":"Small","given":"M.P."},{"family":"Hawkins","given":"D."},{"family":"Von Bargen","given":"J."}],"issued":{"date-parts":[["2009"]]}},"locator":"26","label":"page"}],"schema":"https://github.com/citation-style-language/schema/raw/master/csl-citation.json"} </w:instrText>
-      </w:r>
-      <w:r>
-        <w:fldChar w:fldCharType="separate"/>
-      </w:r>
-      <w:r>
-        <w:t>(Small et al., 2009, p. 26)</w:t>
-      </w:r>
-      <w:r>
-        <w:fldChar w:fldCharType="end"/>
-      </w:r>
-      <w:r>
-        <w:t xml:space="preserve">. </w:t>
-      </w:r>
-    </w:p>
-    <w:p/>
-    <w:p>
-      <w:r>
-        <w:t>Entrained bull trout likely suffer injury and mortality</w:t>
-      </w:r>
-      <w:r>
-        <w:t xml:space="preserve"> </w:t>
-      </w:r>
-      <w:r>
-        <w:fldChar w:fldCharType="begin"/>
-      </w:r>
-      <w:r>
-        <w:instrText xml:space="preserve"> ADDIN ZOTERO_ITEM CSL_CITATION {"citationID":"4e7YFhs1","properties":{"formattedCitation":"(Algera et al., 2020)","plainCitation":"(Algera et al., 2020)","noteIndex":0},"citationItems":[{"id":20461,"uris":["http://zotero.org/users/12566269/items/H8K65F9E"],"itemData":{"id":20461,"type":"article-journal","abstract":"Abstract\n            \n              Background\n              Fish injury and mortality resulting from entrainment and/or impingement during downstream passage over/through hydropower infrastructure has the potential to cause negative effects on fish populations. The primary goal of this systematic review was to address two research questions: (1) What are the consequences of hydroelectric dam fish entrainment and impingement on freshwater fish productivity in temperate regions?; (2) To what extent do various factors like site type, intervention type, and life history characteristics influence the consequences of fish entrainment and impingement?\n            \n            \n              Methods\n              The review was conducted using guidelines provided by the Collaboration for Environmental Evidence and examined commercially published and grey literature. All articles found using a systematic search were screened using a priori eligibility criteria at two stages (title and abstract, and full-text, respectively), with consistency checks being performed at each stage. The validity of studies was appraised and data were extracted using tools explicitly designed for this review. A narrative synthesis encompassed all relevant studies and a quantitative synthesis (meta-analysis) was conducted where appropriate.\n            \n            \n              Review findings\n              \n                A total of 264 studies from 87 articles were included for critical appraisal and narrative synthesis. Studies were primarily conducted in the United States (93%) on genera in the Salmonidae family (86%). The evidence base did not allow for an evaluation of the consequences of entrainment/impingement on fish productivity per se; therefore, we evaluated the risk of freshwater fish injury and mortality owing to downstream passage through common hydropower infrastructure. Our quantitative synthesis suggested an overall increased risk of injury and immediate mortality from passage through/over hydropower infrastructure. Injury and immediate mortality risk varied among infrastructure types. Bypasses resulted in decreased injury risk relative to controls, whereas turbines and spillways were associated with the highest injury risks relative to controls. Within turbine studies, those conducted in a lab setting were associated with higher injury risk than field-based studies, and studies with longer assessment time periods (≥ 24–48 h) were associated with higher risk than shorter duration assessment periods (&lt; 24 h). Turbines and sluiceways were associated with the highest immediate mortality risk relative to controls. Within turbine studies, lab-based studies had higher mortality risk ratios than field-based studies. Within field studies, Francis turbines resulted in a higher immediate mortality risk than Kaplan turbines relative to controls, and wild sourced fish had a higher immediate mortality risk than hatchery sourced fish in Kaplan turbines. No other associations between effect size and moderators were identified. Taxonomic analyses revealed a significant increased injury and immediate mortality risk relative to controls for genera\n                Alosa\n                (river herring) and\n                Oncorhynchus\n                (Pacific salmonids), and delayed mortality risk for\n                Anguilla\n                (freshwater eels).\n              \n            \n            \n              Conclusions\n              Our synthesis suggests that hydropower infrastructure in temperate regions increased the overall risk of freshwater fish injury and immediate mortality relative to controls. The evidence base confirmed that turbines and spillways increase the risk of injury and/or mortality for downstream passing fish compared to controls. Differences in lab- and field-based studies were evident, highlighting the need for further studies to understand the sources of variation among lab- and field-based studies. We were unable to examine delayed mortality, likely due to the lack of consistency in monitoring for post-passage delayed injury and mortality. Our synthesis suggests that bypasses are the most “fish friendly” passage option in terms of reducing fish injury and mortality. To address knowledge gaps, studies are needed that focus on systems outside of North America, on non-salmonid or non-sportfish target species, and on population-level consequences of fish entrainment/impingement.","container-title":"Environmental Evidence","DOI":"10.1186/s13750-020-0184-0","ISSN":"2047-2382","issue":"1","journalAbbreviation":"Environ Evid","language":"en","page":"3","source":"DOI.org (Crossref)","title":"What are the relative risks of mortality and injury for fish during downstream passage at hydroelectric dams in temperate regions? A systematic review","title-short":"What are the relative risks of mortality and injury for fish during downstream passage at hydroelectric dams in temperate regions?","volume":"9","author":[{"family":"Algera","given":"Dirk A."},{"family":"Rytwinski","given":"Trina"},{"family":"Taylor","given":"Jessica J."},{"family":"Bennett","given":"Joseph R."},{"family":"Smokorowski","given":"Karen E."},{"family":"Harrison","given":"Philip M."},{"family":"Clarke","given":"Keith D."},{"family":"Enders","given":"Eva C."},{"family":"Power","given":"Michael"},{"family":"Bevelhimer","given":"Mark S."},{"family":"Cooke","given":"Steven J."}],"issued":{"date-parts":[["2020",1,28]]}}}],"schema":"https://github.com/citation-style-language/schema/raw/master/csl-citation.json"} </w:instrText>
-      </w:r>
-      <w:r>
-        <w:fldChar w:fldCharType="separate"/>
-      </w:r>
-      <w:r>
-        <w:t>(</w:t>
-      </w:r>
-      <w:proofErr w:type="spellStart"/>
-      <w:r>
-        <w:t>Algera</w:t>
-      </w:r>
-      <w:proofErr w:type="spellEnd"/>
-      <w:r>
-        <w:t xml:space="preserve"> et al., 2020)</w:t>
-      </w:r>
-      <w:r>
-        <w:fldChar w:fldCharType="end"/>
-      </w:r>
-      <w:r>
-        <w:t xml:space="preserve">.  While the rate of injury and mortality for adult bull trout entrained through Tieton Dam are not known, kokanee have been used as surrogates to estimate mortality for sub-adult bull trout.  Mortality is estimated at 45% for sub-adults </w:t>
-      </w:r>
-      <w:r>
-        <w:fldChar w:fldCharType="begin"/>
-      </w:r>
-      <w:r>
-        <w:instrText xml:space="preserve"> ADDIN ZOTERO_ITEM CSL_CITATION {"citationID":"V8yRtZ2y","properties":{"formattedCitation":"(Courter &amp; Vaughan, 2011)","plainCitation":"(Courter &amp; Vaughan, 2011)","noteIndex":0},"citationItems":[{"id":20478,"uris":["http://zotero.org/users/12566269/items/3BCCUBNP"],"itemData":{"id":20478,"type":"report","publisher":"Cramer Fish Sciences","title":"Fish Passage: Hydropower Operations Reduce Bull Trout Entrainment Mortality at Tieton Dam","author":[{"family":"Courter","given":"Ian"},{"family":"Vaughan","given":"Jason"}],"issued":{"date-parts":[["2011"]]}}}],"schema":"https://github.com/citation-style-language/schema/raw/master/csl-citation.json"} </w:instrText>
-      </w:r>
-      <w:r>
-        <w:fldChar w:fldCharType="separate"/>
-      </w:r>
-      <w:r>
-        <w:t>(Courter &amp; Vaughan, 2011)</w:t>
-      </w:r>
-      <w:r>
-        <w:fldChar w:fldCharType="end"/>
-      </w:r>
-      <w:r>
-        <w:t>.  Bull trout that survive entrainment are permanently displaced from the lake and unable to contribute to the productivity of their natal streams.  Few entrained fish are expected to spawn elsewhere</w:t>
-      </w:r>
-      <w:r>
-        <w:t xml:space="preserve"> </w:t>
-      </w:r>
-      <w:r>
-        <w:fldChar w:fldCharType="begin"/>
-      </w:r>
-      <w:r>
-        <w:instrText xml:space="preserve"> ADDIN ZOTERO_ITEM CSL_CITATION {"citationID":"4kTSJesA","properties":{"formattedCitation":"(Mizell &amp; Anderson, 2015, p. 108)","plainCitation":"(Mizell &amp; Anderson, 2015, p. 108)","noteIndex":0},"citationItems":[{"id":20537,"uris":["http://zotero.org/users/12566269/items/8RFTSLSK"],"itemData":{"id":20537,"type":"article-journal","language":"en","source":"Zotero","title":"Final Report: An Investigation into the Migratory Behavior, Habitat Use and Genetic Composition of Fluvial and Resident Bull Trout (Salvelinus confluentus) in the Yakima River Basin","author":[{"family":"Mizell","given":"Michael"},{"family":"Anderson","given":"Eric"}],"issued":{"date-parts":[["2015"]]}},"locator":"108","label":"page"}],"schema":"https://github.com/citation-style-language/schema/raw/master/csl-citation.json"} </w:instrText>
-      </w:r>
-      <w:r>
-        <w:fldChar w:fldCharType="separate"/>
-      </w:r>
-      <w:r>
-        <w:t>(Mizell &amp; Anderson, 2015, p. 108)</w:t>
-      </w:r>
-      <w:r>
-        <w:fldChar w:fldCharType="end"/>
-      </w:r>
-      <w:r>
-        <w:t>.</w:t>
-      </w:r>
-    </w:p>
-    <w:p/>
-    <w:p>
-      <w:r>
-        <w:t>Drawdowns of Rimrock Lake also pose a threat to bull trout through impacts on bull trout prey base.  Unlike other reservoirs in the Yakima Project, Rimrock Lake was not a natural lake, and operations at Tieton Dam can draw Rimrock down to extremely low levels.  Complete drawdowns of Rimrock Lake occurred four times, (1926, 1931, 1973, and 1979), and are associated with collapse of the Rimrock kokanee fishery the following year</w:t>
-      </w:r>
-      <w:r>
-        <w:t xml:space="preserve"> </w:t>
-      </w:r>
-      <w:r>
-        <w:fldChar w:fldCharType="begin"/>
-      </w:r>
-      <w:r>
-        <w:instrText xml:space="preserve"> ADDIN ZOTERO_ITEM CSL_CITATION {"citationID":"gr63Gz98","properties":{"formattedCitation":"(Mongillo &amp; Faulconer, 1980)","plainCitation":"(Mongillo &amp; Faulconer, 1980)","noteIndex":0},"citationItems":[{"id":1451,"uris":["http://zotero.org/groups/2290713/items/2Z5KKYN6"],"itemData":{"id":1451,"type":"report","abstract":"This study was undertaken to identify enhancement potentials of the fisheries in the waters associated with WPRS activities in the Yakima Basin. Problems related to reservoirs, large rivers, small\nstreams and power canals were investiqated. Research results lead to\nrecommendations concerning topics such as minimum pooIs, minimum flows, flow release schedules, and stream fencing. It is estimated that if\nall major recommendations were followed that a minimum of just over\n210,000 man-days of fishing for resident fish would be produced each year in addition to the 1,000,000 already present in the yakima Basin.\nThis wourd be almost one half the amount needed to rneet projected\ndemands for the year 2000.","publisher":"Washington Department of Fish and Wildlife","title":"Yakima Fisheries Enhancement Study","title-short":"Yakima Fisheries Enhancement Study","URL":"http://www.ybfwrb.org/Assets/Documents/References/Mongillo_Faulconer_1980.pdf","author":[{"family":"Mongillo","given":"P."},{"family":"Faulconer","given":"L."}],"issued":{"date-parts":[["1980"]]}}}],"schema":"https://github.com/citation-style-language/schema/raw/master/csl-citation.json"} </w:instrText>
-      </w:r>
-      <w:r>
-        <w:fldChar w:fldCharType="separate"/>
-      </w:r>
-      <w:r>
-        <w:t>(</w:t>
-      </w:r>
-      <w:proofErr w:type="spellStart"/>
-      <w:r>
-        <w:t>Mongillo</w:t>
-      </w:r>
-      <w:proofErr w:type="spellEnd"/>
-      <w:r>
-        <w:t xml:space="preserve"> &amp; </w:t>
-      </w:r>
-      <w:proofErr w:type="spellStart"/>
-      <w:r>
-        <w:lastRenderedPageBreak/>
-        <w:t>Faulconer</w:t>
-      </w:r>
-      <w:proofErr w:type="spellEnd"/>
-      <w:r>
-        <w:t>, 1980)</w:t>
-      </w:r>
-      <w:r>
-        <w:fldChar w:fldCharType="end"/>
-      </w:r>
-      <w:r>
-        <w:t xml:space="preserve">.  The kokanee fishery did not recover from the 1973 drawdown for six years, despite stocking, and 95 – 99% of the population was lost to entrainment during the 1979 drawdown </w:t>
-      </w:r>
-      <w:r>
-        <w:fldChar w:fldCharType="begin"/>
-      </w:r>
-      <w:r>
-        <w:instrText xml:space="preserve"> ADDIN ZOTERO_ITEM CSL_CITATION {"citationID":"A4LZZCLj","properties":{"formattedCitation":"(Mongillo &amp; Faulconer, 1980, pp. 31, 34)","plainCitation":"(Mongillo &amp; Faulconer, 1980, pp. 31, 34)","noteIndex":0},"citationItems":[{"id":1451,"uris":["http://zotero.org/groups/2290713/items/2Z5KKYN6"],"itemData":{"id":1451,"type":"report","abstract":"This study was undertaken to identify enhancement potentials of the fisheries in the waters associated with WPRS activities in the Yakima Basin. Problems related to reservoirs, large rivers, small\nstreams and power canals were investiqated. Research results lead to\nrecommendations concerning topics such as minimum pooIs, minimum flows, flow release schedules, and stream fencing. It is estimated that if\nall major recommendations were followed that a minimum of just over\n210,000 man-days of fishing for resident fish would be produced each year in addition to the 1,000,000 already present in the yakima Basin.\nThis wourd be almost one half the amount needed to rneet projected\ndemands for the year 2000.","publisher":"Washington Department of Fish and Wildlife","title":"Yakima Fisheries Enhancement Study","title-short":"Yakima Fisheries Enhancement Study","URL":"http://www.ybfwrb.org/Assets/Documents/References/Mongillo_Faulconer_1980.pdf","author":[{"family":"Mongillo","given":"P."},{"family":"Faulconer","given":"L."}],"issued":{"date-parts":[["1980"]]}},"locator":"31, 34","label":"page"}],"schema":"https://github.com/citation-style-language/schema/raw/master/csl-citation.json"} </w:instrText>
-      </w:r>
-      <w:r>
-        <w:fldChar w:fldCharType="separate"/>
-      </w:r>
-      <w:r>
-        <w:t>(</w:t>
-      </w:r>
-      <w:proofErr w:type="spellStart"/>
-      <w:r>
-        <w:t>Mongillo</w:t>
-      </w:r>
-      <w:proofErr w:type="spellEnd"/>
-      <w:r>
-        <w:t xml:space="preserve"> &amp; </w:t>
-      </w:r>
-      <w:proofErr w:type="spellStart"/>
-      <w:r>
-        <w:t>Faulconer</w:t>
-      </w:r>
-      <w:proofErr w:type="spellEnd"/>
-      <w:r>
-        <w:t>, 1980, pp. 31, 34)</w:t>
-      </w:r>
-      <w:r>
-        <w:fldChar w:fldCharType="end"/>
-      </w:r>
-      <w:r>
-        <w:t xml:space="preserve">.  Analysis of kokanee catch records also indicate that deep drawdowns, defined as those below ~30,000 </w:t>
-      </w:r>
-      <w:proofErr w:type="spellStart"/>
-      <w:r>
-        <w:t>af</w:t>
-      </w:r>
-      <w:proofErr w:type="spellEnd"/>
-      <w:r>
-        <w:t xml:space="preserve">, measurably reduce kokanee abundance and productivity </w:t>
-      </w:r>
-      <w:r>
-        <w:fldChar w:fldCharType="begin"/>
-      </w:r>
-      <w:r>
-        <w:instrText xml:space="preserve"> ADDIN ZOTERO_ITEM CSL_CITATION {"citationID":"RqCj0hA3","properties":{"formattedCitation":"(Mongillo &amp; Faulconer, 1980, p. 31)","plainCitation":"(Mongillo &amp; Faulconer, 1980, p. 31)","noteIndex":0},"citationItems":[{"id":1451,"uris":["http://zotero.org/groups/2290713/items/2Z5KKYN6"],"itemData":{"id":1451,"type":"report","abstract":"This study was undertaken to identify enhancement potentials of the fisheries in the waters associated with WPRS activities in the Yakima Basin. Problems related to reservoirs, large rivers, small\nstreams and power canals were investiqated. Research results lead to\nrecommendations concerning topics such as minimum pooIs, minimum flows, flow release schedules, and stream fencing. It is estimated that if\nall major recommendations were followed that a minimum of just over\n210,000 man-days of fishing for resident fish would be produced each year in addition to the 1,000,000 already present in the yakima Basin.\nThis wourd be almost one half the amount needed to rneet projected\ndemands for the year 2000.","publisher":"Washington Department of Fish and Wildlife","title":"Yakima Fisheries Enhancement Study","title-short":"Yakima Fisheries Enhancement Study","URL":"http://www.ybfwrb.org/Assets/Documents/References/Mongillo_Faulconer_1980.pdf","author":[{"family":"Mongillo","given":"P."},{"family":"Faulconer","given":"L."}],"issued":{"date-parts":[["1980"]]}},"locator":"31","label":"page"}],"schema":"https://github.com/citation-style-language/schema/raw/master/csl-citation.json"} </w:instrText>
-      </w:r>
-      <w:r>
-        <w:fldChar w:fldCharType="separate"/>
-      </w:r>
-      <w:r>
-        <w:t>(</w:t>
-      </w:r>
-      <w:proofErr w:type="spellStart"/>
-      <w:r>
-        <w:t>Mongillo</w:t>
-      </w:r>
-      <w:proofErr w:type="spellEnd"/>
-      <w:r>
-        <w:t xml:space="preserve"> &amp; </w:t>
-      </w:r>
-      <w:proofErr w:type="spellStart"/>
-      <w:r>
-        <w:t>Faulconer</w:t>
-      </w:r>
-      <w:proofErr w:type="spellEnd"/>
-      <w:r>
-        <w:t>, 1980, p. 31)</w:t>
+        <w:t>(Mongillo &amp; Faulconer, 1980, p. 31)</w:t>
       </w:r>
       <w:r>
         <w:fldChar w:fldCharType="end"/>
@@ -505,7 +566,7 @@
                     <pic:cNvPicPr/>
                   </pic:nvPicPr>
                   <pic:blipFill>
-                    <a:blip r:embed="rId5"/>
+                    <a:blip r:embed="rId9"/>
                     <a:stretch>
                       <a:fillRect/>
                     </a:stretch>
@@ -530,7 +591,7 @@
       <w:pPr>
         <w:pStyle w:val="Caption"/>
       </w:pPr>
-      <w:bookmarkStart w:id="0" w:name="_Toc163224340"/>
+      <w:bookmarkStart w:id="1" w:name="_Toc163224340"/>
       <w:r>
         <w:t xml:space="preserve">Figure </w:t>
       </w:r>
@@ -540,7 +601,7 @@
       <w:r>
         <w:t>: Volume of Rimrock Lake through the year demonstrating winter drawdown, and the overlap of flows with migration timing and formation of a passage barrier at the mouth of South Fork Tieton River.</w:t>
       </w:r>
-      <w:bookmarkEnd w:id="0"/>
+      <w:bookmarkEnd w:id="1"/>
     </w:p>
     <w:p>
       <w:pPr>
@@ -590,6 +651,7 @@
     <w:p/>
     <w:p>
       <w:r>
+        <w:lastRenderedPageBreak/>
         <w:t>Statement of question paragraph</w:t>
       </w:r>
     </w:p>
@@ -640,7 +702,6 @@
     </w:p>
     <w:p>
       <w:r>
-        <w:lastRenderedPageBreak/>
         <w:t xml:space="preserve">Include a full, </w:t>
       </w:r>
       <w:proofErr w:type="spellStart"/>
@@ -727,6 +788,45 @@
     </w:sectPr>
   </w:body>
 </w:document>
+</file>
+
+<file path=word/comments.xml><?xml version="1.0" encoding="utf-8"?>
+<w:comments xmlns:wpc="http://schemas.microsoft.com/office/word/2010/wordprocessingCanvas" xmlns:cx="http://schemas.microsoft.com/office/drawing/2014/chartex" xmlns:cx1="http://schemas.microsoft.com/office/drawing/2015/9/8/chartex" xmlns:cx2="http://schemas.microsoft.com/office/drawing/2015/10/21/chartex" xmlns:cx3="http://schemas.microsoft.com/office/drawing/2016/5/9/chartex" xmlns:cx4="http://schemas.microsoft.com/office/drawing/2016/5/10/chartex" xmlns:cx5="http://schemas.microsoft.com/office/drawing/2016/5/11/chartex" xmlns:cx6="http://schemas.microsoft.com/office/drawing/2016/5/12/chartex" xmlns:cx7="http://schemas.microsoft.com/office/drawing/2016/5/13/chartex" xmlns:cx8="http://schemas.microsoft.com/office/drawing/2016/5/14/chartex" xmlns:mc="http://schemas.openxmlformats.org/markup-compatibility/2006" xmlns:aink="http://schemas.microsoft.com/office/drawing/2016/ink" xmlns:am3d="http://schemas.microsoft.com/office/drawing/2017/model3d" xmlns:o="urn:schemas-microsoft-com:office:office" xmlns:oel="http://schemas.microsoft.com/office/2019/extlst" xmlns:r="http://schemas.openxmlformats.org/officeDocument/2006/relationships" xmlns:m="http://schemas.openxmlformats.org/officeDocument/2006/math" xmlns:v="urn:schemas-microsoft-com:vml" xmlns:wp14="http://schemas.microsoft.com/office/word/2010/wordprocessingDrawing" xmlns:wp="http://schemas.openxmlformats.org/drawingml/2006/wordprocessingDrawing" xmlns:w10="urn:schemas-microsoft-com:office:word" xmlns:w="http://schemas.openxmlformats.org/wordprocessingml/2006/main" xmlns:w14="http://schemas.microsoft.com/office/word/2010/wordml" xmlns:w15="http://schemas.microsoft.com/office/word/2012/wordml" xmlns:w16cex="http://schemas.microsoft.com/office/word/2018/wordml/cex" xmlns:w16cid="http://schemas.microsoft.com/office/word/2016/wordml/cid" xmlns:w16="http://schemas.microsoft.com/office/word/2018/wordml" xmlns:w16sdtdh="http://schemas.microsoft.com/office/word/2020/wordml/sdtdatahash" xmlns:w16se="http://schemas.microsoft.com/office/word/2015/wordml/symex" xmlns:wpg="http://schemas.microsoft.com/office/word/2010/wordprocessingGroup" xmlns:wpi="http://schemas.microsoft.com/office/word/2010/wordprocessingInk" xmlns:wne="http://schemas.microsoft.com/office/word/2006/wordml" xmlns:wps="http://schemas.microsoft.com/office/word/2010/wordprocessingShape" mc:Ignorable="w14 w15 w16se w16cid w16 w16cex w16sdtdh wp14">
+  <w:comment w:id="0" w:author="Dayan, David I" w:date="2024-08-30T12:57:00Z" w:initials="DDI">
+    <w:p>
+      <w:pPr>
+        <w:pStyle w:val="CommentText"/>
+      </w:pPr>
+      <w:r>
+        <w:rPr>
+          <w:rStyle w:val="CommentReference"/>
+        </w:rPr>
+        <w:annotationRef/>
+      </w:r>
+      <w:r>
+        <w:t>Check this, which model is this?</w:t>
+      </w:r>
+    </w:p>
+  </w:comment>
+</w:comments>
+</file>
+
+<file path=word/commentsExtended.xml><?xml version="1.0" encoding="utf-8"?>
+<w15:commentsEx xmlns:wpc="http://schemas.microsoft.com/office/word/2010/wordprocessingCanvas" xmlns:cx="http://schemas.microsoft.com/office/drawing/2014/chartex" xmlns:cx1="http://schemas.microsoft.com/office/drawing/2015/9/8/chartex" xmlns:cx2="http://schemas.microsoft.com/office/drawing/2015/10/21/chartex" xmlns:cx3="http://schemas.microsoft.com/office/drawing/2016/5/9/chartex" xmlns:cx4="http://schemas.microsoft.com/office/drawing/2016/5/10/chartex" xmlns:cx5="http://schemas.microsoft.com/office/drawing/2016/5/11/chartex" xmlns:cx6="http://schemas.microsoft.com/office/drawing/2016/5/12/chartex" xmlns:cx7="http://schemas.microsoft.com/office/drawing/2016/5/13/chartex" xmlns:cx8="http://schemas.microsoft.com/office/drawing/2016/5/14/chartex" xmlns:mc="http://schemas.openxmlformats.org/markup-compatibility/2006" xmlns:aink="http://schemas.microsoft.com/office/drawing/2016/ink" xmlns:am3d="http://schemas.microsoft.com/office/drawing/2017/model3d" xmlns:o="urn:schemas-microsoft-com:office:office" xmlns:oel="http://schemas.microsoft.com/office/2019/extlst" xmlns:r="http://schemas.openxmlformats.org/officeDocument/2006/relationships" xmlns:m="http://schemas.openxmlformats.org/officeDocument/2006/math" xmlns:v="urn:schemas-microsoft-com:vml" xmlns:wp14="http://schemas.microsoft.com/office/word/2010/wordprocessingDrawing" xmlns:wp="http://schemas.openxmlformats.org/drawingml/2006/wordprocessingDrawing" xmlns:w10="urn:schemas-microsoft-com:office:word" xmlns:w="http://schemas.openxmlformats.org/wordprocessingml/2006/main" xmlns:w14="http://schemas.microsoft.com/office/word/2010/wordml" xmlns:w15="http://schemas.microsoft.com/office/word/2012/wordml" xmlns:w16cex="http://schemas.microsoft.com/office/word/2018/wordml/cex" xmlns:w16cid="http://schemas.microsoft.com/office/word/2016/wordml/cid" xmlns:w16="http://schemas.microsoft.com/office/word/2018/wordml" xmlns:w16sdtdh="http://schemas.microsoft.com/office/word/2020/wordml/sdtdatahash" xmlns:w16se="http://schemas.microsoft.com/office/word/2015/wordml/symex" xmlns:wpg="http://schemas.microsoft.com/office/word/2010/wordprocessingGroup" xmlns:wpi="http://schemas.microsoft.com/office/word/2010/wordprocessingInk" xmlns:wne="http://schemas.microsoft.com/office/word/2006/wordml" xmlns:wps="http://schemas.microsoft.com/office/word/2010/wordprocessingShape" mc:Ignorable="w14 w15 w16se w16cid w16 w16cex w16sdtdh wp14">
+  <w15:commentEx w15:paraId="3A9A62AB" w15:done="0"/>
+</w15:commentsEx>
+</file>
+
+<file path=word/commentsExtensible.xml><?xml version="1.0" encoding="utf-8"?>
+<w16cex:commentsExtensible xmlns:wpc="http://schemas.microsoft.com/office/word/2010/wordprocessingCanvas" xmlns:cx="http://schemas.microsoft.com/office/drawing/2014/chartex" xmlns:cx1="http://schemas.microsoft.com/office/drawing/2015/9/8/chartex" xmlns:cx2="http://schemas.microsoft.com/office/drawing/2015/10/21/chartex" xmlns:cx3="http://schemas.microsoft.com/office/drawing/2016/5/9/chartex" xmlns:cx4="http://schemas.microsoft.com/office/drawing/2016/5/10/chartex" xmlns:cx5="http://schemas.microsoft.com/office/drawing/2016/5/11/chartex" xmlns:cx6="http://schemas.microsoft.com/office/drawing/2016/5/12/chartex" xmlns:cx7="http://schemas.microsoft.com/office/drawing/2016/5/13/chartex" xmlns:cx8="http://schemas.microsoft.com/office/drawing/2016/5/14/chartex" xmlns:cr="http://schemas.microsoft.com/office/comments/2020/reactions" xmlns:mc="http://schemas.openxmlformats.org/markup-compatibility/2006" xmlns:aink="http://schemas.microsoft.com/office/drawing/2016/ink" xmlns:am3d="http://schemas.microsoft.com/office/drawing/2017/model3d" xmlns:o="urn:schemas-microsoft-com:office:office" xmlns:oel="http://schemas.microsoft.com/office/2019/extlst" xmlns:r="http://schemas.openxmlformats.org/officeDocument/2006/relationships" xmlns:m="http://schemas.openxmlformats.org/officeDocument/2006/math" xmlns:v="urn:schemas-microsoft-com:vml" xmlns:wp14="http://schemas.microsoft.com/office/word/2010/wordprocessingDrawing" xmlns:wp="http://schemas.openxmlformats.org/drawingml/2006/wordprocessingDrawing" xmlns:w10="urn:schemas-microsoft-com:office:word" xmlns:w="http://schemas.openxmlformats.org/wordprocessingml/2006/main" xmlns:w14="http://schemas.microsoft.com/office/word/2010/wordml" xmlns:w15="http://schemas.microsoft.com/office/word/2012/wordml" xmlns:w16cex="http://schemas.microsoft.com/office/word/2018/wordml/cex" xmlns:w16cid="http://schemas.microsoft.com/office/word/2016/wordml/cid" xmlns:w16="http://schemas.microsoft.com/office/word/2018/wordml" xmlns:w16sdtdh="http://schemas.microsoft.com/office/word/2020/wordml/sdtdatahash" xmlns:w16se="http://schemas.microsoft.com/office/word/2015/wordml/symex" xmlns:wpg="http://schemas.microsoft.com/office/word/2010/wordprocessingGroup" xmlns:wpi="http://schemas.microsoft.com/office/word/2010/wordprocessingInk" xmlns:wne="http://schemas.microsoft.com/office/word/2006/wordml" xmlns:wps="http://schemas.microsoft.com/office/word/2010/wordprocessingShape" mc:Ignorable="w14 w15 w16se w16cid w16 w16cex w16sdtdh cr wp14">
+  <w16cex:commentExtensible w16cex:durableId="2A7C4044" w16cex:dateUtc="2024-08-30T19:57:00Z"/>
+</w16cex:commentsExtensible>
+</file>
+
+<file path=word/commentsIds.xml><?xml version="1.0" encoding="utf-8"?>
+<w16cid:commentsIds xmlns:wpc="http://schemas.microsoft.com/office/word/2010/wordprocessingCanvas" xmlns:cx="http://schemas.microsoft.com/office/drawing/2014/chartex" xmlns:cx1="http://schemas.microsoft.com/office/drawing/2015/9/8/chartex" xmlns:cx2="http://schemas.microsoft.com/office/drawing/2015/10/21/chartex" xmlns:cx3="http://schemas.microsoft.com/office/drawing/2016/5/9/chartex" xmlns:cx4="http://schemas.microsoft.com/office/drawing/2016/5/10/chartex" xmlns:cx5="http://schemas.microsoft.com/office/drawing/2016/5/11/chartex" xmlns:cx6="http://schemas.microsoft.com/office/drawing/2016/5/12/chartex" xmlns:cx7="http://schemas.microsoft.com/office/drawing/2016/5/13/chartex" xmlns:cx8="http://schemas.microsoft.com/office/drawing/2016/5/14/chartex" xmlns:mc="http://schemas.openxmlformats.org/markup-compatibility/2006" xmlns:aink="http://schemas.microsoft.com/office/drawing/2016/ink" xmlns:am3d="http://schemas.microsoft.com/office/drawing/2017/model3d" xmlns:o="urn:schemas-microsoft-com:office:office" xmlns:oel="http://schemas.microsoft.com/office/2019/extlst" xmlns:r="http://schemas.openxmlformats.org/officeDocument/2006/relationships" xmlns:m="http://schemas.openxmlformats.org/officeDocument/2006/math" xmlns:v="urn:schemas-microsoft-com:vml" xmlns:wp14="http://schemas.microsoft.com/office/word/2010/wordprocessingDrawing" xmlns:wp="http://schemas.openxmlformats.org/drawingml/2006/wordprocessingDrawing" xmlns:w10="urn:schemas-microsoft-com:office:word" xmlns:w="http://schemas.openxmlformats.org/wordprocessingml/2006/main" xmlns:w14="http://schemas.microsoft.com/office/word/2010/wordml" xmlns:w15="http://schemas.microsoft.com/office/word/2012/wordml" xmlns:w16cex="http://schemas.microsoft.com/office/word/2018/wordml/cex" xmlns:w16cid="http://schemas.microsoft.com/office/word/2016/wordml/cid" xmlns:w16="http://schemas.microsoft.com/office/word/2018/wordml" xmlns:w16sdtdh="http://schemas.microsoft.com/office/word/2020/wordml/sdtdatahash" xmlns:w16se="http://schemas.microsoft.com/office/word/2015/wordml/symex" xmlns:wpg="http://schemas.microsoft.com/office/word/2010/wordprocessingGroup" xmlns:wpi="http://schemas.microsoft.com/office/word/2010/wordprocessingInk" xmlns:wne="http://schemas.microsoft.com/office/word/2006/wordml" xmlns:wps="http://schemas.microsoft.com/office/word/2010/wordprocessingShape" mc:Ignorable="w14 w15 w16se w16cid w16 w16cex w16sdtdh wp14">
+  <w16cid:commentId w16cid:paraId="3A9A62AB" w16cid:durableId="2A7C4044"/>
+</w16cid:commentsIds>
 </file>
 
 <file path=word/numbering.xml><?xml version="1.0" encoding="utf-8"?>
@@ -1080,6 +1180,14 @@
     <w:abstractNumId w:val="1"/>
   </w:num>
 </w:numbering>
+</file>
+
+<file path=word/people.xml><?xml version="1.0" encoding="utf-8"?>
+<w15:people xmlns:wpc="http://schemas.microsoft.com/office/word/2010/wordprocessingCanvas" xmlns:cx="http://schemas.microsoft.com/office/drawing/2014/chartex" xmlns:cx1="http://schemas.microsoft.com/office/drawing/2015/9/8/chartex" xmlns:cx2="http://schemas.microsoft.com/office/drawing/2015/10/21/chartex" xmlns:cx3="http://schemas.microsoft.com/office/drawing/2016/5/9/chartex" xmlns:cx4="http://schemas.microsoft.com/office/drawing/2016/5/10/chartex" xmlns:cx5="http://schemas.microsoft.com/office/drawing/2016/5/11/chartex" xmlns:cx6="http://schemas.microsoft.com/office/drawing/2016/5/12/chartex" xmlns:cx7="http://schemas.microsoft.com/office/drawing/2016/5/13/chartex" xmlns:cx8="http://schemas.microsoft.com/office/drawing/2016/5/14/chartex" xmlns:mc="http://schemas.openxmlformats.org/markup-compatibility/2006" xmlns:aink="http://schemas.microsoft.com/office/drawing/2016/ink" xmlns:am3d="http://schemas.microsoft.com/office/drawing/2017/model3d" xmlns:o="urn:schemas-microsoft-com:office:office" xmlns:oel="http://schemas.microsoft.com/office/2019/extlst" xmlns:r="http://schemas.openxmlformats.org/officeDocument/2006/relationships" xmlns:m="http://schemas.openxmlformats.org/officeDocument/2006/math" xmlns:v="urn:schemas-microsoft-com:vml" xmlns:wp14="http://schemas.microsoft.com/office/word/2010/wordprocessingDrawing" xmlns:wp="http://schemas.openxmlformats.org/drawingml/2006/wordprocessingDrawing" xmlns:w10="urn:schemas-microsoft-com:office:word" xmlns:w="http://schemas.openxmlformats.org/wordprocessingml/2006/main" xmlns:w14="http://schemas.microsoft.com/office/word/2010/wordml" xmlns:w15="http://schemas.microsoft.com/office/word/2012/wordml" xmlns:w16cex="http://schemas.microsoft.com/office/word/2018/wordml/cex" xmlns:w16cid="http://schemas.microsoft.com/office/word/2016/wordml/cid" xmlns:w16="http://schemas.microsoft.com/office/word/2018/wordml" xmlns:w16sdtdh="http://schemas.microsoft.com/office/word/2020/wordml/sdtdatahash" xmlns:w16se="http://schemas.microsoft.com/office/word/2015/wordml/symex" xmlns:wpg="http://schemas.microsoft.com/office/word/2010/wordprocessingGroup" xmlns:wpi="http://schemas.microsoft.com/office/word/2010/wordprocessingInk" xmlns:wne="http://schemas.microsoft.com/office/word/2006/wordml" xmlns:wps="http://schemas.microsoft.com/office/word/2010/wordprocessingShape" mc:Ignorable="w14 w15 w16se w16cid w16 w16cex w16sdtdh wp14">
+  <w15:person w15:author="Dayan, David I">
+    <w15:presenceInfo w15:providerId="AD" w15:userId="S::david_dayan@fws.gov::a5591115-d412-492e-92d0-1ed7cbc0bca6"/>
+  </w15:person>
+</w15:people>
 </file>
 
 <file path=word/styles.xml><?xml version="1.0" encoding="utf-8"?>
@@ -1612,6 +1720,72 @@
       <w:contextualSpacing/>
     </w:pPr>
   </w:style>
+  <w:style w:type="character" w:styleId="CommentReference">
+    <w:name w:val="annotation reference"/>
+    <w:basedOn w:val="DefaultParagraphFont"/>
+    <w:uiPriority w:val="99"/>
+    <w:semiHidden/>
+    <w:unhideWhenUsed/>
+    <w:rsid w:val="00BD79BD"/>
+    <w:rPr>
+      <w:sz w:val="16"/>
+      <w:szCs w:val="16"/>
+    </w:rPr>
+  </w:style>
+  <w:style w:type="paragraph" w:styleId="CommentText">
+    <w:name w:val="annotation text"/>
+    <w:basedOn w:val="Normal"/>
+    <w:link w:val="CommentTextChar"/>
+    <w:uiPriority w:val="99"/>
+    <w:unhideWhenUsed/>
+    <w:rsid w:val="00BD79BD"/>
+    <w:pPr>
+      <w:spacing w:line="240" w:lineRule="auto"/>
+    </w:pPr>
+    <w:rPr>
+      <w:sz w:val="20"/>
+      <w:szCs w:val="20"/>
+    </w:rPr>
+  </w:style>
+  <w:style w:type="character" w:customStyle="1" w:styleId="CommentTextChar">
+    <w:name w:val="Comment Text Char"/>
+    <w:basedOn w:val="DefaultParagraphFont"/>
+    <w:link w:val="CommentText"/>
+    <w:uiPriority w:val="99"/>
+    <w:rsid w:val="00BD79BD"/>
+    <w:rPr>
+      <w:sz w:val="20"/>
+      <w:szCs w:val="20"/>
+    </w:rPr>
+  </w:style>
+  <w:style w:type="paragraph" w:styleId="CommentSubject">
+    <w:name w:val="annotation subject"/>
+    <w:basedOn w:val="CommentText"/>
+    <w:next w:val="CommentText"/>
+    <w:link w:val="CommentSubjectChar"/>
+    <w:uiPriority w:val="99"/>
+    <w:semiHidden/>
+    <w:unhideWhenUsed/>
+    <w:rsid w:val="00BD79BD"/>
+    <w:rPr>
+      <w:b/>
+      <w:bCs/>
+    </w:rPr>
+  </w:style>
+  <w:style w:type="character" w:customStyle="1" w:styleId="CommentSubjectChar">
+    <w:name w:val="Comment Subject Char"/>
+    <w:basedOn w:val="CommentTextChar"/>
+    <w:link w:val="CommentSubject"/>
+    <w:uiPriority w:val="99"/>
+    <w:semiHidden/>
+    <w:rsid w:val="00BD79BD"/>
+    <w:rPr>
+      <w:b/>
+      <w:bCs/>
+      <w:sz w:val="20"/>
+      <w:szCs w:val="20"/>
+    </w:rPr>
+  </w:style>
 </w:styles>
 </file>
 

</xml_diff>

<commit_message>
draft white paper revision
</commit_message>
<xml_diff>
--- a/rimrock drawdown white paper.docx
+++ b/rimrock drawdown white paper.docx
@@ -92,7 +92,39 @@
           <w:b w:val="0"/>
           <w:bCs w:val="0"/>
         </w:rPr>
-        <w:t>Others (who at FAC has time to review/revise this and join as coauthor</w:t>
+        <w:t>Others (</w:t>
+      </w:r>
+      <w:r>
+        <w:rPr>
+          <w:b w:val="0"/>
+          <w:bCs w:val="0"/>
+          <w:color w:val="FF0000"/>
+        </w:rPr>
+        <w:t>does someone</w:t>
+      </w:r>
+      <w:r>
+        <w:rPr>
+          <w:b w:val="0"/>
+          <w:bCs w:val="0"/>
+          <w:color w:val="FF0000"/>
+        </w:rPr>
+        <w:t xml:space="preserve"> FAC ha</w:t>
+      </w:r>
+      <w:r>
+        <w:rPr>
+          <w:b w:val="0"/>
+          <w:bCs w:val="0"/>
+          <w:color w:val="FF0000"/>
+        </w:rPr>
+        <w:t>ve</w:t>
+      </w:r>
+      <w:r>
+        <w:rPr>
+          <w:b w:val="0"/>
+          <w:bCs w:val="0"/>
+          <w:color w:val="FF0000"/>
+        </w:rPr>
+        <w:t xml:space="preserve"> time to revise this and join as coauthor</w:t>
       </w:r>
       <w:r>
         <w:rPr>
@@ -142,7 +174,15 @@
         <w:t>through</w:t>
       </w:r>
       <w:r>
-        <w:t xml:space="preserve"> the unscreened outletworks of</w:t>
+        <w:t xml:space="preserve"> the unscreened </w:t>
+      </w:r>
+      <w:proofErr w:type="spellStart"/>
+      <w:r>
+        <w:t>outletworks</w:t>
+      </w:r>
+      <w:proofErr w:type="spellEnd"/>
+      <w:r>
+        <w:t xml:space="preserve"> of</w:t>
       </w:r>
       <w:r>
         <w:t xml:space="preserve"> Tieton Dam each year</w:t>
@@ -160,39 +200,24 @@
         <w:t xml:space="preserve"> </w:t>
       </w:r>
       <w:r>
+        <w:t xml:space="preserve">can </w:t>
+      </w:r>
+      <w:r>
         <w:t>lead to deep drawdowns</w:t>
       </w:r>
       <w:r>
+        <w:t xml:space="preserve"> of Rimrock Lake. </w:t>
+      </w:r>
+      <w:r>
+        <w:t>Deeper drawdowns are associated with greater kokanee</w:t>
+      </w:r>
+      <w:r>
+        <w:t xml:space="preserve"> entrainment</w:t>
+      </w:r>
+      <w:r>
         <w:t xml:space="preserve">. </w:t>
       </w:r>
       <w:r>
-        <w:t xml:space="preserve">The depth of </w:t>
-      </w:r>
-      <w:r>
-        <w:t xml:space="preserve">drawdown </w:t>
-      </w:r>
-      <w:r>
-        <w:t>is</w:t>
-      </w:r>
-      <w:r>
-        <w:t xml:space="preserve"> know</w:t>
-      </w:r>
-      <w:r>
-        <w:t>n</w:t>
-      </w:r>
-      <w:r>
-        <w:t xml:space="preserve"> to </w:t>
-      </w:r>
-      <w:r>
-        <w:t xml:space="preserve">predict the rate of kokanee </w:t>
-      </w:r>
-      <w:r>
-        <w:t>entrainment</w:t>
-      </w:r>
-      <w:r>
-        <w:t xml:space="preserve"> from Rimrock Lake. </w:t>
-      </w:r>
-      <w:r>
         <w:t>D</w:t>
       </w:r>
       <w:r>
@@ -208,7 +233,13 @@
         <w:t xml:space="preserve">also </w:t>
       </w:r>
       <w:r>
-        <w:t xml:space="preserve">influence bull trout </w:t>
+        <w:t>i</w:t>
+      </w:r>
+      <w:r>
+        <w:t>mpact</w:t>
+      </w:r>
+      <w:r>
+        <w:t xml:space="preserve"> bull trout </w:t>
       </w:r>
       <w:r>
         <w:t>indirectly through impacts on prey base and habitat quality, and directly through entrainment</w:t>
@@ -249,16 +280,25 @@
         <w:t>.</w:t>
       </w:r>
       <w:r>
-        <w:t xml:space="preserve"> A</w:t>
-      </w:r>
-      <w:r>
-        <w:t>fter accounting for the overall trend towards decline</w:t>
+        <w:t xml:space="preserve"> After accounting for the overall trend towards decline</w:t>
       </w:r>
       <w:r>
         <w:t>, w</w:t>
       </w:r>
       <w:r>
-        <w:t>e found that there is a significant association between the depth of drawdown at Rimrock Lake (minimum annual pool elevation) and the number of bull trout redds observed the following year in the South Fork Tieton River and Indian Creek populations</w:t>
+        <w:t xml:space="preserve">e found that there is a significant association between the </w:t>
+      </w:r>
+      <w:r>
+        <w:t>magnitude</w:t>
+      </w:r>
+      <w:r>
+        <w:t xml:space="preserve"> of drawdown at Rimrock Lake (minimum annual pool </w:t>
+      </w:r>
+      <w:r>
+        <w:t>volume</w:t>
+      </w:r>
+      <w:r>
+        <w:t>) and the number of bull trout redds observed the following year in the South Fork Tieton River and Indian Creek populations</w:t>
       </w:r>
       <w:r>
         <w:t>.</w:t>
@@ -275,6 +315,9 @@
         <w:jc w:val="center"/>
       </w:pPr>
       <w:r>
+        <w:rPr>
+          <w:noProof/>
+        </w:rPr>
         <w:drawing>
           <wp:inline distT="0" distB="0" distL="0" distR="0" wp14:anchorId="499A6251" wp14:editId="5CB64F31">
             <wp:extent cx="4096425" cy="3267075"/>
@@ -331,13 +374,7 @@
         <w:t>4</w:t>
       </w:r>
       <w:r>
-        <w:t xml:space="preserve"> redds</w:t>
-      </w:r>
-      <w:r>
-        <w:t xml:space="preserve"> in the year</w:t>
-      </w:r>
-      <w:r>
-        <w:t xml:space="preserve"> following a drawdown to 30,000 acre-feet. This predicted loss of redds is in addition to the overall trend towards decline.</w:t>
+        <w:t xml:space="preserve"> redds in the year following a drawdown to 30,000 acre-feet. This predicted loss of redds is in addition to the overall trend towards decline.</w:t>
       </w:r>
       <w:r>
         <w:rPr>
@@ -346,25 +383,37 @@
         <w:t xml:space="preserve"> </w:t>
       </w:r>
       <w:r>
-        <w:t xml:space="preserve">No similar association was </w:t>
-      </w:r>
-      <w:r>
-        <w:t>between drawdown depth and redd counts two and three years later</w:t>
+        <w:t>No similar association was</w:t>
+      </w:r>
+      <w:r>
+        <w:t xml:space="preserve"> observed</w:t>
+      </w:r>
+      <w:r>
+        <w:t xml:space="preserve"> </w:t>
+      </w:r>
+      <w:r>
+        <w:t>between</w:t>
+      </w:r>
+      <w:r>
+        <w:t xml:space="preserve"> the minimum annual pool volume</w:t>
+      </w:r>
+      <w:r>
+        <w:t xml:space="preserve"> and redd counts two and three years later</w:t>
       </w:r>
       <w:r>
         <w:t xml:space="preserve">. </w:t>
       </w:r>
       <w:r>
-        <w:t xml:space="preserve">In a model that included both snowpack and </w:t>
-      </w:r>
-      <w:r>
-        <w:t>minimum annual pool elevation</w:t>
-      </w:r>
-      <w:r>
-        <w:t xml:space="preserve">, we found that only </w:t>
-      </w:r>
-      <w:r>
-        <w:t>minimum annual pool elevation</w:t>
+        <w:t xml:space="preserve">In a model that included both snowpack and minimum annual pool </w:t>
+      </w:r>
+      <w:r>
+        <w:t>volume</w:t>
+      </w:r>
+      <w:r>
+        <w:t xml:space="preserve">, we found that only minimum annual pool </w:t>
+      </w:r>
+      <w:r>
+        <w:t>volume</w:t>
       </w:r>
       <w:r>
         <w:t xml:space="preserve"> improved the fit to the data.</w:t>
@@ -405,7 +454,15 @@
         <w:t xml:space="preserve"> </w:t>
       </w:r>
       <w:r>
-        <w:t>Currently, all three populations express an adfluvial life-history; using individual tributaries to spawn and returning to lake habitats to forage and overwinter.</w:t>
+        <w:t>Currently, all three populations express an adfluvial life-</w:t>
+      </w:r>
+      <w:proofErr w:type="gramStart"/>
+      <w:r>
+        <w:t>history;</w:t>
+      </w:r>
+      <w:proofErr w:type="gramEnd"/>
+      <w:r>
+        <w:t xml:space="preserve"> using individual tributaries to spawn and returning to lake habitats to forage and overwinter.</w:t>
       </w:r>
     </w:p>
     <w:p>
@@ -440,12 +497,24 @@
         <w:rPr>
           <w:color w:val="000000" w:themeColor="text1"/>
         </w:rPr>
-        <w:t>Rimrock Lake is rapidly drawn down in late summer and early fall to support “flip-flop” operations of the Yakima Project and meet irrigation demands (Fig</w:t>
+        <w:t>Rimrock Lake is rapidly dra</w:t>
       </w:r>
       <w:r>
         <w:rPr>
           <w:color w:val="000000" w:themeColor="text1"/>
         </w:rPr>
+        <w:t>fted</w:t>
+      </w:r>
+      <w:r>
+        <w:rPr>
+          <w:color w:val="000000" w:themeColor="text1"/>
+        </w:rPr>
+        <w:t xml:space="preserve"> in late summer and early fall to support “flip-flop” operations of the Yakima Project and meet irrigation demands (Fig</w:t>
+      </w:r>
+      <w:r>
+        <w:rPr>
+          <w:color w:val="000000" w:themeColor="text1"/>
+        </w:rPr>
         <w:t>.</w:t>
       </w:r>
       <w:r>
@@ -547,6 +616,308 @@
       <w:r>
         <w:t xml:space="preserve">. </w:t>
       </w:r>
+      <w:r>
+        <w:t>Genetic stock identification of bull trout collected in stilling basin just below Tieton Dam found fish from each of the three Rimrock local populations</w:t>
+      </w:r>
+      <w:r>
+        <w:t xml:space="preserve"> </w:t>
+      </w:r>
+      <w:r>
+        <w:fldChar w:fldCharType="begin"/>
+      </w:r>
+      <w:r>
+        <w:instrText xml:space="preserve"> ADDIN ZOTERO_ITEM CSL_CITATION {"citationID":"D2Aa5Kc0","properties":{"formattedCitation":"(Small et al., 2009, p. 26)","plainCitation":"(Small et al., 2009, p. 26)","noteIndex":0},"citationItems":[{"id":20367,"uris":["http://zotero.org/users/12566269/items/YJA5V2UE"],"itemData":{"id":20367,"type":"report","abstract":"A total of 462 bull trout samples from the Yakima River Basin were analyzed at 16 standardized microsatellite loci.  Genotypic data for these fish are now available for addition to the rangewide bull trout microsatellite baseline hosted by USFWS Abernathy Fish Technology Center.  Genetic analysis identified 12 distinct bull trout populations in the Yakima River Basin.  Asymmetric geneflow from the Tieton basin populations into Rattlesnake Cr. suggested that fish entrained over Tieton Dam migrate to the nearest tributary (Rattlesnake Cr.) to spawn.  Pairwise FST tests and tests of genotypic differentiation indicated highly significant differences among population collections with the exception of those from the American River and Union Creek.  Although not significantly different from each other, a combined collection generated signals indicating a mixture of differentiated groups.  Genetic data were used to confirm population of origin for juvenile samples and telemetry samples (analyzed in Phase 1; Hawkins and Von Bargen 2006).  Genetic data were also used to infer population of origin for 72 individuals with unknown population membership collected as part of a WDFW telemetry study of bull trout movement (not analyzed in Phase 1), and from a Bureau of Reclamation collection from Tieton Pool below Tieton Dam, and from WDFW collections throughout the Yakima River basin.","publisher":"Washington Department of Fish and Wildlife","title":"WDFW Yakima bull trout report. Phase 3: Genetic Analysis of Yakima Basin Bull Trout (Salvelinus confluentus)","title-short":"WDFW Yakima bull trout report. Phase 3: Genetic Analysis of Yakima Basin Bull Trout (Salvelinus confluentus)","URL":"http://www.ybfwrb.org/Assets/Documents/References/Small_et_al_2009.doc","author":[{"family":"Small","given":"M.P."},{"family":"Hawkins","given":"D."},{"family":"Von Bargen","given":"J."}],"issued":{"date-parts":[["2009"]]}},"locator":"26","label":"page"}],"schema":"https://github.com/citation-style-language/schema/raw/master/csl-citation.json"} </w:instrText>
+      </w:r>
+      <w:r>
+        <w:fldChar w:fldCharType="separate"/>
+      </w:r>
+      <w:r>
+        <w:t>(Small et al., 2009, p. 26)</w:t>
+      </w:r>
+      <w:r>
+        <w:fldChar w:fldCharType="end"/>
+      </w:r>
+      <w:r>
+        <w:t>, confirming that entrainment occurs</w:t>
+      </w:r>
+      <w:r>
+        <w:t>.</w:t>
+      </w:r>
+    </w:p>
+    <w:p>
+      <w:pPr>
+        <w:ind w:firstLine="720"/>
+      </w:pPr>
+      <w:r>
+        <w:t>Studies conducted</w:t>
+      </w:r>
+      <w:r>
+        <w:t xml:space="preserve"> </w:t>
+      </w:r>
+      <w:r>
+        <w:t>in 2002 and 2003 estimated 145</w:t>
+      </w:r>
+      <w:r>
+        <w:t xml:space="preserve"> </w:t>
+      </w:r>
+      <w:r>
+        <w:t>and 120</w:t>
+      </w:r>
+      <w:r>
+        <w:t xml:space="preserve"> </w:t>
+      </w:r>
+      <w:r>
+        <w:t xml:space="preserve">bull trout were </w:t>
+      </w:r>
+      <w:r>
+        <w:t xml:space="preserve">potentially </w:t>
+      </w:r>
+      <w:r>
+        <w:t>entrained from Rimrock Lake each year, respectively</w:t>
+      </w:r>
+      <w:r>
+        <w:t xml:space="preserve"> </w:t>
+      </w:r>
+      <w:r>
+        <w:fldChar w:fldCharType="begin"/>
+      </w:r>
+      <w:r>
+        <w:instrText xml:space="preserve"> ADDIN ZOTERO_ITEM CSL_CITATION {"citationID":"QMpvsIr3","properties":{"formattedCitation":"(Hiebert, 2004, p. 18; Hiebert et al., 2003, p. 12)","plainCitation":"(Hiebert, 2004, p. 18; Hiebert et al., 2003, p. 12)","noteIndex":0},"citationItems":[{"id":1577,"uris":["http://zotero.org/groups/2290713/items/FTTC8QGQ"],"itemData":{"id":1577,"type":"report","abstract":"This report quantifies fish entrainment at Rimrock Reservoir, below Tieton Dam, from August 26, 2002, through October 15, 2003, and measures fish distribution and abundance near the intake tower of the reservoir with hydroacoustic surveys.  Entrainment is estimated using paired, fyke nets fish in 24 hour standarized effort periods.  Of the 7,748 fish collected in the nets, 97.87% (7,583 fish) were kokanee salmon and .08% (6 fish) were bull trout.  Efficiency tests are presented for the nets, with overall entrainment of kokanee estimated at 150,417 and bull trout estimated at 120.  This report discusses entrainment reduction techniques, including positive and behavioral barrier techniques.","publisher":"USBR","title":"Fish entrainment from Rimrock Reservoir, Tieton River Washington, 2004","title-short":"Fish entrainment from Rimrock Reservoir, Tieton River Washington","URL":"http://www.ybfwrb.org/Assets/Documents/References/Hiebert_et_al_2003.pdf","author":[{"family":"Hiebert","given":"S."}],"issued":{"date-parts":[["2004"]]}},"locator":"18","label":"page"},{"id":1580,"uris":["http://zotero.org/groups/2290713/items/PUHVL4LI"],"itemData":{"id":1580,"type":"report","abstract":"This report quantifies fish entrainment at Rimrock Reservoir, below Tieton Dam, from August 31, 2002, through October 16, 2002, and measures fish distribution and abundance near the intake tower of the reservoir with hydroacoustic surveys.  Entrainment is estimated using paired, fyke nets fish in 24 hour standarized effort periods.  Of the 5,057 fish collected in the nets, 97.35% (4923 fish) were kokanee salmon and .17% (9 fish) were bull trout.  Efficiency tests are presented for the nets, with overall entrainment of kokanee estimated at 88,445 and bull trout estimated at 145.  This report discusses entrainment reduction techniques, including positive and behavioral barrier techniques.","publisher":"Bureau of Reclamation","title":"Fish Entrainment from Rimrock Reservoir, Tieton River, Washington 2002","title-short":"Fish Entrainment from Rimrock Reservoir, Tieton River, Washington","URL":"http://www.ybfwrb.org/Assets/Documents/References/Hiebert_et_al_2002.pdf","author":[{"family":"Hiebert","given":"S."},{"family":"Best","given":"E."},{"family":"Sechrist","given":"J."},{"family":"Swartz","given":"R."},{"family":"Moore","given":"D."},{"family":"Wilson","given":"J."},{"family":"Kennedy","given":"S."}],"issued":{"date-parts":[["2003"]]}},"locator":"12","label":"page"}],"schema":"https://github.com/citation-style-language/schema/raw/master/csl-citation.json"} </w:instrText>
+      </w:r>
+      <w:r>
+        <w:fldChar w:fldCharType="separate"/>
+      </w:r>
+      <w:r>
+        <w:t>(Hiebert, 2004, p. 18; Hiebert et al., 2003, p. 12)</w:t>
+      </w:r>
+      <w:r>
+        <w:fldChar w:fldCharType="end"/>
+      </w:r>
+      <w:r>
+        <w:t>.</w:t>
+      </w:r>
+      <w:r>
+        <w:t xml:space="preserve"> These estimates may be spuriously large due to the possibility of non-entrained bull trout entering the study nets, and confidence interval of these estimates are also large (2002: 60 – 900). Twenty percent of the potentially entrained bull trout were </w:t>
+      </w:r>
+      <w:commentRangeStart w:id="1"/>
+      <w:r>
+        <w:t>adults</w:t>
+      </w:r>
+      <w:commentRangeEnd w:id="1"/>
+      <w:r>
+        <w:rPr>
+          <w:rStyle w:val="CommentReference"/>
+        </w:rPr>
+        <w:commentReference w:id="1"/>
+      </w:r>
+      <w:r>
+        <w:t xml:space="preserve">, while the remaining entrained bull trout were subadults </w:t>
+      </w:r>
+      <w:r>
+        <w:fldChar w:fldCharType="begin"/>
+      </w:r>
+      <w:r>
+        <w:instrText xml:space="preserve"> ADDIN ZOTERO_ITEM CSL_CITATION {"citationID":"IjQE5EjZ","properties":{"formattedCitation":"(Hiebert, 2004, p. Appendix B; Hiebert et al., 2003, p. Appendix B)","plainCitation":"(Hiebert, 2004, p. Appendix B; Hiebert et al., 2003, p. Appendix B)","noteIndex":0},"citationItems":[{"id":1577,"uris":["http://zotero.org/groups/2290713/items/FTTC8QGQ"],"itemData":{"id":1577,"type":"report","abstract":"This report quantifies fish entrainment at Rimrock Reservoir, below Tieton Dam, from August 26, 2002, through October 15, 2003, and measures fish distribution and abundance near the intake tower of the reservoir with hydroacoustic surveys.  Entrainment is estimated using paired, fyke nets fish in 24 hour standarized effort periods.  Of the 7,748 fish collected in the nets, 97.87% (7,583 fish) were kokanee salmon and .08% (6 fish) were bull trout.  Efficiency tests are presented for the nets, with overall entrainment of kokanee estimated at 150,417 and bull trout estimated at 120.  This report discusses entrainment reduction techniques, including positive and behavioral barrier techniques.","publisher":"USBR","title":"Fish entrainment from Rimrock Reservoir, Tieton River Washington, 2004","title-short":"Fish entrainment from Rimrock Reservoir, Tieton River Washington","URL":"http://www.ybfwrb.org/Assets/Documents/References/Hiebert_et_al_2003.pdf","author":[{"family":"Hiebert","given":"S."}],"issued":{"date-parts":[["2004"]]}},"locator":"Appendix B","label":"page"},{"id":1580,"uris":["http://zotero.org/groups/2290713/items/PUHVL4LI"],"itemData":{"id":1580,"type":"report","abstract":"This report quantifies fish entrainment at Rimrock Reservoir, below Tieton Dam, from August 31, 2002, through October 16, 2002, and measures fish distribution and abundance near the intake tower of the reservoir with hydroacoustic surveys.  Entrainment is estimated using paired, fyke nets fish in 24 hour standarized effort periods.  Of the 5,057 fish collected in the nets, 97.35% (4923 fish) were kokanee salmon and .17% (9 fish) were bull trout.  Efficiency tests are presented for the nets, with overall entrainment of kokanee estimated at 88,445 and bull trout estimated at 145.  This report discusses entrainment reduction techniques, including positive and behavioral barrier techniques.","publisher":"Bureau of Reclamation","title":"Fish Entrainment from Rimrock Reservoir, Tieton River, Washington 2002","title-short":"Fish Entrainment from Rimrock Reservoir, Tieton River, Washington","URL":"http://www.ybfwrb.org/Assets/Documents/References/Hiebert_et_al_2002.pdf","author":[{"family":"Hiebert","given":"S."},{"family":"Best","given":"E."},{"family":"Sechrist","given":"J."},{"family":"Swartz","given":"R."},{"family":"Moore","given":"D."},{"family":"Wilson","given":"J."},{"family":"Kennedy","given":"S."}],"issued":{"date-parts":[["2003"]]}},"locator":"Appendix B","label":"page"}],"schema":"https://github.com/citation-style-language/schema/raw/master/csl-citation.json"} </w:instrText>
+      </w:r>
+      <w:r>
+        <w:fldChar w:fldCharType="separate"/>
+      </w:r>
+      <w:r>
+        <w:t>(Hiebert, 2004, p. Appendix B; Hiebert et al., 2003, p. Appendix B)</w:t>
+      </w:r>
+      <w:r>
+        <w:fldChar w:fldCharType="end"/>
+      </w:r>
+      <w:r>
+        <w:t>.</w:t>
+      </w:r>
+      <w:r>
+        <w:t xml:space="preserve"> Given population estimates in </w:t>
+      </w:r>
+      <w:r>
+        <w:t>South Fork Tieton River and Indian Creek</w:t>
+      </w:r>
+      <w:r>
+        <w:t xml:space="preserve"> at the time</w:t>
+      </w:r>
+      <w:r>
+        <w:t xml:space="preserve"> </w:t>
+      </w:r>
+      <w:r>
+        <w:fldChar w:fldCharType="begin"/>
+      </w:r>
+      <w:r>
+        <w:instrText xml:space="preserve"> ADDIN ZOTERO_ITEM CSL_CITATION {"citationID":"TIr4jUXm","properties":{"formattedCitation":"(James, 2002, pp. 59, 64)","plainCitation":"(James, 2002, pp. 59, 64)","noteIndex":0},"citationItems":[{"id":20546,"uris":["http://zotero.org/users/12566269/items/LM4FQEM4"],"itemData":{"id":20546,"type":"report","publisher":"Bureau of Reclamation","title":"Population Status and Life History Characteristics of Bull Trout in the Yakima River Basin","author":[{"family":"James","given":"Paul"}],"issued":{"date-parts":[["2002"]]}},"locator":"59, 64","label":"page"}],"schema":"https://github.com/citation-style-language/schema/raw/master/csl-citation.json"} </w:instrText>
+      </w:r>
+      <w:r>
+        <w:fldChar w:fldCharType="separate"/>
+      </w:r>
+      <w:r>
+        <w:t>(James, 2002, pp. 59, 64)</w:t>
+      </w:r>
+      <w:r>
+        <w:fldChar w:fldCharType="end"/>
+      </w:r>
+      <w:r>
+        <w:t>, th</w:t>
+      </w:r>
+      <w:r>
+        <w:t>is</w:t>
+      </w:r>
+      <w:r>
+        <w:t xml:space="preserve"> represent an </w:t>
+      </w:r>
+      <w:r>
+        <w:t xml:space="preserve">annual </w:t>
+      </w:r>
+      <w:r>
+        <w:t>entrainment rate of ~</w:t>
+      </w:r>
+      <w:r>
+        <w:t>0.6 – 9.2</w:t>
+      </w:r>
+      <w:r>
+        <w:t>%</w:t>
+      </w:r>
+      <w:r>
+        <w:t xml:space="preserve"> of the adult spawning population</w:t>
+      </w:r>
+      <w:r>
+        <w:t>.</w:t>
+      </w:r>
+      <w:r>
+        <w:t xml:space="preserve"> The drawdowns in 2002 and 2003 were </w:t>
+      </w:r>
+      <w:proofErr w:type="gramStart"/>
+      <w:r>
+        <w:t>fairly typical</w:t>
+      </w:r>
+      <w:proofErr w:type="gramEnd"/>
+      <w:r>
+        <w:t xml:space="preserve"> for operations since “flip-flop” began; minimum annual pool volume was </w:t>
+      </w:r>
+      <w:r>
+        <w:t>53762</w:t>
+      </w:r>
+      <w:r>
+        <w:t xml:space="preserve"> and </w:t>
+      </w:r>
+      <w:r>
+        <w:t>42640</w:t>
+      </w:r>
+      <w:r>
+        <w:t xml:space="preserve"> acre-feet, respectively. </w:t>
+      </w:r>
+    </w:p>
+    <w:p>
+      <w:pPr>
+        <w:ind w:firstLine="720"/>
+      </w:pPr>
+      <w:r>
+        <w:t>Entrained bull trout likely suffer injury and mortality</w:t>
+      </w:r>
+      <w:r>
+        <w:t xml:space="preserve"> </w:t>
+      </w:r>
+      <w:r>
+        <w:fldChar w:fldCharType="begin"/>
+      </w:r>
+      <w:r>
+        <w:instrText xml:space="preserve"> ADDIN ZOTERO_ITEM CSL_CITATION {"citationID":"gqLTyTz6","properties":{"formattedCitation":"(Algera et al., 2020)","plainCitation":"(Algera et al., 2020)","noteIndex":0},"citationItems":[{"id":20461,"uris":["http://zotero.org/users/12566269/items/H8K65F9E"],"itemData":{"id":20461,"type":"article-journal","abstract":"Abstract\n            \n              Background\n              Fish injury and mortality resulting from entrainment and/or impingement during downstream passage over/through hydropower infrastructure has the potential to cause negative effects on fish populations. The primary goal of this systematic review was to address two research questions: (1) What are the consequences of hydroelectric dam fish entrainment and impingement on freshwater fish productivity in temperate regions?; (2) To what extent do various factors like site type, intervention type, and life history characteristics influence the consequences of fish entrainment and impingement?\n            \n            \n              Methods\n              The review was conducted using guidelines provided by the Collaboration for Environmental Evidence and examined commercially published and grey literature. All articles found using a systematic search were screened using a priori eligibility criteria at two stages (title and abstract, and full-text, respectively), with consistency checks being performed at each stage. The validity of studies was appraised and data were extracted using tools explicitly designed for this review. A narrative synthesis encompassed all relevant studies and a quantitative synthesis (meta-analysis) was conducted where appropriate.\n            \n            \n              Review findings\n              \n                A total of 264 studies from 87 articles were included for critical appraisal and narrative synthesis. Studies were primarily conducted in the United States (93%) on genera in the Salmonidae family (86%). The evidence base did not allow for an evaluation of the consequences of entrainment/impingement on fish productivity per se; therefore, we evaluated the risk of freshwater fish injury and mortality owing to downstream passage through common hydropower infrastructure. Our quantitative synthesis suggested an overall increased risk of injury and immediate mortality from passage through/over hydropower infrastructure. Injury and immediate mortality risk varied among infrastructure types. Bypasses resulted in decreased injury risk relative to controls, whereas turbines and spillways were associated with the highest injury risks relative to controls. Within turbine studies, those conducted in a lab setting were associated with higher injury risk than field-based studies, and studies with longer assessment time periods (≥ 24–48 h) were associated with higher risk than shorter duration assessment periods (&lt; 24 h). Turbines and sluiceways were associated with the highest immediate mortality risk relative to controls. Within turbine studies, lab-based studies had higher mortality risk ratios than field-based studies. Within field studies, Francis turbines resulted in a higher immediate mortality risk than Kaplan turbines relative to controls, and wild sourced fish had a higher immediate mortality risk than hatchery sourced fish in Kaplan turbines. No other associations between effect size and moderators were identified. Taxonomic analyses revealed a significant increased injury and immediate mortality risk relative to controls for genera\n                Alosa\n                (river herring) and\n                Oncorhynchus\n                (Pacific salmonids), and delayed mortality risk for\n                Anguilla\n                (freshwater eels).\n              \n            \n            \n              Conclusions\n              Our synthesis suggests that hydropower infrastructure in temperate regions increased the overall risk of freshwater fish injury and immediate mortality relative to controls. The evidence base confirmed that turbines and spillways increase the risk of injury and/or mortality for downstream passing fish compared to controls. Differences in lab- and field-based studies were evident, highlighting the need for further studies to understand the sources of variation among lab- and field-based studies. We were unable to examine delayed mortality, likely due to the lack of consistency in monitoring for post-passage delayed injury and mortality. Our synthesis suggests that bypasses are the most “fish friendly” passage option in terms of reducing fish injury and mortality. To address knowledge gaps, studies are needed that focus on systems outside of North America, on non-salmonid or non-sportfish target species, and on population-level consequences of fish entrainment/impingement.","container-title":"Environmental Evidence","DOI":"10.1186/s13750-020-0184-0","ISSN":"2047-2382","issue":"1","journalAbbreviation":"Environ Evid","language":"en","page":"3","source":"DOI.org (Crossref)","title":"What are the relative risks of mortality and injury for fish during downstream passage at hydroelectric dams in temperate regions? A systematic review","title-short":"What are the relative risks of mortality and injury for fish during downstream passage at hydroelectric dams in temperate regions?","volume":"9","author":[{"family":"Algera","given":"Dirk A."},{"family":"Rytwinski","given":"Trina"},{"family":"Taylor","given":"Jessica J."},{"family":"Bennett","given":"Joseph R."},{"family":"Smokorowski","given":"Karen E."},{"family":"Harrison","given":"Philip M."},{"family":"Clarke","given":"Keith D."},{"family":"Enders","given":"Eva C."},{"family":"Power","given":"Michael"},{"family":"Bevelhimer","given":"Mark S."},{"family":"Cooke","given":"Steven J."}],"issued":{"date-parts":[["2020",1,28]]}}}],"schema":"https://github.com/citation-style-language/schema/raw/master/csl-citation.json"} </w:instrText>
+      </w:r>
+      <w:r>
+        <w:fldChar w:fldCharType="separate"/>
+      </w:r>
+      <w:r>
+        <w:t>(</w:t>
+      </w:r>
+      <w:proofErr w:type="spellStart"/>
+      <w:r>
+        <w:t>Algera</w:t>
+      </w:r>
+      <w:proofErr w:type="spellEnd"/>
+      <w:r>
+        <w:t xml:space="preserve"> et al., 2020)</w:t>
+      </w:r>
+      <w:r>
+        <w:fldChar w:fldCharType="end"/>
+      </w:r>
+      <w:r>
+        <w:t>.</w:t>
+      </w:r>
+      <w:r>
+        <w:t xml:space="preserve"> </w:t>
+      </w:r>
+      <w:r>
+        <w:t>While the rate of injury and mortality for adult bull trout entrained through Tieton Dam are not known, kokanee have been used as surrogates to estimate mortality for sub-adult bull trout.</w:t>
+      </w:r>
+      <w:r>
+        <w:t xml:space="preserve"> </w:t>
+      </w:r>
+      <w:r>
+        <w:t xml:space="preserve">Mortality is estimated at 45% for sub-adults </w:t>
+      </w:r>
+      <w:r>
+        <w:fldChar w:fldCharType="begin"/>
+      </w:r>
+      <w:r>
+        <w:instrText xml:space="preserve"> ADDIN ZOTERO_ITEM CSL_CITATION {"citationID":"V8yRtZ2y","properties":{"formattedCitation":"(Courter &amp; Vaughan, 2011)","plainCitation":"(Courter &amp; Vaughan, 2011)","noteIndex":0},"citationItems":[{"id":20478,"uris":["http://zotero.org/users/12566269/items/3BCCUBNP"],"itemData":{"id":20478,"type":"report","publisher":"Cramer Fish Sciences","title":"Fish Passage: Hydropower Operations Reduce Bull Trout Entrainment Mortality at Tieton Dam","author":[{"family":"Courter","given":"Ian"},{"family":"Vaughan","given":"Jason"}],"issued":{"date-parts":[["2011"]]}}}],"schema":"https://github.com/citation-style-language/schema/raw/master/csl-citation.json"} </w:instrText>
+      </w:r>
+      <w:r>
+        <w:fldChar w:fldCharType="separate"/>
+      </w:r>
+      <w:r>
+        <w:t>(Courter &amp; Vaughan, 2011)</w:t>
+      </w:r>
+      <w:r>
+        <w:fldChar w:fldCharType="end"/>
+      </w:r>
+      <w:r>
+        <w:t>.</w:t>
+      </w:r>
+      <w:r>
+        <w:t xml:space="preserve"> </w:t>
+      </w:r>
+      <w:r>
+        <w:t>Bull trout that survive entrainment are permanently displaced from the lake and unable to contribute to the productivity of their natal streams.</w:t>
+      </w:r>
+      <w:r>
+        <w:t xml:space="preserve"> </w:t>
+      </w:r>
+      <w:r>
+        <w:t>Few entrained fish are expected to spawn elsewhere</w:t>
+      </w:r>
+      <w:r>
+        <w:t xml:space="preserve"> </w:t>
+      </w:r>
+      <w:r>
+        <w:fldChar w:fldCharType="begin"/>
+      </w:r>
+      <w:r>
+        <w:instrText xml:space="preserve"> ADDIN ZOTERO_ITEM CSL_CITATION {"citationID":"4kTSJesA","properties":{"formattedCitation":"(Mizell &amp; Anderson, 2015, p. 108)","plainCitation":"(Mizell &amp; Anderson, 2015, p. 108)","noteIndex":0},"citationItems":[{"id":20537,"uris":["http://zotero.org/users/12566269/items/8RFTSLSK"],"itemData":{"id":20537,"type":"article-journal","language":"en","source":"Zotero","title":"Final Report: An Investigation into the Migratory Behavior, Habitat Use and Genetic Composition of Fluvial and Resident Bull Trout (Salvelinus confluentus) in the Yakima River Basin","author":[{"family":"Mizell","given":"Michael"},{"family":"Anderson","given":"Eric"}],"issued":{"date-parts":[["2015"]]}},"locator":"108","label":"page"}],"schema":"https://github.com/citation-style-language/schema/raw/master/csl-citation.json"} </w:instrText>
+      </w:r>
+      <w:r>
+        <w:fldChar w:fldCharType="separate"/>
+      </w:r>
+      <w:r>
+        <w:t>(Mizell &amp; Anderson, 2015, p. 108)</w:t>
+      </w:r>
+      <w:r>
+        <w:fldChar w:fldCharType="end"/>
+      </w:r>
+      <w:r>
+        <w:t>.</w:t>
+      </w:r>
+    </w:p>
+    <w:p>
+      <w:pPr>
+        <w:ind w:firstLine="720"/>
+      </w:pPr>
+    </w:p>
+    <w:p>
+      <w:pPr>
+        <w:ind w:firstLine="720"/>
+      </w:pPr>
     </w:p>
     <w:p/>
     <w:p>
@@ -555,10 +926,14 @@
         <w:jc w:val="center"/>
       </w:pPr>
       <w:r>
+        <w:rPr>
+          <w:noProof/>
+        </w:rPr>
+        <w:lastRenderedPageBreak/>
         <w:drawing>
-          <wp:inline distT="0" distB="0" distL="0" distR="0" wp14:anchorId="26F54004" wp14:editId="231D14DE">
-            <wp:extent cx="5388381" cy="3863975"/>
-            <wp:effectExtent l="0" t="0" r="3175" b="3175"/>
+          <wp:inline distT="0" distB="0" distL="0" distR="0" wp14:anchorId="26F54004" wp14:editId="3D7EE3B4">
+            <wp:extent cx="5683250" cy="4075424"/>
+            <wp:effectExtent l="0" t="0" r="0" b="1905"/>
             <wp:docPr id="1244702526" name="Picture 1"/>
             <wp:cNvGraphicFramePr>
               <a:graphicFrameLocks xmlns:a="http://schemas.openxmlformats.org/drawingml/2006/main" noChangeAspect="1"/>
@@ -571,7 +946,7 @@
                     <pic:cNvPicPr/>
                   </pic:nvPicPr>
                   <pic:blipFill>
-                    <a:blip r:embed="rId6"/>
+                    <a:blip r:embed="rId10"/>
                     <a:stretch>
                       <a:fillRect/>
                     </a:stretch>
@@ -579,7 +954,7 @@
                   <pic:spPr>
                     <a:xfrm>
                       <a:off x="0" y="0"/>
-                      <a:ext cx="5474457" cy="3925700"/>
+                      <a:ext cx="5781958" cy="4146207"/>
                     </a:xfrm>
                     <a:prstGeom prst="rect">
                       <a:avLst/>
@@ -637,149 +1012,150 @@
         <w:rPr>
           <w:szCs w:val="20"/>
         </w:rPr>
-        <w:t xml:space="preserve">Yellow period from June to </w:t>
+        <w:t xml:space="preserve">Yellow period from June to mid-August approximates peak upstream </w:t>
       </w:r>
       <w:r>
         <w:rPr>
           <w:szCs w:val="20"/>
         </w:rPr>
-        <w:lastRenderedPageBreak/>
-        <w:t xml:space="preserve">mid-August approximates peak upstream </w:t>
+        <w:t xml:space="preserve">spawning </w:t>
       </w:r>
       <w:r>
         <w:rPr>
           <w:szCs w:val="20"/>
         </w:rPr>
-        <w:t xml:space="preserve">spawning </w:t>
+        <w:t>migration</w:t>
       </w:r>
       <w:r>
         <w:rPr>
           <w:szCs w:val="20"/>
         </w:rPr>
-        <w:t>migration</w:t>
+        <w:t xml:space="preserve"> for South Fork Tieton River</w:t>
       </w:r>
       <w:r>
         <w:rPr>
           <w:szCs w:val="20"/>
         </w:rPr>
-        <w:t xml:space="preserve"> for South Fork Tieton River</w:t>
+        <w:t>, blue period from mid-</w:t>
       </w:r>
       <w:r>
         <w:rPr>
           <w:szCs w:val="20"/>
         </w:rPr>
-        <w:t>, blue period from mid-</w:t>
+        <w:t>September</w:t>
       </w:r>
       <w:r>
         <w:rPr>
           <w:szCs w:val="20"/>
         </w:rPr>
-        <w:t>September</w:t>
+        <w:t xml:space="preserve"> to</w:t>
       </w:r>
       <w:r>
         <w:rPr>
           <w:szCs w:val="20"/>
         </w:rPr>
-        <w:t xml:space="preserve"> to</w:t>
+        <w:t xml:space="preserve"> </w:t>
       </w:r>
       <w:r>
         <w:rPr>
           <w:szCs w:val="20"/>
         </w:rPr>
-        <w:t xml:space="preserve"> </w:t>
+        <w:t>mid-</w:t>
       </w:r>
       <w:r>
         <w:rPr>
           <w:szCs w:val="20"/>
         </w:rPr>
-        <w:t>mid-</w:t>
+        <w:t>October approximates peak downstream, post-spawn migration of adults</w:t>
       </w:r>
       <w:r>
         <w:rPr>
           <w:szCs w:val="20"/>
         </w:rPr>
-        <w:t>October approximates peak downstream, post-spawn migration of adults</w:t>
+        <w:t xml:space="preserve"> </w:t>
       </w:r>
       <w:r>
         <w:rPr>
           <w:szCs w:val="20"/>
         </w:rPr>
-        <w:t xml:space="preserve"> </w:t>
+        <w:fldChar w:fldCharType="begin"/>
       </w:r>
       <w:r>
         <w:rPr>
           <w:szCs w:val="20"/>
         </w:rPr>
-        <w:fldChar w:fldCharType="begin"/>
+        <w:instrText xml:space="preserve"> ADDIN ZOTERO_ITEM CSL_CITATION {"citationID":"PlNe3Buu","properties":{"formattedCitation":"(James, 2002)","plainCitation":"(James, 2002)","noteIndex":0},"citationItems":[{"id":20546,"uris":["http://zotero.org/users/12566269/items/LM4FQEM4"],"itemData":{"id":20546,"type":"report","publisher":"Bureau of Reclamation","title":"Population Status and Life History Characteristics of Bull Trout in the Yakima River Basin","author":[{"family":"James","given":"Paul"}],"issued":{"date-parts":[["2002"]]}}}],"schema":"https://github.com/citation-style-language/schema/raw/master/csl-citation.json"} </w:instrText>
       </w:r>
       <w:r>
         <w:rPr>
           <w:szCs w:val="20"/>
         </w:rPr>
-        <w:instrText xml:space="preserve"> ADDIN ZOTERO_ITEM CSL_CITATION {"citationID":"PlNe3Buu","properties":{"formattedCitation":"(James, 2002)","plainCitation":"(James, 2002)","noteIndex":0},"citationItems":[{"id":20546,"uris":["http://zotero.org/users/12566269/items/LM4FQEM4"],"itemData":{"id":20546,"type":"report","publisher":"Bureau of Reclamation","title":"Population Status and Life History Characteristics of Bull Trout in the Yakima River Basin","author":[{"family":"James","given":"Paul"}],"issued":{"date-parts":[["2002"]]}}}],"schema":"https://github.com/citation-style-language/schema/raw/master/csl-citation.json"} </w:instrText>
+        <w:fldChar w:fldCharType="separate"/>
+      </w:r>
+      <w:r>
+        <w:t>(James, 2002)</w:t>
       </w:r>
       <w:r>
         <w:rPr>
           <w:szCs w:val="20"/>
         </w:rPr>
-        <w:fldChar w:fldCharType="separate"/>
-      </w:r>
-      <w:r>
-        <w:t>(James, 2002)</w:t>
+        <w:fldChar w:fldCharType="end"/>
       </w:r>
       <w:r>
         <w:rPr>
           <w:szCs w:val="20"/>
         </w:rPr>
-        <w:fldChar w:fldCharType="end"/>
+        <w:t>.</w:t>
       </w:r>
       <w:r>
         <w:rPr>
           <w:szCs w:val="20"/>
         </w:rPr>
+        <w:t xml:space="preserve"> </w:t>
+      </w:r>
+      <w:r>
+        <w:rPr>
+          <w:szCs w:val="20"/>
+        </w:rPr>
+        <w:t>Heavy black line is loess-smooth of all years.</w:t>
+      </w:r>
+      <w:r>
+        <w:rPr>
+          <w:szCs w:val="20"/>
+        </w:rPr>
+        <w:t xml:space="preserve"> </w:t>
+      </w:r>
+      <w:r>
+        <w:rPr>
+          <w:szCs w:val="20"/>
+        </w:rPr>
+        <w:t xml:space="preserve">Rimrock Volume </w:t>
+      </w:r>
+      <w:r>
+        <w:rPr>
+          <w:szCs w:val="20"/>
+        </w:rPr>
+        <w:t>Data from Bureau of Reclamation</w:t>
+      </w:r>
+      <w:r>
+        <w:rPr>
+          <w:szCs w:val="20"/>
+        </w:rPr>
+        <w:t>-</w:t>
+      </w:r>
+      <w:proofErr w:type="spellStart"/>
+      <w:r>
+        <w:rPr>
+          <w:szCs w:val="20"/>
+        </w:rPr>
+        <w:t>Hydromet</w:t>
+      </w:r>
+      <w:proofErr w:type="spellEnd"/>
+      <w:r>
+        <w:rPr>
+          <w:szCs w:val="20"/>
+        </w:rPr>
         <w:t>.</w:t>
-      </w:r>
-      <w:r>
-        <w:rPr>
-          <w:szCs w:val="20"/>
-        </w:rPr>
-        <w:t xml:space="preserve"> </w:t>
-      </w:r>
-      <w:r>
-        <w:rPr>
-          <w:szCs w:val="20"/>
-        </w:rPr>
-        <w:t>Heavy black line is loess-smooth of all years.</w:t>
-      </w:r>
-      <w:r>
-        <w:rPr>
-          <w:szCs w:val="20"/>
-        </w:rPr>
-        <w:t xml:space="preserve"> </w:t>
-      </w:r>
-      <w:r>
-        <w:rPr>
-          <w:szCs w:val="20"/>
-        </w:rPr>
-        <w:t xml:space="preserve">Rimrock Volume </w:t>
-      </w:r>
-      <w:r>
-        <w:rPr>
-          <w:szCs w:val="20"/>
-        </w:rPr>
-        <w:t>Data from Bureau of Reclamation</w:t>
-      </w:r>
-      <w:r>
-        <w:rPr>
-          <w:szCs w:val="20"/>
-        </w:rPr>
-        <w:t>-</w:t>
-      </w:r>
-      <w:r>
-        <w:rPr>
-          <w:szCs w:val="20"/>
-        </w:rPr>
-        <w:t>Hydromet.</w:t>
       </w:r>
     </w:p>
     <w:p/>
@@ -788,34 +1164,19 @@
         <w:ind w:firstLine="720"/>
       </w:pPr>
       <w:r>
-        <w:t xml:space="preserve"> Studies conducted</w:t>
-      </w:r>
-      <w:r>
-        <w:t xml:space="preserve"> during </w:t>
-      </w:r>
-      <w:r>
-        <w:t xml:space="preserve">typical drawdowns </w:t>
-      </w:r>
-      <w:r>
-        <w:t>in 2002 and 2003 estimated 145</w:t>
-      </w:r>
-      <w:r>
-        <w:t xml:space="preserve"> </w:t>
-      </w:r>
-      <w:r>
-        <w:t>and 120</w:t>
-      </w:r>
-      <w:r>
-        <w:t xml:space="preserve"> </w:t>
-      </w:r>
-      <w:r>
-        <w:t xml:space="preserve">bull trout were </w:t>
-      </w:r>
-      <w:r>
-        <w:t xml:space="preserve">potentially </w:t>
-      </w:r>
-      <w:r>
-        <w:t>entrained from Rimrock Lake each year, respectively</w:t>
+        <w:t>Drawdowns of Rimrock Lake also pose a threat to bull trout through impacts on bull trout prey base.</w:t>
+      </w:r>
+      <w:r>
+        <w:t xml:space="preserve"> </w:t>
+      </w:r>
+      <w:r>
+        <w:t>Unlike other reservoirs in the Yakima Project, Rimrock Lake was not a natural lake, and operations at Tieton Dam can draw Rimrock down to extremely low levels.</w:t>
+      </w:r>
+      <w:r>
+        <w:t xml:space="preserve"> </w:t>
+      </w:r>
+      <w:r>
+        <w:t>Complete drawdowns of Rimrock Lake occurred four times, (1926, 1931, 1973, and 1979), and are associated with collapse of the Rimrock kokanee fishery the following year</w:t>
       </w:r>
       <w:r>
         <w:t xml:space="preserve"> </w:t>
@@ -824,13 +1185,13 @@
         <w:fldChar w:fldCharType="begin"/>
       </w:r>
       <w:r>
-        <w:instrText xml:space="preserve"> ADDIN ZOTERO_ITEM CSL_CITATION {"citationID":"QMpvsIr3","properties":{"formattedCitation":"(Hiebert, 2004, p. 18; Hiebert et al., 2003, p. 12)","plainCitation":"(Hiebert, 2004, p. 18; Hiebert et al., 2003, p. 12)","noteIndex":0},"citationItems":[{"id":1577,"uris":["http://zotero.org/groups/2290713/items/FTTC8QGQ"],"itemData":{"id":1577,"type":"report","abstract":"This report quantifies fish entrainment at Rimrock Reservoir, below Tieton Dam, from August 26, 2002, through October 15, 2003, and measures fish distribution and abundance near the intake tower of the reservoir with hydroacoustic surveys.  Entrainment is estimated using paired, fyke nets fish in 24 hour standarized effort periods.  Of the 7,748 fish collected in the nets, 97.87% (7,583 fish) were kokanee salmon and .08% (6 fish) were bull trout.  Efficiency tests are presented for the nets, with overall entrainment of kokanee estimated at 150,417 and bull trout estimated at 120.  This report discusses entrainment reduction techniques, including positive and behavioral barrier techniques.","publisher":"USBR","title":"Fish entrainment from Rimrock Reservoir, Tieton River Washington, 2004","title-short":"Fish entrainment from Rimrock Reservoir, Tieton River Washington","URL":"http://www.ybfwrb.org/Assets/Documents/References/Hiebert_et_al_2003.pdf","author":[{"family":"Hiebert","given":"S."}],"issued":{"date-parts":[["2004"]]}},"locator":"18","label":"page"},{"id":1580,"uris":["http://zotero.org/groups/2290713/items/PUHVL4LI"],"itemData":{"id":1580,"type":"report","abstract":"This report quantifies fish entrainment at Rimrock Reservoir, below Tieton Dam, from August 31, 2002, through October 16, 2002, and measures fish distribution and abundance near the intake tower of the reservoir with hydroacoustic surveys.  Entrainment is estimated using paired, fyke nets fish in 24 hour standarized effort periods.  Of the 5,057 fish collected in the nets, 97.35% (4923 fish) were kokanee salmon and .17% (9 fish) were bull trout.  Efficiency tests are presented for the nets, with overall entrainment of kokanee estimated at 88,445 and bull trout estimated at 145.  This report discusses entrainment reduction techniques, including positive and behavioral barrier techniques.","publisher":"Bureau of Reclamation","title":"Fish Entrainment from Rimrock Reservoir, Tieton River, Washington 2002","title-short":"Fish Entrainment from Rimrock Reservoir, Tieton River, Washington","URL":"http://www.ybfwrb.org/Assets/Documents/References/Hiebert_et_al_2002.pdf","author":[{"family":"Hiebert","given":"S."},{"family":"Best","given":"E."},{"family":"Sechrist","given":"J."},{"family":"Swartz","given":"R."},{"family":"Moore","given":"D."},{"family":"Wilson","given":"J."},{"family":"Kennedy","given":"S."}],"issued":{"date-parts":[["2003"]]}},"locator":"12","label":"page"}],"schema":"https://github.com/citation-style-language/schema/raw/master/csl-citation.json"} </w:instrText>
+        <w:instrText xml:space="preserve"> ADDIN ZOTERO_ITEM CSL_CITATION {"citationID":"gr63Gz98","properties":{"formattedCitation":"(Mongillo &amp; Faulconer, 1980)","plainCitation":"(Mongillo &amp; Faulconer, 1980)","noteIndex":0},"citationItems":[{"id":1451,"uris":["http://zotero.org/groups/2290713/items/2Z5KKYN6"],"itemData":{"id":1451,"type":"report","abstract":"This study was undertaken to identify enhancement potentials of the fisheries in the waters associated with WPRS activities in the Yakima Basin. Problems related to reservoirs, large rivers, small\nstreams and power canals were investiqated. Research results lead to\nrecommendations concerning topics such as minimum pooIs, minimum flows, flow release schedules, and stream fencing. It is estimated that if\nall major recommendations were followed that a minimum of just over\n210,000 man-days of fishing for resident fish would be produced each year in addition to the 1,000,000 already present in the yakima Basin.\nThis wourd be almost one half the amount needed to rneet projected\ndemands for the year 2000.","publisher":"Washington Department of Fish and Wildlife","title":"Yakima Fisheries Enhancement Study","title-short":"Yakima Fisheries Enhancement Study","URL":"http://www.ybfwrb.org/Assets/Documents/References/Mongillo_Faulconer_1980.pdf","author":[{"family":"Mongillo","given":"P."},{"family":"Faulconer","given":"L."}],"issued":{"date-parts":[["1980"]]}}}],"schema":"https://github.com/citation-style-language/schema/raw/master/csl-citation.json"} </w:instrText>
       </w:r>
       <w:r>
         <w:fldChar w:fldCharType="separate"/>
       </w:r>
       <w:r>
-        <w:t>(Hiebert, 2004, p. 18; Hiebert et al., 2003, p. 12)</w:t>
+        <w:t>(Mongillo &amp; Faulconer, 1980)</w:t>
       </w:r>
       <w:r>
         <w:fldChar w:fldCharType="end"/>
@@ -842,81 +1203,25 @@
         <w:t xml:space="preserve"> </w:t>
       </w:r>
       <w:r>
-        <w:t>The</w:t>
-      </w:r>
-      <w:r>
-        <w:t>se estimates may be spuriously large due to the possibility of non-entrained bull trout entering the study nets, and</w:t>
-      </w:r>
-      <w:r>
-        <w:t xml:space="preserve"> </w:t>
-      </w:r>
-      <w:r>
-        <w:t xml:space="preserve">confidence interval of these estimates </w:t>
-      </w:r>
-      <w:r>
-        <w:t>are</w:t>
-      </w:r>
-      <w:r>
-        <w:t xml:space="preserve"> </w:t>
-      </w:r>
-      <w:r>
-        <w:t xml:space="preserve">also </w:t>
-      </w:r>
-      <w:r>
-        <w:t>large (</w:t>
-      </w:r>
-      <w:r>
-        <w:t xml:space="preserve">2002: </w:t>
-      </w:r>
-      <w:r>
-        <w:t>60 – 900)</w:t>
-      </w:r>
-      <w:r>
-        <w:t xml:space="preserve">. </w:t>
-      </w:r>
-      <w:r>
-        <w:t>Twenty percent</w:t>
-      </w:r>
-      <w:r>
-        <w:t xml:space="preserve"> of the </w:t>
-      </w:r>
-      <w:r>
-        <w:t xml:space="preserve">potentially </w:t>
-      </w:r>
-      <w:r>
-        <w:t xml:space="preserve">entrained bull trout were </w:t>
-      </w:r>
-      <w:commentRangeStart w:id="1"/>
-      <w:r>
-        <w:t>adults</w:t>
-      </w:r>
-      <w:commentRangeEnd w:id="1"/>
-      <w:r>
-        <w:rPr>
-          <w:rStyle w:val="CommentReference"/>
-        </w:rPr>
-        <w:commentReference w:id="1"/>
-      </w:r>
-      <w:r>
-        <w:t xml:space="preserve">, while the remaining </w:t>
-      </w:r>
-      <w:r>
-        <w:t>entrained bull trout were subadults</w:t>
-      </w:r>
-      <w:r>
-        <w:t xml:space="preserve"> </w:t>
+        <w:t xml:space="preserve">The kokanee fishery did not recover from the 1973 drawdown for six years, despite stocking, and 95 – 99% of the population was lost to entrainment during the 1979 drawdown </w:t>
       </w:r>
       <w:r>
         <w:fldChar w:fldCharType="begin"/>
       </w:r>
       <w:r>
-        <w:instrText xml:space="preserve"> ADDIN ZOTERO_ITEM CSL_CITATION {"citationID":"IjQE5EjZ","properties":{"formattedCitation":"(Hiebert, 2004, p. Appendix B; Hiebert et al., 2003, p. Appendix B)","plainCitation":"(Hiebert, 2004, p. Appendix B; Hiebert et al., 2003, p. Appendix B)","noteIndex":0},"citationItems":[{"id":1577,"uris":["http://zotero.org/groups/2290713/items/FTTC8QGQ"],"itemData":{"id":1577,"type":"report","abstract":"This report quantifies fish entrainment at Rimrock Reservoir, below Tieton Dam, from August 26, 2002, through October 15, 2003, and measures fish distribution and abundance near the intake tower of the reservoir with hydroacoustic surveys.  Entrainment is estimated using paired, fyke nets fish in 24 hour standarized effort periods.  Of the 7,748 fish collected in the nets, 97.87% (7,583 fish) were kokanee salmon and .08% (6 fish) were bull trout.  Efficiency tests are presented for the nets, with overall entrainment of kokanee estimated at 150,417 and bull trout estimated at 120.  This report discusses entrainment reduction techniques, including positive and behavioral barrier techniques.","publisher":"USBR","title":"Fish entrainment from Rimrock Reservoir, Tieton River Washington, 2004","title-short":"Fish entrainment from Rimrock Reservoir, Tieton River Washington","URL":"http://www.ybfwrb.org/Assets/Documents/References/Hiebert_et_al_2003.pdf","author":[{"family":"Hiebert","given":"S."}],"issued":{"date-parts":[["2004"]]}},"locator":"Appendix B","label":"page"},{"id":1580,"uris":["http://zotero.org/groups/2290713/items/PUHVL4LI"],"itemData":{"id":1580,"type":"report","abstract":"This report quantifies fish entrainment at Rimrock Reservoir, below Tieton Dam, from August 31, 2002, through October 16, 2002, and measures fish distribution and abundance near the intake tower of the reservoir with hydroacoustic surveys.  Entrainment is estimated using paired, fyke nets fish in 24 hour standarized effort periods.  Of the 5,057 fish collected in the nets, 97.35% (4923 fish) were kokanee salmon and .17% (9 fish) were bull trout.  Efficiency tests are presented for the nets, with overall entrainment of kokanee estimated at 88,445 and bull trout estimated at 145.  This report discusses entrainment reduction techniques, including positive and behavioral barrier techniques.","publisher":"Bureau of Reclamation","title":"Fish Entrainment from Rimrock Reservoir, Tieton River, Washington 2002","title-short":"Fish Entrainment from Rimrock Reservoir, Tieton River, Washington","URL":"http://www.ybfwrb.org/Assets/Documents/References/Hiebert_et_al_2002.pdf","author":[{"family":"Hiebert","given":"S."},{"family":"Best","given":"E."},{"family":"Sechrist","given":"J."},{"family":"Swartz","given":"R."},{"family":"Moore","given":"D."},{"family":"Wilson","given":"J."},{"family":"Kennedy","given":"S."}],"issued":{"date-parts":[["2003"]]}},"locator":"Appendix B","label":"page"}],"schema":"https://github.com/citation-style-language/schema/raw/master/csl-citation.json"} </w:instrText>
+        <w:instrText xml:space="preserve"> ADDIN ZOTERO_ITEM CSL_CITATION {"citationID":"A4LZZCLj","properties":{"formattedCitation":"(Mongillo &amp; Faulconer, 1980, pp. 31, 34)","plainCitation":"(Mongillo &amp; Faulconer, 1980, pp. 31, 34)","noteIndex":0},"citationItems":[{"id":1451,"uris":["http://zotero.org/groups/2290713/items/2Z5KKYN6"],"itemData":{"id":1451,"type":"report","abstract":"This study was undertaken to identify enhancement potentials of the fisheries in the waters associated with WPRS activities in the Yakima Basin. Problems related to reservoirs, large rivers, small\nstreams and power canals were investiqated. Research results lead to\nrecommendations concerning topics such as minimum pooIs, minimum flows, flow release schedules, and stream fencing. It is estimated that if\nall major recommendations were followed that a minimum of just over\n210,000 man-days of fishing for resident fish would be produced each year in addition to the 1,000,000 already present in the yakima Basin.\nThis wourd be almost one half the amount needed to rneet projected\ndemands for the year 2000.","publisher":"Washington Department of Fish and Wildlife","title":"Yakima Fisheries Enhancement Study","title-short":"Yakima Fisheries Enhancement Study","URL":"http://www.ybfwrb.org/Assets/Documents/References/Mongillo_Faulconer_1980.pdf","author":[{"family":"Mongillo","given":"P."},{"family":"Faulconer","given":"L."}],"issued":{"date-parts":[["1980"]]}},"locator":"31, 34","label":"page"}],"schema":"https://github.com/citation-style-language/schema/raw/master/csl-citation.json"} </w:instrText>
       </w:r>
       <w:r>
         <w:fldChar w:fldCharType="separate"/>
       </w:r>
       <w:r>
-        <w:t>(Hiebert, 2004, p. Appendix B; Hiebert et al., 2003, p. Appendix B)</w:t>
+        <w:t>(Mongillo &amp; Faulconer, 1980, pp. 31, 3</w:t>
+      </w:r>
+      <w:r>
+        <w:t>5</w:t>
+      </w:r>
+      <w:r>
+        <w:t>)</w:t>
       </w:r>
       <w:r>
         <w:fldChar w:fldCharType="end"/>
@@ -925,125 +1230,91 @@
         <w:t>.</w:t>
       </w:r>
       <w:r>
-        <w:t xml:space="preserve"> Given population estimates in </w:t>
-      </w:r>
-      <w:r>
-        <w:t>South Fork Tieton River and Indian Creek</w:t>
-      </w:r>
-      <w:r>
-        <w:t xml:space="preserve"> at the time</w:t>
-      </w:r>
-      <w:r>
-        <w:t xml:space="preserve"> </w:t>
+        <w:t xml:space="preserve"> </w:t>
+      </w:r>
+      <w:r>
+        <w:t xml:space="preserve">Analysis of kokanee catch records also indicate that deep drawdowns, defined as those below ~30,000 </w:t>
+      </w:r>
+      <w:proofErr w:type="spellStart"/>
+      <w:r>
+        <w:t>af</w:t>
+      </w:r>
+      <w:proofErr w:type="spellEnd"/>
+      <w:r>
+        <w:t xml:space="preserve">, measurably reduce kokanee abundance and productivity </w:t>
       </w:r>
       <w:r>
         <w:fldChar w:fldCharType="begin"/>
       </w:r>
       <w:r>
-        <w:instrText xml:space="preserve"> ADDIN ZOTERO_ITEM CSL_CITATION {"citationID":"TIr4jUXm","properties":{"formattedCitation":"(James, 2002, pp. 59, 64)","plainCitation":"(James, 2002, pp. 59, 64)","noteIndex":0},"citationItems":[{"id":20546,"uris":["http://zotero.org/users/12566269/items/LM4FQEM4"],"itemData":{"id":20546,"type":"report","publisher":"Bureau of Reclamation","title":"Population Status and Life History Characteristics of Bull Trout in the Yakima River Basin","author":[{"family":"James","given":"Paul"}],"issued":{"date-parts":[["2002"]]}},"locator":"59, 64","label":"page"}],"schema":"https://github.com/citation-style-language/schema/raw/master/csl-citation.json"} </w:instrText>
+        <w:instrText xml:space="preserve"> ADDIN ZOTERO_ITEM CSL_CITATION {"citationID":"RqCj0hA3","properties":{"formattedCitation":"(Mongillo &amp; Faulconer, 1980, p. 31)","plainCitation":"(Mongillo &amp; Faulconer, 1980, p. 31)","noteIndex":0},"citationItems":[{"id":1451,"uris":["http://zotero.org/groups/2290713/items/2Z5KKYN6"],"itemData":{"id":1451,"type":"report","abstract":"This study was undertaken to identify enhancement potentials of the fisheries in the waters associated with WPRS activities in the Yakima Basin. Problems related to reservoirs, large rivers, small\nstreams and power canals were investiqated. Research results lead to\nrecommendations concerning topics such as minimum pooIs, minimum flows, flow release schedules, and stream fencing. It is estimated that if\nall major recommendations were followed that a minimum of just over\n210,000 man-days of fishing for resident fish would be produced each year in addition to the 1,000,000 already present in the yakima Basin.\nThis wourd be almost one half the amount needed to rneet projected\ndemands for the year 2000.","publisher":"Washington Department of Fish and Wildlife","title":"Yakima Fisheries Enhancement Study","title-short":"Yakima Fisheries Enhancement Study","URL":"http://www.ybfwrb.org/Assets/Documents/References/Mongillo_Faulconer_1980.pdf","author":[{"family":"Mongillo","given":"P."},{"family":"Faulconer","given":"L."}],"issued":{"date-parts":[["1980"]]}},"locator":"31","label":"page"}],"schema":"https://github.com/citation-style-language/schema/raw/master/csl-citation.json"} </w:instrText>
       </w:r>
       <w:r>
         <w:fldChar w:fldCharType="separate"/>
       </w:r>
       <w:r>
-        <w:t>(James, 2002, pp. 59, 64)</w:t>
+        <w:t>(Mongillo &amp; Faulconer, 1980, p. 31)</w:t>
       </w:r>
       <w:r>
         <w:fldChar w:fldCharType="end"/>
       </w:r>
       <w:r>
-        <w:t>, th</w:t>
-      </w:r>
-      <w:r>
-        <w:t>is</w:t>
-      </w:r>
-      <w:r>
-        <w:t xml:space="preserve"> represent an entrainment rate of ~</w:t>
-      </w:r>
-      <w:r>
-        <w:t>0.6</w:t>
-      </w:r>
-      <w:r>
-        <w:t xml:space="preserve"> </w:t>
-      </w:r>
-      <w:r>
-        <w:t>–</w:t>
-      </w:r>
-      <w:r>
-        <w:t xml:space="preserve"> </w:t>
-      </w:r>
-      <w:r>
-        <w:t>9.2</w:t>
-      </w:r>
-      <w:r>
-        <w:t>%</w:t>
-      </w:r>
-      <w:r>
-        <w:t xml:space="preserve"> of the</w:t>
-      </w:r>
-      <w:r>
-        <w:t xml:space="preserve"> adult</w:t>
-      </w:r>
-      <w:r>
-        <w:t xml:space="preserve"> </w:t>
-      </w:r>
-      <w:r>
-        <w:t>spawning</w:t>
-      </w:r>
-      <w:r>
-        <w:t xml:space="preserve"> population</w:t>
-      </w:r>
-      <w:r>
-        <w:t xml:space="preserve"> </w:t>
-      </w:r>
-      <w:commentRangeStart w:id="2"/>
-      <w:r>
-        <w:t>annually</w:t>
-      </w:r>
-      <w:commentRangeEnd w:id="2"/>
-      <w:r>
-        <w:rPr>
-          <w:rStyle w:val="CommentReference"/>
-        </w:rPr>
-        <w:commentReference w:id="2"/>
+        <w:t xml:space="preserve">, prompting the </w:t>
+      </w:r>
+      <w:r>
+        <w:t xml:space="preserve">Yakima </w:t>
+      </w:r>
+      <w:r>
+        <w:t xml:space="preserve">Systems Operation Advisory Committee </w:t>
+      </w:r>
+      <w:r>
+        <w:t xml:space="preserve">(SOAC) </w:t>
+      </w:r>
+      <w:r>
+        <w:t xml:space="preserve">to recommend </w:t>
+      </w:r>
+      <w:r>
+        <w:t>operating</w:t>
+      </w:r>
+      <w:r>
+        <w:t xml:space="preserve"> Rimrock</w:t>
+      </w:r>
+      <w:r>
+        <w:t xml:space="preserve"> Lake</w:t>
+      </w:r>
+      <w:r>
+        <w:t xml:space="preserve"> above this level in 2001. Rimrock has been drafted beneath 30,000 </w:t>
+      </w:r>
+      <w:proofErr w:type="spellStart"/>
+      <w:r>
+        <w:t>af</w:t>
+      </w:r>
+      <w:proofErr w:type="spellEnd"/>
+      <w:r>
+        <w:t xml:space="preserve"> eight times since 1981, but only once since the 2001 recommendation (Fig</w:t>
       </w:r>
       <w:r>
         <w:t>.</w:t>
       </w:r>
       <w:r>
-        <w:t xml:space="preserve"> </w:t>
-      </w:r>
-      <w:r>
-        <w:t>Genetic stock identification of bull trout collected in stilling basin just below Tieton Dam found fish from each of the three Rimrock local populations</w:t>
-      </w:r>
-      <w:r>
-        <w:t xml:space="preserve"> </w:t>
-      </w:r>
-      <w:r>
-        <w:fldChar w:fldCharType="begin"/>
-      </w:r>
-      <w:r>
-        <w:instrText xml:space="preserve"> ADDIN ZOTERO_ITEM CSL_CITATION {"citationID":"D2Aa5Kc0","properties":{"formattedCitation":"(Small et al., 2009, p. 26)","plainCitation":"(Small et al., 2009, p. 26)","noteIndex":0},"citationItems":[{"id":20367,"uris":["http://zotero.org/users/12566269/items/YJA5V2UE"],"itemData":{"id":20367,"type":"report","abstract":"A total of 462 bull trout samples from the Yakima River Basin were analyzed at 16 standardized microsatellite loci.  Genotypic data for these fish are now available for addition to the rangewide bull trout microsatellite baseline hosted by USFWS Abernathy Fish Technology Center.  Genetic analysis identified 12 distinct bull trout populations in the Yakima River Basin.  Asymmetric geneflow from the Tieton basin populations into Rattlesnake Cr. suggested that fish entrained over Tieton Dam migrate to the nearest tributary (Rattlesnake Cr.) to spawn.  Pairwise FST tests and tests of genotypic differentiation indicated highly significant differences among population collections with the exception of those from the American River and Union Creek.  Although not significantly different from each other, a combined collection generated signals indicating a mixture of differentiated groups.  Genetic data were used to confirm population of origin for juvenile samples and telemetry samples (analyzed in Phase 1; Hawkins and Von Bargen 2006).  Genetic data were also used to infer population of origin for 72 individuals with unknown population membership collected as part of a WDFW telemetry study of bull trout movement (not analyzed in Phase 1), and from a Bureau of Reclamation collection from Tieton Pool below Tieton Dam, and from WDFW collections throughout the Yakima River basin.","publisher":"Washington Department of Fish and Wildlife","title":"WDFW Yakima bull trout report. Phase 3: Genetic Analysis of Yakima Basin Bull Trout (Salvelinus confluentus)","title-short":"WDFW Yakima bull trout report. Phase 3: Genetic Analysis of Yakima Basin Bull Trout (Salvelinus confluentus)","URL":"http://www.ybfwrb.org/Assets/Documents/References/Small_et_al_2009.doc","author":[{"family":"Small","given":"M.P."},{"family":"Hawkins","given":"D."},{"family":"Von Bargen","given":"J."}],"issued":{"date-parts":[["2009"]]}},"locator":"26","label":"page"}],"schema":"https://github.com/citation-style-language/schema/raw/master/csl-citation.json"} </w:instrText>
-      </w:r>
-      <w:r>
-        <w:fldChar w:fldCharType="separate"/>
-      </w:r>
-      <w:r>
-        <w:t>(Small et al., 2009, p. 26)</w:t>
-      </w:r>
-      <w:r>
-        <w:fldChar w:fldCharType="end"/>
-      </w:r>
-      <w:r>
-        <w:t>.</w:t>
+        <w:t xml:space="preserve"> 1). </w:t>
       </w:r>
     </w:p>
     <w:p>
-      <w:pPr>
-        <w:ind w:firstLine="720"/>
-      </w:pPr>
-      <w:r>
-        <w:t>Entrained bull trout likely suffer injury and mortality</w:t>
+      <w:r>
+        <w:tab/>
+      </w:r>
+      <w:r>
+        <w:t>While</w:t>
+      </w:r>
+      <w:r>
+        <w:t xml:space="preserve"> studies using</w:t>
+      </w:r>
+      <w:r>
+        <w:t xml:space="preserve"> </w:t>
+      </w:r>
+      <w:r>
+        <w:t>tagging</w:t>
       </w:r>
       <w:r>
         <w:t xml:space="preserve"> </w:t>
@@ -1052,61 +1323,46 @@
         <w:fldChar w:fldCharType="begin"/>
       </w:r>
       <w:r>
-        <w:instrText xml:space="preserve"> ADDIN ZOTERO_ITEM CSL_CITATION {"citationID":"gqLTyTz6","properties":{"formattedCitation":"(Algera et al., 2020)","plainCitation":"(Algera et al., 2020)","noteIndex":0},"citationItems":[{"id":20461,"uris":["http://zotero.org/users/12566269/items/H8K65F9E"],"itemData":{"id":20461,"type":"article-journal","abstract":"Abstract\n            \n              Background\n              Fish injury and mortality resulting from entrainment and/or impingement during downstream passage over/through hydropower infrastructure has the potential to cause negative effects on fish populations. The primary goal of this systematic review was to address two research questions: (1) What are the consequences of hydroelectric dam fish entrainment and impingement on freshwater fish productivity in temperate regions?; (2) To what extent do various factors like site type, intervention type, and life history characteristics influence the consequences of fish entrainment and impingement?\n            \n            \n              Methods\n              The review was conducted using guidelines provided by the Collaboration for Environmental Evidence and examined commercially published and grey literature. All articles found using a systematic search were screened using a priori eligibility criteria at two stages (title and abstract, and full-text, respectively), with consistency checks being performed at each stage. The validity of studies was appraised and data were extracted using tools explicitly designed for this review. A narrative synthesis encompassed all relevant studies and a quantitative synthesis (meta-analysis) was conducted where appropriate.\n            \n            \n              Review findings\n              \n                A total of 264 studies from 87 articles were included for critical appraisal and narrative synthesis. Studies were primarily conducted in the United States (93%) on genera in the Salmonidae family (86%). The evidence base did not allow for an evaluation of the consequences of entrainment/impingement on fish productivity per se; therefore, we evaluated the risk of freshwater fish injury and mortality owing to downstream passage through common hydropower infrastructure. Our quantitative synthesis suggested an overall increased risk of injury and immediate mortality from passage through/over hydropower infrastructure. Injury and immediate mortality risk varied among infrastructure types. Bypasses resulted in decreased injury risk relative to controls, whereas turbines and spillways were associated with the highest injury risks relative to controls. Within turbine studies, those conducted in a lab setting were associated with higher injury risk than field-based studies, and studies with longer assessment time periods (≥ 24–48 h) were associated with higher risk than shorter duration assessment periods (&lt; 24 h). Turbines and sluiceways were associated with the highest immediate mortality risk relative to controls. Within turbine studies, lab-based studies had higher mortality risk ratios than field-based studies. Within field studies, Francis turbines resulted in a higher immediate mortality risk than Kaplan turbines relative to controls, and wild sourced fish had a higher immediate mortality risk than hatchery sourced fish in Kaplan turbines. No other associations between effect size and moderators were identified. Taxonomic analyses revealed a significant increased injury and immediate mortality risk relative to controls for genera\n                Alosa\n                (river herring) and\n                Oncorhynchus\n                (Pacific salmonids), and delayed mortality risk for\n                Anguilla\n                (freshwater eels).\n              \n            \n            \n              Conclusions\n              Our synthesis suggests that hydropower infrastructure in temperate regions increased the overall risk of freshwater fish injury and immediate mortality relative to controls. The evidence base confirmed that turbines and spillways increase the risk of injury and/or mortality for downstream passing fish compared to controls. Differences in lab- and field-based studies were evident, highlighting the need for further studies to understand the sources of variation among lab- and field-based studies. We were unable to examine delayed mortality, likely due to the lack of consistency in monitoring for post-passage delayed injury and mortality. Our synthesis suggests that bypasses are the most “fish friendly” passage option in terms of reducing fish injury and mortality. To address knowledge gaps, studies are needed that focus on systems outside of North America, on non-salmonid or non-sportfish target species, and on population-level consequences of fish entrainment/impingement.","container-title":"Environmental Evidence","DOI":"10.1186/s13750-020-0184-0","ISSN":"2047-2382","issue":"1","journalAbbreviation":"Environ Evid","language":"en","page":"3","source":"DOI.org (Crossref)","title":"What are the relative risks of mortality and injury for fish during downstream passage at hydroelectric dams in temperate regions? A systematic review","title-short":"What are the relative risks of mortality and injury for fish during downstream passage at hydroelectric dams in temperate regions?","volume":"9","author":[{"family":"Algera","given":"Dirk A."},{"family":"Rytwinski","given":"Trina"},{"family":"Taylor","given":"Jessica J."},{"family":"Bennett","given":"Joseph R."},{"family":"Smokorowski","given":"Karen E."},{"family":"Harrison","given":"Philip M."},{"family":"Clarke","given":"Keith D."},{"family":"Enders","given":"Eva C."},{"family":"Power","given":"Michael"},{"family":"Bevelhimer","given":"Mark S."},{"family":"Cooke","given":"Steven J."}],"issued":{"date-parts":[["2020",1,28]]}}}],"schema":"https://github.com/citation-style-language/schema/raw/master/csl-citation.json"} </w:instrText>
+        <w:instrText xml:space="preserve"> ADDIN ZOTERO_ITEM CSL_CITATION {"citationID":"gwuTItvX","properties":{"formattedCitation":"(Mizell &amp; Anderson, 2008, 2015)","plainCitation":"(Mizell &amp; Anderson, 2008, 2015)","noteIndex":0},"citationItems":[{"id":20535,"uris":["http://zotero.org/users/12566269/items/EHCDH2JU"],"itemData":{"id":20535,"type":"article-journal","language":"en","source":"Zotero","title":"Monitoring Federally Listed Bull Trout (Salvelinus confluentus) Movements Proximate to Bureau of Reclamation Dams in the Yakima Basin","author":[{"family":"Mizell","given":"Michael"},{"family":"Anderson","given":"Eric"}],"issued":{"date-parts":[["2008"]]}}},{"id":20537,"uris":["http://zotero.org/users/12566269/items/8RFTSLSK"],"itemData":{"id":20537,"type":"article-journal","language":"en","source":"Zotero","title":"Final Report: An Investigation into the Migratory Behavior, Habitat Use and Genetic Composition of Fluvial and Resident Bull Trout (Salvelinus confluentus) in the Yakima River Basin","author":[{"family":"Mizell","given":"Michael"},{"family":"Anderson","given":"Eric"}],"issued":{"date-parts":[["2015"]]}}}],"schema":"https://github.com/citation-style-language/schema/raw/master/csl-citation.json"} </w:instrText>
       </w:r>
       <w:r>
         <w:fldChar w:fldCharType="separate"/>
       </w:r>
       <w:r>
-        <w:t>(Algera et al., 2020)</w:t>
+        <w:t>(Mizell &amp; Anderson, 2008, 2015)</w:t>
       </w:r>
       <w:r>
         <w:fldChar w:fldCharType="end"/>
       </w:r>
       <w:r>
-        <w:t>.</w:t>
-      </w:r>
-      <w:r>
-        <w:t xml:space="preserve"> </w:t>
-      </w:r>
-      <w:r>
-        <w:t>While the rate of injury and mortality for adult bull trout entrained through Tieton Dam are not known, kokanee have been used as surrogates to estimate mortality for sub-adult bull trout.</w:t>
-      </w:r>
-      <w:r>
-        <w:t xml:space="preserve"> </w:t>
-      </w:r>
-      <w:r>
-        <w:t xml:space="preserve">Mortality is estimated at 45% for sub-adults </w:t>
+        <w:t>, genetic stock identification</w:t>
+      </w:r>
+      <w:r>
+        <w:t xml:space="preserve"> </w:t>
       </w:r>
       <w:r>
         <w:fldChar w:fldCharType="begin"/>
       </w:r>
       <w:r>
-        <w:instrText xml:space="preserve"> ADDIN ZOTERO_ITEM CSL_CITATION {"citationID":"V8yRtZ2y","properties":{"formattedCitation":"(Courter &amp; Vaughan, 2011)","plainCitation":"(Courter &amp; Vaughan, 2011)","noteIndex":0},"citationItems":[{"id":20478,"uris":["http://zotero.org/users/12566269/items/3BCCUBNP"],"itemData":{"id":20478,"type":"report","publisher":"Cramer Fish Sciences","title":"Fish Passage: Hydropower Operations Reduce Bull Trout Entrainment Mortality at Tieton Dam","author":[{"family":"Courter","given":"Ian"},{"family":"Vaughan","given":"Jason"}],"issued":{"date-parts":[["2011"]]}}}],"schema":"https://github.com/citation-style-language/schema/raw/master/csl-citation.json"} </w:instrText>
+        <w:instrText xml:space="preserve"> ADDIN ZOTERO_ITEM CSL_CITATION {"citationID":"PttcsAPj","properties":{"formattedCitation":"(Small et al., 2009)","plainCitation":"(Small et al., 2009)","noteIndex":0},"citationItems":[{"id":20367,"uris":["http://zotero.org/users/12566269/items/YJA5V2UE"],"itemData":{"id":20367,"type":"report","abstract":"A total of 462 bull trout samples from the Yakima River Basin were analyzed at 16 standardized microsatellite loci.  Genotypic data for these fish are now available for addition to the rangewide bull trout microsatellite baseline hosted by USFWS Abernathy Fish Technology Center.  Genetic analysis identified 12 distinct bull trout populations in the Yakima River Basin.  Asymmetric geneflow from the Tieton basin populations into Rattlesnake Cr. suggested that fish entrained over Tieton Dam migrate to the nearest tributary (Rattlesnake Cr.) to spawn.  Pairwise FST tests and tests of genotypic differentiation indicated highly significant differences among population collections with the exception of those from the American River and Union Creek.  Although not significantly different from each other, a combined collection generated signals indicating a mixture of differentiated groups.  Genetic data were used to confirm population of origin for juvenile samples and telemetry samples (analyzed in Phase 1; Hawkins and Von Bargen 2006).  Genetic data were also used to infer population of origin for 72 individuals with unknown population membership collected as part of a WDFW telemetry study of bull trout movement (not analyzed in Phase 1), and from a Bureau of Reclamation collection from Tieton Pool below Tieton Dam, and from WDFW collections throughout the Yakima River basin.","publisher":"Washington Department of Fish and Wildlife","title":"WDFW Yakima bull trout report. Phase 3: Genetic Analysis of Yakima Basin Bull Trout (Salvelinus confluentus)","title-short":"WDFW Yakima bull trout report. Phase 3: Genetic Analysis of Yakima Basin Bull Trout (Salvelinus confluentus)","URL":"http://www.ybfwrb.org/Assets/Documents/References/Small_et_al_2009.doc","author":[{"family":"Small","given":"M.P."},{"family":"Hawkins","given":"D."},{"family":"Von Bargen","given":"J."}],"issued":{"date-parts":[["2009"]]}},"label":"page"}],"schema":"https://github.com/citation-style-language/schema/raw/master/csl-citation.json"} </w:instrText>
       </w:r>
       <w:r>
         <w:fldChar w:fldCharType="separate"/>
       </w:r>
       <w:r>
-        <w:t>(Courter &amp; Vaughan, 2011)</w:t>
+        <w:t>(Small et al., 2009)</w:t>
       </w:r>
       <w:r>
         <w:fldChar w:fldCharType="end"/>
       </w:r>
       <w:r>
-        <w:t>.</w:t>
-      </w:r>
-      <w:r>
-        <w:t xml:space="preserve"> </w:t>
-      </w:r>
-      <w:r>
-        <w:t>Bull trout that survive entrainment are permanently displaced from the lake and unable to contribute to the productivity of their natal streams.</w:t>
-      </w:r>
-      <w:r>
-        <w:t xml:space="preserve"> </w:t>
-      </w:r>
-      <w:r>
-        <w:t>Few entrained fish are expected to spawn elsewhere</w:t>
+        <w:t>,</w:t>
+      </w:r>
+      <w:r>
+        <w:t xml:space="preserve"> </w:t>
+      </w:r>
+      <w:r>
+        <w:t>netting</w:t>
       </w:r>
       <w:r>
         <w:t xml:space="preserve"> </w:t>
@@ -1115,19 +1371,163 @@
         <w:fldChar w:fldCharType="begin"/>
       </w:r>
       <w:r>
-        <w:instrText xml:space="preserve"> ADDIN ZOTERO_ITEM CSL_CITATION {"citationID":"4kTSJesA","properties":{"formattedCitation":"(Mizell &amp; Anderson, 2015, p. 108)","plainCitation":"(Mizell &amp; Anderson, 2015, p. 108)","noteIndex":0},"citationItems":[{"id":20537,"uris":["http://zotero.org/users/12566269/items/8RFTSLSK"],"itemData":{"id":20537,"type":"article-journal","language":"en","source":"Zotero","title":"Final Report: An Investigation into the Migratory Behavior, Habitat Use and Genetic Composition of Fluvial and Resident Bull Trout (Salvelinus confluentus) in the Yakima River Basin","author":[{"family":"Mizell","given":"Michael"},{"family":"Anderson","given":"Eric"}],"issued":{"date-parts":[["2015"]]}},"locator":"108","label":"page"}],"schema":"https://github.com/citation-style-language/schema/raw/master/csl-citation.json"} </w:instrText>
+        <w:instrText xml:space="preserve"> ADDIN ZOTERO_ITEM CSL_CITATION {"citationID":"AH2EF98z","properties":{"formattedCitation":"(Hiebert, 2004, 2004)","plainCitation":"(Hiebert, 2004, 2004)","noteIndex":0},"citationItems":[{"id":1577,"uris":["http://zotero.org/groups/2290713/items/FTTC8QGQ"],"itemData":{"id":1577,"type":"report","abstract":"This report quantifies fish entrainment at Rimrock Reservoir, below Tieton Dam, from August 26, 2002, through October 15, 2003, and measures fish distribution and abundance near the intake tower of the reservoir with hydroacoustic surveys.  Entrainment is estimated using paired, fyke nets fish in 24 hour standarized effort periods.  Of the 7,748 fish collected in the nets, 97.87% (7,583 fish) were kokanee salmon and .08% (6 fish) were bull trout.  Efficiency tests are presented for the nets, with overall entrainment of kokanee estimated at 150,417 and bull trout estimated at 120.  This report discusses entrainment reduction techniques, including positive and behavioral barrier techniques.","publisher":"USBR","title":"Fish entrainment from Rimrock Reservoir, Tieton River Washington, 2004","title-short":"Fish entrainment from Rimrock Reservoir, Tieton River Washington","URL":"http://www.ybfwrb.org/Assets/Documents/References/Hiebert_et_al_2003.pdf","author":[{"family":"Hiebert","given":"S."}],"issued":{"date-parts":[["2004"]]}}},{"id":1577,"uris":["http://zotero.org/groups/2290713/items/FTTC8QGQ"],"itemData":{"id":1577,"type":"report","abstract":"This report quantifies fish entrainment at Rimrock Reservoir, below Tieton Dam, from August 26, 2002, through October 15, 2003, and measures fish distribution and abundance near the intake tower of the reservoir with hydroacoustic surveys.  Entrainment is estimated using paired, fyke nets fish in 24 hour standarized effort periods.  Of the 7,748 fish collected in the nets, 97.87% (7,583 fish) were kokanee salmon and .08% (6 fish) were bull trout.  Efficiency tests are presented for the nets, with overall entrainment of kokanee estimated at 150,417 and bull trout estimated at 120.  This report discusses entrainment reduction techniques, including positive and behavioral barrier techniques.","publisher":"USBR","title":"Fish entrainment from Rimrock Reservoir, Tieton River Washington, 2004","title-short":"Fish entrainment from Rimrock Reservoir, Tieton River Washington","URL":"http://www.ybfwrb.org/Assets/Documents/References/Hiebert_et_al_2003.pdf","author":[{"family":"Hiebert","given":"S."}],"issued":{"date-parts":[["2004"]]}}}],"schema":"https://github.com/citation-style-language/schema/raw/master/csl-citation.json"} </w:instrText>
       </w:r>
       <w:r>
         <w:fldChar w:fldCharType="separate"/>
       </w:r>
       <w:r>
-        <w:t>(Mizell &amp; Anderson, 2015, p. 108)</w:t>
+        <w:t>(Hiebert, 2004, 2004)</w:t>
       </w:r>
       <w:r>
         <w:fldChar w:fldCharType="end"/>
       </w:r>
       <w:r>
-        <w:t>.</w:t>
+        <w:t xml:space="preserve">, </w:t>
+      </w:r>
+      <w:r>
+        <w:t xml:space="preserve">and </w:t>
+      </w:r>
+      <w:r>
+        <w:t>fishery record</w:t>
+      </w:r>
+      <w:r>
+        <w:t xml:space="preserve">s </w:t>
+      </w:r>
+      <w:r>
+        <w:fldChar w:fldCharType="begin"/>
+      </w:r>
+      <w:r>
+        <w:instrText xml:space="preserve"> ADDIN ZOTERO_ITEM CSL_CITATION {"citationID":"Ltndwc5b","properties":{"formattedCitation":"(Mongillo &amp; Faulconer, 1980)","plainCitation":"(Mongillo &amp; Faulconer, 1980)","noteIndex":0},"citationItems":[{"id":1451,"uris":["http://zotero.org/groups/2290713/items/2Z5KKYN6"],"itemData":{"id":1451,"type":"report","abstract":"This study was undertaken to identify enhancement potentials of the fisheries in the waters associated with WPRS activities in the Yakima Basin. Problems related to reservoirs, large rivers, small\nstreams and power canals were investiqated. Research results lead to\nrecommendations concerning topics such as minimum pooIs, minimum flows, flow release schedules, and stream fencing. It is estimated that if\nall major recommendations were followed that a minimum of just over\n210,000 man-days of fishing for resident fish would be produced each year in addition to the 1,000,000 already present in the yakima Basin.\nThis wourd be almost one half the amount needed to rneet projected\ndemands for the year 2000.","publisher":"Washington Department of Fish and Wildlife","title":"Yakima Fisheries Enhancement Study","title-short":"Yakima Fisheries Enhancement Study","URL":"http://www.ybfwrb.org/Assets/Documents/References/Mongillo_Faulconer_1980.pdf","author":[{"family":"Mongillo","given":"P."},{"family":"Faulconer","given":"L."}],"issued":{"date-parts":[["1980"]]}}}],"schema":"https://github.com/citation-style-language/schema/raw/master/csl-citation.json"} </w:instrText>
+      </w:r>
+      <w:r>
+        <w:fldChar w:fldCharType="separate"/>
+      </w:r>
+      <w:r>
+        <w:t>(</w:t>
+      </w:r>
+      <w:proofErr w:type="spellStart"/>
+      <w:r>
+        <w:t>Mongillo</w:t>
+      </w:r>
+      <w:proofErr w:type="spellEnd"/>
+      <w:r>
+        <w:t xml:space="preserve"> &amp; </w:t>
+      </w:r>
+      <w:proofErr w:type="spellStart"/>
+      <w:r>
+        <w:t>Faulconer</w:t>
+      </w:r>
+      <w:proofErr w:type="spellEnd"/>
+      <w:r>
+        <w:t>, 1980)</w:t>
+      </w:r>
+      <w:r>
+        <w:fldChar w:fldCharType="end"/>
+      </w:r>
+      <w:r>
+        <w:t xml:space="preserve"> </w:t>
+      </w:r>
+      <w:r>
+        <w:t>indicate that entrainment poses a risk to</w:t>
+      </w:r>
+      <w:r>
+        <w:t xml:space="preserve"> Rimrock Lake</w:t>
+      </w:r>
+      <w:r>
+        <w:t xml:space="preserve"> bull trout populations</w:t>
+      </w:r>
+      <w:r>
+        <w:t>,</w:t>
+      </w:r>
+      <w:r>
+        <w:t xml:space="preserve"> </w:t>
+      </w:r>
+      <w:r>
+        <w:lastRenderedPageBreak/>
+        <w:t>neither the extent of entrainment</w:t>
+      </w:r>
+      <w:r>
+        <w:t xml:space="preserve"> that occurs each year</w:t>
+      </w:r>
+      <w:r>
+        <w:t xml:space="preserve">, </w:t>
+      </w:r>
+      <w:r>
+        <w:t>n</w:t>
+      </w:r>
+      <w:r>
+        <w:t>or the relationship between Tieton Dam operations</w:t>
+      </w:r>
+      <w:r>
+        <w:t xml:space="preserve"> and entrainment rate </w:t>
+      </w:r>
+      <w:r>
+        <w:t>are</w:t>
+      </w:r>
+      <w:r>
+        <w:t xml:space="preserve"> well understood. Future monitoring efforts </w:t>
+      </w:r>
+      <w:r>
+        <w:t>using PIT and acoustically tagged sockeye and bull trout</w:t>
+      </w:r>
+      <w:r>
+        <w:t xml:space="preserve"> are likely to </w:t>
+      </w:r>
+      <w:r>
+        <w:t xml:space="preserve">provide </w:t>
+      </w:r>
+      <w:r>
+        <w:t>answers</w:t>
+      </w:r>
+      <w:r>
+        <w:t xml:space="preserve"> </w:t>
+      </w:r>
+      <w:r>
+        <w:t>to</w:t>
+      </w:r>
+      <w:r>
+        <w:t xml:space="preserve"> these questions. However</w:t>
+      </w:r>
+      <w:r>
+        <w:t xml:space="preserve">, available redd count data may </w:t>
+      </w:r>
+      <w:r>
+        <w:t>provide immediate insights.</w:t>
+      </w:r>
+      <w:r>
+        <w:t xml:space="preserve"> In this report</w:t>
+      </w:r>
+      <w:r>
+        <w:t>,</w:t>
+      </w:r>
+      <w:r>
+        <w:t xml:space="preserve"> we examine if the bull trout redd count</w:t>
+      </w:r>
+      <w:r>
+        <w:t>s</w:t>
+      </w:r>
+      <w:r>
+        <w:t xml:space="preserve"> in South Fork Tieton River and Indian Creek are associated with the extent of drawdown </w:t>
+      </w:r>
+      <w:r>
+        <w:t xml:space="preserve">in previous years. </w:t>
+      </w:r>
+    </w:p>
+    <w:p/>
+    <w:p>
+      <w:pPr>
+        <w:rPr>
+          <w:b/>
+          <w:bCs/>
+        </w:rPr>
+      </w:pPr>
+      <w:r>
+        <w:rPr>
+          <w:b/>
+          <w:bCs/>
+        </w:rPr>
+        <w:t>Methods</w:t>
       </w:r>
     </w:p>
     <w:p>
@@ -1135,339 +1535,6 @@
         <w:ind w:firstLine="720"/>
       </w:pPr>
       <w:r>
-        <w:t>Drawdowns of Rimrock Lake also pose a threat to bull trout through impacts on bull trout prey base.</w:t>
-      </w:r>
-      <w:r>
-        <w:t xml:space="preserve"> </w:t>
-      </w:r>
-      <w:r>
-        <w:t>Unlike other reservoirs in the Yakima Project, Rimrock Lake was not a natural lake, and operations at Tieton Dam can draw Rimrock down to extremely low levels.</w:t>
-      </w:r>
-      <w:r>
-        <w:t xml:space="preserve"> </w:t>
-      </w:r>
-      <w:r>
-        <w:t>Complete drawdowns of Rimrock Lake occurred four times, (1926, 1931, 1973, and 1979), and are associated with collapse of the Rimrock kokanee fishery the following year</w:t>
-      </w:r>
-      <w:r>
-        <w:t xml:space="preserve"> </w:t>
-      </w:r>
-      <w:r>
-        <w:fldChar w:fldCharType="begin"/>
-      </w:r>
-      <w:r>
-        <w:instrText xml:space="preserve"> ADDIN ZOTERO_ITEM CSL_CITATION {"citationID":"gr63Gz98","properties":{"formattedCitation":"(Mongillo &amp; Faulconer, 1980)","plainCitation":"(Mongillo &amp; Faulconer, 1980)","noteIndex":0},"citationItems":[{"id":1451,"uris":["http://zotero.org/groups/2290713/items/2Z5KKYN6"],"itemData":{"id":1451,"type":"report","abstract":"This study was undertaken to identify enhancement potentials of the fisheries in the waters associated with WPRS activities in the Yakima Basin. Problems related to reservoirs, large rivers, small\nstreams and power canals were investiqated. Research results lead to\nrecommendations concerning topics such as minimum pooIs, minimum flows, flow release schedules, and stream fencing. It is estimated that if\nall major recommendations were followed that a minimum of just over\n210,000 man-days of fishing for resident fish would be produced each year in addition to the 1,000,000 already present in the yakima Basin.\nThis wourd be almost one half the amount needed to rneet projected\ndemands for the year 2000.","publisher":"Washington Department of Fish and Wildlife","title":"Yakima Fisheries Enhancement Study","title-short":"Yakima Fisheries Enhancement Study","URL":"http://www.ybfwrb.org/Assets/Documents/References/Mongillo_Faulconer_1980.pdf","author":[{"family":"Mongillo","given":"P."},{"family":"Faulconer","given":"L."}],"issued":{"date-parts":[["1980"]]}}}],"schema":"https://github.com/citation-style-language/schema/raw/master/csl-citation.json"} </w:instrText>
-      </w:r>
-      <w:r>
-        <w:fldChar w:fldCharType="separate"/>
-      </w:r>
-      <w:r>
-        <w:t>(Mongillo &amp; Faulconer, 1980)</w:t>
-      </w:r>
-      <w:r>
-        <w:fldChar w:fldCharType="end"/>
-      </w:r>
-      <w:r>
-        <w:t>.</w:t>
-      </w:r>
-      <w:r>
-        <w:t xml:space="preserve"> </w:t>
-      </w:r>
-      <w:r>
-        <w:t xml:space="preserve">The kokanee fishery did not recover from the 1973 drawdown for six years, despite stocking, and 95 – 99% of the population was lost to entrainment during the 1979 drawdown </w:t>
-      </w:r>
-      <w:r>
-        <w:fldChar w:fldCharType="begin"/>
-      </w:r>
-      <w:r>
-        <w:instrText xml:space="preserve"> ADDIN ZOTERO_ITEM CSL_CITATION {"citationID":"A4LZZCLj","properties":{"formattedCitation":"(Mongillo &amp; Faulconer, 1980, pp. 31, 34)","plainCitation":"(Mongillo &amp; Faulconer, 1980, pp. 31, 34)","noteIndex":0},"citationItems":[{"id":1451,"uris":["http://zotero.org/groups/2290713/items/2Z5KKYN6"],"itemData":{"id":1451,"type":"report","abstract":"This study was undertaken to identify enhancement potentials of the fisheries in the waters associated with WPRS activities in the Yakima Basin. Problems related to reservoirs, large rivers, small\nstreams and power canals were investiqated. Research results lead to\nrecommendations concerning topics such as minimum pooIs, minimum flows, flow release schedules, and stream fencing. It is estimated that if\nall major recommendations were followed that a minimum of just over\n210,000 man-days of fishing for resident fish would be produced each year in addition to the 1,000,000 already present in the yakima Basin.\nThis wourd be almost one half the amount needed to rneet projected\ndemands for the year 2000.","publisher":"Washington Department of Fish and Wildlife","title":"Yakima Fisheries Enhancement Study","title-short":"Yakima Fisheries Enhancement Study","URL":"http://www.ybfwrb.org/Assets/Documents/References/Mongillo_Faulconer_1980.pdf","author":[{"family":"Mongillo","given":"P."},{"family":"Faulconer","given":"L."}],"issued":{"date-parts":[["1980"]]}},"locator":"31, 34","label":"page"}],"schema":"https://github.com/citation-style-language/schema/raw/master/csl-citation.json"} </w:instrText>
-      </w:r>
-      <w:r>
-        <w:fldChar w:fldCharType="separate"/>
-      </w:r>
-      <w:r>
-        <w:t>(Mongillo &amp; Faulconer, 1980, pp. 31, 3</w:t>
-      </w:r>
-      <w:r>
-        <w:t>5</w:t>
-      </w:r>
-      <w:r>
-        <w:t>)</w:t>
-      </w:r>
-      <w:r>
-        <w:fldChar w:fldCharType="end"/>
-      </w:r>
-      <w:r>
-        <w:t>.</w:t>
-      </w:r>
-      <w:r>
-        <w:t xml:space="preserve"> </w:t>
-      </w:r>
-      <w:r>
-        <w:t xml:space="preserve">Analysis of kokanee catch records also indicate that deep drawdowns, defined as those below ~30,000 af, measurably reduce kokanee abundance and productivity </w:t>
-      </w:r>
-      <w:r>
-        <w:fldChar w:fldCharType="begin"/>
-      </w:r>
-      <w:r>
-        <w:instrText xml:space="preserve"> ADDIN ZOTERO_ITEM CSL_CITATION {"citationID":"RqCj0hA3","properties":{"formattedCitation":"(Mongillo &amp; Faulconer, 1980, p. 31)","plainCitation":"(Mongillo &amp; Faulconer, 1980, p. 31)","noteIndex":0},"citationItems":[{"id":1451,"uris":["http://zotero.org/groups/2290713/items/2Z5KKYN6"],"itemData":{"id":1451,"type":"report","abstract":"This study was undertaken to identify enhancement potentials of the fisheries in the waters associated with WPRS activities in the Yakima Basin. Problems related to reservoirs, large rivers, small\nstreams and power canals were investiqated. Research results lead to\nrecommendations concerning topics such as minimum pooIs, minimum flows, flow release schedules, and stream fencing. It is estimated that if\nall major recommendations were followed that a minimum of just over\n210,000 man-days of fishing for resident fish would be produced each year in addition to the 1,000,000 already present in the yakima Basin.\nThis wourd be almost one half the amount needed to rneet projected\ndemands for the year 2000.","publisher":"Washington Department of Fish and Wildlife","title":"Yakima Fisheries Enhancement Study","title-short":"Yakima Fisheries Enhancement Study","URL":"http://www.ybfwrb.org/Assets/Documents/References/Mongillo_Faulconer_1980.pdf","author":[{"family":"Mongillo","given":"P."},{"family":"Faulconer","given":"L."}],"issued":{"date-parts":[["1980"]]}},"locator":"31","label":"page"}],"schema":"https://github.com/citation-style-language/schema/raw/master/csl-citation.json"} </w:instrText>
-      </w:r>
-      <w:r>
-        <w:fldChar w:fldCharType="separate"/>
-      </w:r>
-      <w:r>
-        <w:t>(Mongillo &amp; Faulconer, 1980, p. 31)</w:t>
-      </w:r>
-      <w:r>
-        <w:fldChar w:fldCharType="end"/>
-      </w:r>
-      <w:r>
-        <w:t xml:space="preserve">, prompting the </w:t>
-      </w:r>
-      <w:r>
-        <w:t xml:space="preserve">Yakima </w:t>
-      </w:r>
-      <w:r>
-        <w:t xml:space="preserve">Systems Operation Advisory Committee </w:t>
-      </w:r>
-      <w:r>
-        <w:t xml:space="preserve">(SOAC) </w:t>
-      </w:r>
-      <w:r>
-        <w:t xml:space="preserve">to recommend </w:t>
-      </w:r>
-      <w:r>
-        <w:t>operating</w:t>
-      </w:r>
-      <w:r>
-        <w:t xml:space="preserve"> Rimrock</w:t>
-      </w:r>
-      <w:r>
-        <w:t xml:space="preserve"> Lake</w:t>
-      </w:r>
-      <w:r>
-        <w:t xml:space="preserve"> above this level in 2001. Rimrock has been drafted beneath 30,000 af eight times since 1981, but only once since the 2001 recommendation (Fig</w:t>
-      </w:r>
-      <w:r>
-        <w:t>.</w:t>
-      </w:r>
-      <w:r>
-        <w:t xml:space="preserve"> 1). </w:t>
-      </w:r>
-    </w:p>
-    <w:p>
-      <w:r>
-        <w:tab/>
-      </w:r>
-      <w:r>
-        <w:t xml:space="preserve">While </w:t>
-      </w:r>
-      <w:r>
-        <w:t>tagging</w:t>
-      </w:r>
-      <w:r>
-        <w:t xml:space="preserve"> </w:t>
-      </w:r>
-      <w:r>
-        <w:fldChar w:fldCharType="begin"/>
-      </w:r>
-      <w:r>
-        <w:instrText xml:space="preserve"> ADDIN ZOTERO_ITEM CSL_CITATION {"citationID":"gwuTItvX","properties":{"formattedCitation":"(Mizell &amp; Anderson, 2008, 2015)","plainCitation":"(Mizell &amp; Anderson, 2008, 2015)","noteIndex":0},"citationItems":[{"id":20535,"uris":["http://zotero.org/users/12566269/items/EHCDH2JU"],"itemData":{"id":20535,"type":"article-journal","language":"en","source":"Zotero","title":"Monitoring Federally Listed Bull Trout (Salvelinus confluentus) Movements Proximate to Bureau of Reclamation Dams in the Yakima Basin","author":[{"family":"Mizell","given":"Michael"},{"family":"Anderson","given":"Eric"}],"issued":{"date-parts":[["2008"]]}}},{"id":20537,"uris":["http://zotero.org/users/12566269/items/8RFTSLSK"],"itemData":{"id":20537,"type":"article-journal","language":"en","source":"Zotero","title":"Final Report: An Investigation into the Migratory Behavior, Habitat Use and Genetic Composition of Fluvial and Resident Bull Trout (Salvelinus confluentus) in the Yakima River Basin","author":[{"family":"Mizell","given":"Michael"},{"family":"Anderson","given":"Eric"}],"issued":{"date-parts":[["2015"]]}}}],"schema":"https://github.com/citation-style-language/schema/raw/master/csl-citation.json"} </w:instrText>
-      </w:r>
-      <w:r>
-        <w:fldChar w:fldCharType="separate"/>
-      </w:r>
-      <w:r>
-        <w:t>(Mizell &amp; Anderson, 2008, 2015)</w:t>
-      </w:r>
-      <w:r>
-        <w:fldChar w:fldCharType="end"/>
-      </w:r>
-      <w:r>
-        <w:t>, genetic stock identification</w:t>
-      </w:r>
-      <w:r>
-        <w:t xml:space="preserve"> </w:t>
-      </w:r>
-      <w:r>
-        <w:fldChar w:fldCharType="begin"/>
-      </w:r>
-      <w:r>
-        <w:instrText xml:space="preserve"> ADDIN ZOTERO_ITEM CSL_CITATION {"citationID":"PttcsAPj","properties":{"formattedCitation":"(Small et al., 2009)","plainCitation":"(Small et al., 2009)","noteIndex":0},"citationItems":[{"id":20367,"uris":["http://zotero.org/users/12566269/items/YJA5V2UE"],"itemData":{"id":20367,"type":"report","abstract":"A total of 462 bull trout samples from the Yakima River Basin were analyzed at 16 standardized microsatellite loci.  Genotypic data for these fish are now available for addition to the rangewide bull trout microsatellite baseline hosted by USFWS Abernathy Fish Technology Center.  Genetic analysis identified 12 distinct bull trout populations in the Yakima River Basin.  Asymmetric geneflow from the Tieton basin populations into Rattlesnake Cr. suggested that fish entrained over Tieton Dam migrate to the nearest tributary (Rattlesnake Cr.) to spawn.  Pairwise FST tests and tests of genotypic differentiation indicated highly significant differences among population collections with the exception of those from the American River and Union Creek.  Although not significantly different from each other, a combined collection generated signals indicating a mixture of differentiated groups.  Genetic data were used to confirm population of origin for juvenile samples and telemetry samples (analyzed in Phase 1; Hawkins and Von Bargen 2006).  Genetic data were also used to infer population of origin for 72 individuals with unknown population membership collected as part of a WDFW telemetry study of bull trout movement (not analyzed in Phase 1), and from a Bureau of Reclamation collection from Tieton Pool below Tieton Dam, and from WDFW collections throughout the Yakima River basin.","publisher":"Washington Department of Fish and Wildlife","title":"WDFW Yakima bull trout report. Phase 3: Genetic Analysis of Yakima Basin Bull Trout (Salvelinus confluentus)","title-short":"WDFW Yakima bull trout report. Phase 3: Genetic Analysis of Yakima Basin Bull Trout (Salvelinus confluentus)","URL":"http://www.ybfwrb.org/Assets/Documents/References/Small_et_al_2009.doc","author":[{"family":"Small","given":"M.P."},{"family":"Hawkins","given":"D."},{"family":"Von Bargen","given":"J."}],"issued":{"date-parts":[["2009"]]}},"label":"page"}],"schema":"https://github.com/citation-style-language/schema/raw/master/csl-citation.json"} </w:instrText>
-      </w:r>
-      <w:r>
-        <w:fldChar w:fldCharType="separate"/>
-      </w:r>
-      <w:r>
-        <w:t>(Small et al., 2009)</w:t>
-      </w:r>
-      <w:r>
-        <w:fldChar w:fldCharType="end"/>
-      </w:r>
-      <w:r>
-        <w:t>,</w:t>
-      </w:r>
-      <w:r>
-        <w:t xml:space="preserve"> </w:t>
-      </w:r>
-      <w:r>
-        <w:t>netting</w:t>
-      </w:r>
-      <w:r>
-        <w:t xml:space="preserve"> </w:t>
-      </w:r>
-      <w:r>
-        <w:fldChar w:fldCharType="begin"/>
-      </w:r>
-      <w:r>
-        <w:instrText xml:space="preserve"> ADDIN ZOTERO_ITEM CSL_CITATION {"citationID":"AH2EF98z","properties":{"formattedCitation":"(Hiebert, 2004, 2004)","plainCitation":"(Hiebert, 2004, 2004)","noteIndex":0},"citationItems":[{"id":1577,"uris":["http://zotero.org/groups/2290713/items/FTTC8QGQ"],"itemData":{"id":1577,"type":"report","abstract":"This report quantifies fish entrainment at Rimrock Reservoir, below Tieton Dam, from August 26, 2002, through October 15, 2003, and measures fish distribution and abundance near the intake tower of the reservoir with hydroacoustic surveys.  Entrainment is estimated using paired, fyke nets fish in 24 hour standarized effort periods.  Of the 7,748 fish collected in the nets, 97.87% (7,583 fish) were kokanee salmon and .08% (6 fish) were bull trout.  Efficiency tests are presented for the nets, with overall entrainment of kokanee estimated at 150,417 and bull trout estimated at 120.  This report discusses entrainment reduction techniques, including positive and behavioral barrier techniques.","publisher":"USBR","title":"Fish entrainment from Rimrock Reservoir, Tieton River Washington, 2004","title-short":"Fish entrainment from Rimrock Reservoir, Tieton River Washington","URL":"http://www.ybfwrb.org/Assets/Documents/References/Hiebert_et_al_2003.pdf","author":[{"family":"Hiebert","given":"S."}],"issued":{"date-parts":[["2004"]]}}},{"id":1577,"uris":["http://zotero.org/groups/2290713/items/FTTC8QGQ"],"itemData":{"id":1577,"type":"report","abstract":"This report quantifies fish entrainment at Rimrock Reservoir, below Tieton Dam, from August 26, 2002, through October 15, 2003, and measures fish distribution and abundance near the intake tower of the reservoir with hydroacoustic surveys.  Entrainment is estimated using paired, fyke nets fish in 24 hour standarized effort periods.  Of the 7,748 fish collected in the nets, 97.87% (7,583 fish) were kokanee salmon and .08% (6 fish) were bull trout.  Efficiency tests are presented for the nets, with overall entrainment of kokanee estimated at 150,417 and bull trout estimated at 120.  This report discusses entrainment reduction techniques, including positive and behavioral barrier techniques.","publisher":"USBR","title":"Fish entrainment from Rimrock Reservoir, Tieton River Washington, 2004","title-short":"Fish entrainment from Rimrock Reservoir, Tieton River Washington","URL":"http://www.ybfwrb.org/Assets/Documents/References/Hiebert_et_al_2003.pdf","author":[{"family":"Hiebert","given":"S."}],"issued":{"date-parts":[["2004"]]}}}],"schema":"https://github.com/citation-style-language/schema/raw/master/csl-citation.json"} </w:instrText>
-      </w:r>
-      <w:r>
-        <w:fldChar w:fldCharType="separate"/>
-      </w:r>
-      <w:r>
-        <w:t>(Hiebert, 2004, 2004)</w:t>
-      </w:r>
-      <w:r>
-        <w:fldChar w:fldCharType="end"/>
-      </w:r>
-      <w:r>
-        <w:t xml:space="preserve">, </w:t>
-      </w:r>
-      <w:r>
-        <w:t>fishery record</w:t>
-      </w:r>
-      <w:r>
-        <w:t>s studies</w:t>
-      </w:r>
-      <w:r>
-        <w:t xml:space="preserve"> </w:t>
-      </w:r>
-      <w:r>
-        <w:fldChar w:fldCharType="begin"/>
-      </w:r>
-      <w:r>
-        <w:instrText xml:space="preserve"> ADDIN ZOTERO_ITEM CSL_CITATION {"citationID":"Ltndwc5b","properties":{"formattedCitation":"(Mongillo &amp; Faulconer, 1980)","plainCitation":"(Mongillo &amp; Faulconer, 1980)","noteIndex":0},"citationItems":[{"id":1451,"uris":["http://zotero.org/groups/2290713/items/2Z5KKYN6"],"itemData":{"id":1451,"type":"report","abstract":"This study was undertaken to identify enhancement potentials of the fisheries in the waters associated with WPRS activities in the Yakima Basin. Problems related to reservoirs, large rivers, small\nstreams and power canals were investiqated. Research results lead to\nrecommendations concerning topics such as minimum pooIs, minimum flows, flow release schedules, and stream fencing. It is estimated that if\nall major recommendations were followed that a minimum of just over\n210,000 man-days of fishing for resident fish would be produced each year in addition to the 1,000,000 already present in the yakima Basin.\nThis wourd be almost one half the amount needed to rneet projected\ndemands for the year 2000.","publisher":"Washington Department of Fish and Wildlife","title":"Yakima Fisheries Enhancement Study","title-short":"Yakima Fisheries Enhancement Study","URL":"http://www.ybfwrb.org/Assets/Documents/References/Mongillo_Faulconer_1980.pdf","author":[{"family":"Mongillo","given":"P."},{"family":"Faulconer","given":"L."}],"issued":{"date-parts":[["1980"]]}}}],"schema":"https://github.com/citation-style-language/schema/raw/master/csl-citation.json"} </w:instrText>
-      </w:r>
-      <w:r>
-        <w:fldChar w:fldCharType="separate"/>
-      </w:r>
-      <w:r>
-        <w:t>(Mongillo &amp; Faulconer, 1980)</w:t>
-      </w:r>
-      <w:r>
-        <w:fldChar w:fldCharType="end"/>
-      </w:r>
-      <w:r>
-        <w:t xml:space="preserve"> </w:t>
-      </w:r>
-      <w:r>
-        <w:t>indicate that entrainment poses a risk to</w:t>
-      </w:r>
-      <w:r>
-        <w:t xml:space="preserve"> Rimrock Lake</w:t>
-      </w:r>
-      <w:r>
-        <w:t xml:space="preserve"> bull trout populations</w:t>
-      </w:r>
-      <w:r>
-        <w:t>,</w:t>
-      </w:r>
-      <w:r>
-        <w:t xml:space="preserve"> neither the extent of entrainment</w:t>
-      </w:r>
-      <w:r>
-        <w:t xml:space="preserve"> that occurs each year</w:t>
-      </w:r>
-      <w:r>
-        <w:t xml:space="preserve">, </w:t>
-      </w:r>
-      <w:r>
-        <w:t>n</w:t>
-      </w:r>
-      <w:r>
-        <w:t>or the relationship between Tieton Dam operations</w:t>
-      </w:r>
-      <w:r>
-        <w:t xml:space="preserve"> and entrainment rate </w:t>
-      </w:r>
-      <w:r>
-        <w:t>are</w:t>
-      </w:r>
-      <w:r>
-        <w:t xml:space="preserve"> well understood. Future monitoring efforts </w:t>
-      </w:r>
-      <w:r>
-        <w:t>using PIT and acoustically tagged sockeye and bull trout</w:t>
-      </w:r>
-      <w:r>
-        <w:t xml:space="preserve"> are likely to </w:t>
-      </w:r>
-      <w:r>
-        <w:t xml:space="preserve">provide </w:t>
-      </w:r>
-      <w:r>
-        <w:t>answers</w:t>
-      </w:r>
-      <w:r>
-        <w:t xml:space="preserve"> </w:t>
-      </w:r>
-      <w:r>
-        <w:t>to</w:t>
-      </w:r>
-      <w:r>
-        <w:t xml:space="preserve"> these questions. However</w:t>
-      </w:r>
-      <w:r>
-        <w:t xml:space="preserve">, available redd count data may </w:t>
-      </w:r>
-      <w:r>
-        <w:t>provide immediate insights.</w:t>
-      </w:r>
-      <w:r>
-        <w:t xml:space="preserve"> In this report</w:t>
-      </w:r>
-      <w:r>
-        <w:t>,</w:t>
-      </w:r>
-      <w:r>
-        <w:t xml:space="preserve"> we examine if the bull trout redd count</w:t>
-      </w:r>
-      <w:r>
-        <w:t>s</w:t>
-      </w:r>
-      <w:r>
-        <w:t xml:space="preserve"> in South Fork Tieton River and Indian Creek are associated with the extent of drawdown </w:t>
-      </w:r>
-      <w:r>
-        <w:t xml:space="preserve">in previous years. </w:t>
-      </w:r>
-    </w:p>
-    <w:p>
-      <w:pPr>
-        <w:rPr>
-          <w:b/>
-          <w:bCs/>
-        </w:rPr>
-      </w:pPr>
-      <w:r>
-        <w:br w:type="page"/>
-      </w:r>
-    </w:p>
-    <w:p>
-      <w:pPr>
-        <w:pStyle w:val="HeadingA"/>
-      </w:pPr>
-      <w:r>
-        <w:lastRenderedPageBreak/>
-        <w:t>Methods</w:t>
-      </w:r>
-    </w:p>
-    <w:p>
-      <w:pPr>
-        <w:ind w:firstLine="720"/>
-      </w:pPr>
-      <w:r>
         <w:t xml:space="preserve">Detailed </w:t>
       </w:r>
       <w:r>
@@ -1480,7 +1547,15 @@
         <w:t>report</w:t>
       </w:r>
       <w:r>
-        <w:t xml:space="preserve"> are available at a github repository, </w:t>
+        <w:t xml:space="preserve"> are available at a </w:t>
+      </w:r>
+      <w:proofErr w:type="spellStart"/>
+      <w:r>
+        <w:t>github</w:t>
+      </w:r>
+      <w:proofErr w:type="spellEnd"/>
+      <w:r>
+        <w:t xml:space="preserve"> repository, </w:t>
       </w:r>
       <w:hyperlink r:id="rId11" w:history="1">
         <w:r>
@@ -1504,7 +1579,7 @@
           <w:rPr>
             <w:rStyle w:val="Hyperlink"/>
           </w:rPr>
-          <w:t>https://rpubs.com/david_Dayan/rimrock_drawdown</w:t>
+          <w:t>https://rpubs.com/david_dayan/rimrock_drawdown</w:t>
         </w:r>
       </w:hyperlink>
     </w:p>
@@ -1531,7 +1606,13 @@
         <w:t>count data, reservoir storage, and snowpack</w:t>
       </w:r>
       <w:r>
-        <w:t>. Redd count data were collected from spawning ground sur</w:t>
+        <w:t xml:space="preserve">. Redd count data were collected </w:t>
+      </w:r>
+      <w:r>
+        <w:t>during</w:t>
+      </w:r>
+      <w:r>
+        <w:t xml:space="preserve"> spawning ground sur</w:t>
       </w:r>
       <w:r>
         <w:t>vey</w:t>
@@ -1540,13 +1621,7 @@
         <w:t>s</w:t>
       </w:r>
       <w:r>
-        <w:t xml:space="preserve"> </w:t>
-      </w:r>
-      <w:r>
-        <w:t>on South Fork Tieton River and Indian Creek from 1994 to 2023</w:t>
-      </w:r>
-      <w:r>
-        <w:t xml:space="preserve"> </w:t>
+        <w:t xml:space="preserve"> on South Fork Tieton River and Indian Creek from 1994 to 2023 </w:t>
       </w:r>
       <w:r>
         <w:fldChar w:fldCharType="begin"/>
@@ -1573,7 +1648,13 @@
         <w:t xml:space="preserve"> (2007 – 2023)</w:t>
       </w:r>
       <w:r>
-        <w:t xml:space="preserve"> were not included to increase sample size.</w:t>
+        <w:t xml:space="preserve"> were </w:t>
+      </w:r>
+      <w:r>
+        <w:t xml:space="preserve">excluded from analysis </w:t>
+      </w:r>
+      <w:r>
+        <w:t>to increase sample size.</w:t>
       </w:r>
       <w:r>
         <w:t xml:space="preserve"> </w:t>
@@ -1599,6 +1680,7 @@
       <w:r>
         <w:t>regression (</w:t>
       </w:r>
+      <w:proofErr w:type="spellStart"/>
       <w:r>
         <w:rPr>
           <w:i/>
@@ -1611,7 +1693,15 @@
           <w:i/>
           <w:iCs/>
         </w:rPr>
-        <w:t>_residuals)</w:t>
+        <w:t>_residuals</w:t>
+      </w:r>
+      <w:proofErr w:type="spellEnd"/>
+      <w:r>
+        <w:rPr>
+          <w:i/>
+          <w:iCs/>
+        </w:rPr>
+        <w:t>)</w:t>
       </w:r>
       <w:r>
         <w:rPr>
@@ -1635,12 +1725,37 @@
           <w:iCs/>
         </w:rPr>
       </w:pPr>
-      <w:r>
-        <w:rPr>
-          <w:b w:val="0"/>
-          <w:bCs w:val="0"/>
-        </w:rPr>
-        <w:t xml:space="preserve">Hydological data was collected from Bureau of Reclamation Hydromet Service. We collected daily </w:t>
+      <w:proofErr w:type="spellStart"/>
+      <w:r>
+        <w:rPr>
+          <w:b w:val="0"/>
+          <w:bCs w:val="0"/>
+        </w:rPr>
+        <w:t>Hydological</w:t>
+      </w:r>
+      <w:proofErr w:type="spellEnd"/>
+      <w:r>
+        <w:rPr>
+          <w:b w:val="0"/>
+          <w:bCs w:val="0"/>
+        </w:rPr>
+        <w:t xml:space="preserve"> data was collected from Bureau of Reclamation </w:t>
+      </w:r>
+      <w:proofErr w:type="spellStart"/>
+      <w:r>
+        <w:rPr>
+          <w:b w:val="0"/>
+          <w:bCs w:val="0"/>
+        </w:rPr>
+        <w:t>Hydromet</w:t>
+      </w:r>
+      <w:proofErr w:type="spellEnd"/>
+      <w:r>
+        <w:rPr>
+          <w:b w:val="0"/>
+          <w:bCs w:val="0"/>
+        </w:rPr>
+        <w:t xml:space="preserve"> Service. We collected daily </w:t>
       </w:r>
       <w:r>
         <w:rPr>
@@ -1654,7 +1769,23 @@
           <w:b w:val="0"/>
           <w:bCs w:val="0"/>
         </w:rPr>
-        <w:t xml:space="preserve"> for Rimrock Lake (acre-feet) from January 1, 1981 to November 27, 2023. Environmental data was collected from the </w:t>
+        <w:t xml:space="preserve"> for Rimrock Lake (acre-feet) from January 1, </w:t>
+      </w:r>
+      <w:proofErr w:type="gramStart"/>
+      <w:r>
+        <w:rPr>
+          <w:b w:val="0"/>
+          <w:bCs w:val="0"/>
+        </w:rPr>
+        <w:t>1981</w:t>
+      </w:r>
+      <w:proofErr w:type="gramEnd"/>
+      <w:r>
+        <w:rPr>
+          <w:b w:val="0"/>
+          <w:bCs w:val="0"/>
+        </w:rPr>
+        <w:t xml:space="preserve"> to November 27, 2023. Environmental data was collected from the </w:t>
       </w:r>
       <w:r>
         <w:rPr>
@@ -1700,6 +1831,7 @@
       <w:r>
         <w:t xml:space="preserve">We fit a linear model of </w:t>
       </w:r>
+      <w:proofErr w:type="spellStart"/>
       <w:r>
         <w:rPr>
           <w:i/>
@@ -1707,6 +1839,7 @@
         </w:rPr>
         <w:t>redd_residuals</w:t>
       </w:r>
+      <w:proofErr w:type="spellEnd"/>
       <w:r>
         <w:t xml:space="preserve"> using </w:t>
       </w:r>
@@ -1738,6 +1871,44 @@
           <w:i/>
           <w:iCs/>
         </w:rPr>
+        <w:t xml:space="preserve">rim_2, </w:t>
+      </w:r>
+      <w:r>
+        <w:t xml:space="preserve">and </w:t>
+      </w:r>
+      <w:r>
+        <w:rPr>
+          <w:i/>
+          <w:iCs/>
+        </w:rPr>
+        <w:t>rim_3</w:t>
+      </w:r>
+      <w:r>
+        <w:t>, respectively).</w:t>
+      </w:r>
+      <w:r>
+        <w:t xml:space="preserve"> </w:t>
+      </w:r>
+      <w:r>
+        <w:t xml:space="preserve"> </w:t>
+      </w:r>
+      <w:r>
+        <w:t>We chose m</w:t>
+      </w:r>
+      <w:r>
+        <w:t>inimum annual reservoir water storage</w:t>
+      </w:r>
+      <w:r>
+        <w:t xml:space="preserve"> </w:t>
+      </w:r>
+      <w:r>
+        <w:t>(</w:t>
+      </w:r>
+      <w:r>
+        <w:rPr>
+          <w:i/>
+          <w:iCs/>
+        </w:rPr>
         <w:t>rim_</w:t>
       </w:r>
       <w:r>
@@ -1745,7 +1916,17 @@
           <w:i/>
           <w:iCs/>
         </w:rPr>
-        <w:t xml:space="preserve">2, </w:t>
+        <w:t>1</w:t>
+      </w:r>
+      <w:r>
+        <w:t xml:space="preserve">, </w:t>
+      </w:r>
+      <w:r>
+        <w:rPr>
+          <w:i/>
+          <w:iCs/>
+        </w:rPr>
+        <w:t xml:space="preserve">rim_2, </w:t>
       </w:r>
       <w:r>
         <w:t xml:space="preserve">and </w:t>
@@ -1758,71 +1939,9 @@
         <w:t>rim_</w:t>
       </w:r>
       <w:r>
-        <w:rPr>
-          <w:i/>
-          <w:iCs/>
-        </w:rPr>
         <w:t>3</w:t>
       </w:r>
       <w:r>
-        <w:t>, respectively).</w:t>
-      </w:r>
-      <w:r>
-        <w:t xml:space="preserve"> </w:t>
-      </w:r>
-      <w:r>
-        <w:t xml:space="preserve"> </w:t>
-      </w:r>
-      <w:r>
-        <w:t>We chose m</w:t>
-      </w:r>
-      <w:r>
-        <w:t>inimum annual reservoir water storage</w:t>
-      </w:r>
-      <w:r>
-        <w:t xml:space="preserve"> </w:t>
-      </w:r>
-      <w:r>
-        <w:t>(</w:t>
-      </w:r>
-      <w:r>
-        <w:rPr>
-          <w:i/>
-          <w:iCs/>
-        </w:rPr>
-        <w:t>rim_</w:t>
-      </w:r>
-      <w:r>
-        <w:rPr>
-          <w:i/>
-          <w:iCs/>
-        </w:rPr>
-        <w:t>1</w:t>
-      </w:r>
-      <w:r>
-        <w:t xml:space="preserve">, </w:t>
-      </w:r>
-      <w:r>
-        <w:rPr>
-          <w:i/>
-          <w:iCs/>
-        </w:rPr>
-        <w:t xml:space="preserve">rim_2, </w:t>
-      </w:r>
-      <w:r>
-        <w:t xml:space="preserve">and </w:t>
-      </w:r>
-      <w:r>
-        <w:rPr>
-          <w:i/>
-          <w:iCs/>
-        </w:rPr>
-        <w:t>rim_</w:t>
-      </w:r>
-      <w:r>
-        <w:t>3</w:t>
-      </w:r>
-      <w:r>
         <w:t xml:space="preserve">) over other variables </w:t>
       </w:r>
       <w:r>
@@ -1871,7 +1990,10 @@
         <w:t xml:space="preserve">The </w:t>
       </w:r>
       <w:r>
-        <w:t xml:space="preserve">global </w:t>
+        <w:t>saturated</w:t>
+      </w:r>
+      <w:r>
+        <w:t xml:space="preserve"> </w:t>
       </w:r>
       <w:r>
         <w:t xml:space="preserve">model was validated using </w:t>
@@ -1895,7 +2017,29 @@
         <w:t xml:space="preserve"> Statistical significance of the </w:t>
       </w:r>
       <w:r>
-        <w:t>association with the remaining predictors was conducted using a t-test</w:t>
+        <w:t xml:space="preserve">correlation between </w:t>
+      </w:r>
+      <w:proofErr w:type="spellStart"/>
+      <w:r>
+        <w:rPr>
+          <w:i/>
+          <w:iCs/>
+        </w:rPr>
+        <w:t>redd_residuals</w:t>
+      </w:r>
+      <w:proofErr w:type="spellEnd"/>
+      <w:r>
+        <w:rPr>
+          <w:i/>
+          <w:iCs/>
+        </w:rPr>
+        <w:t xml:space="preserve"> </w:t>
+      </w:r>
+      <w:r>
+        <w:t>and the</w:t>
+      </w:r>
+      <w:r>
+        <w:t xml:space="preserve"> remaining predictors was conducted using a t-test</w:t>
       </w:r>
       <w:r>
         <w:t>, and a p-value cutoff of 0.05.</w:t>
@@ -1931,6 +2075,7 @@
         </w:rPr>
         <w:t xml:space="preserve"> on </w:t>
       </w:r>
+      <w:proofErr w:type="spellStart"/>
       <w:r>
         <w:rPr>
           <w:b w:val="0"/>
@@ -1940,6 +2085,7 @@
         </w:rPr>
         <w:t>redd_residuals</w:t>
       </w:r>
+      <w:proofErr w:type="spellEnd"/>
       <w:r>
         <w:rPr>
           <w:b w:val="0"/>
@@ -1983,7 +2129,21 @@
           <w:b w:val="0"/>
           <w:bCs w:val="0"/>
         </w:rPr>
-        <w:t xml:space="preserve"> snow water equivalent at a nearby SNOTEL site (White Pass E.S.) the prior year</w:t>
+        <w:t xml:space="preserve"> snow water equivalent at </w:t>
+      </w:r>
+      <w:r>
+        <w:rPr>
+          <w:b w:val="0"/>
+          <w:bCs w:val="0"/>
+        </w:rPr>
+        <w:t xml:space="preserve">the White Pass </w:t>
+      </w:r>
+      <w:r>
+        <w:rPr>
+          <w:b w:val="0"/>
+          <w:bCs w:val="0"/>
+        </w:rPr>
+        <w:t>SNOTEL site the prior year</w:t>
       </w:r>
       <w:r>
         <w:rPr>
@@ -1992,6 +2152,7 @@
         </w:rPr>
         <w:t xml:space="preserve"> (</w:t>
       </w:r>
+      <w:proofErr w:type="spellStart"/>
       <w:r>
         <w:rPr>
           <w:b w:val="0"/>
@@ -2001,6 +2162,7 @@
         </w:rPr>
         <w:t>swe</w:t>
       </w:r>
+      <w:proofErr w:type="spellEnd"/>
       <w:r>
         <w:rPr>
           <w:b w:val="0"/>
@@ -2052,6 +2214,7 @@
         </w:rPr>
         <w:t xml:space="preserve">and </w:t>
       </w:r>
+      <w:proofErr w:type="spellStart"/>
       <w:r>
         <w:rPr>
           <w:b w:val="0"/>
@@ -2061,6 +2224,7 @@
         </w:rPr>
         <w:t>swe</w:t>
       </w:r>
+      <w:proofErr w:type="spellEnd"/>
       <w:r>
         <w:rPr>
           <w:b w:val="0"/>
@@ -2112,6 +2276,7 @@
         <w:pStyle w:val="HeadingA"/>
       </w:pPr>
       <w:r>
+        <w:lastRenderedPageBreak/>
         <w:t>Results</w:t>
       </w:r>
       <w:r>
@@ -2273,6 +2438,7 @@
         </w:rPr>
         <w:t>(</w:t>
       </w:r>
+      <w:proofErr w:type="spellStart"/>
       <w:r>
         <w:rPr>
           <w:b w:val="0"/>
@@ -2282,6 +2448,7 @@
         </w:rPr>
         <w:t>redd_residuals</w:t>
       </w:r>
+      <w:proofErr w:type="spellEnd"/>
       <w:r>
         <w:rPr>
           <w:b w:val="0"/>
@@ -2318,6 +2485,7 @@
         <w:rPr>
           <w:b w:val="0"/>
           <w:bCs w:val="0"/>
+          <w:noProof/>
         </w:rPr>
         <w:drawing>
           <wp:inline distT="0" distB="0" distL="0" distR="0" wp14:anchorId="6523034F" wp14:editId="257A2FC5">
@@ -2509,6 +2677,365 @@
           <w:b w:val="0"/>
           <w:bCs w:val="0"/>
         </w:rPr>
+        <w:t>d</w:t>
+      </w:r>
+      <w:r>
+        <w:rPr>
+          <w:b w:val="0"/>
+          <w:bCs w:val="0"/>
+        </w:rPr>
+        <w:t xml:space="preserve"> only </w:t>
+      </w:r>
+      <w:r>
+        <w:rPr>
+          <w:b w:val="0"/>
+          <w:bCs w:val="0"/>
+          <w:i/>
+          <w:iCs/>
+        </w:rPr>
+        <w:t>rim_1</w:t>
+      </w:r>
+      <w:r>
+        <w:rPr>
+          <w:b w:val="0"/>
+          <w:bCs w:val="0"/>
+        </w:rPr>
+        <w:t xml:space="preserve"> as a predictor of </w:t>
+      </w:r>
+      <w:proofErr w:type="spellStart"/>
+      <w:r>
+        <w:rPr>
+          <w:b w:val="0"/>
+          <w:bCs w:val="0"/>
+          <w:i/>
+          <w:iCs/>
+        </w:rPr>
+        <w:t>redd_residuals</w:t>
+      </w:r>
+      <w:proofErr w:type="spellEnd"/>
+      <w:r>
+        <w:rPr>
+          <w:b w:val="0"/>
+          <w:bCs w:val="0"/>
+          <w:i/>
+          <w:iCs/>
+        </w:rPr>
+        <w:t xml:space="preserve"> </w:t>
+      </w:r>
+      <w:r>
+        <w:rPr>
+          <w:b w:val="0"/>
+          <w:bCs w:val="0"/>
+        </w:rPr>
+        <w:t>data.</w:t>
+      </w:r>
+      <w:r>
+        <w:rPr>
+          <w:b w:val="0"/>
+          <w:bCs w:val="0"/>
+        </w:rPr>
+        <w:t xml:space="preserve"> </w:t>
+      </w:r>
+      <w:r>
+        <w:rPr>
+          <w:b w:val="0"/>
+          <w:bCs w:val="0"/>
+        </w:rPr>
+        <w:t xml:space="preserve">There </w:t>
+      </w:r>
+      <w:r>
+        <w:rPr>
+          <w:b w:val="0"/>
+          <w:bCs w:val="0"/>
+        </w:rPr>
+        <w:t>was</w:t>
+      </w:r>
+      <w:r>
+        <w:rPr>
+          <w:b w:val="0"/>
+          <w:bCs w:val="0"/>
+        </w:rPr>
+        <w:t xml:space="preserve"> a </w:t>
+      </w:r>
+      <w:r>
+        <w:rPr>
+          <w:b w:val="0"/>
+          <w:bCs w:val="0"/>
+        </w:rPr>
+        <w:t xml:space="preserve">significant </w:t>
+      </w:r>
+      <w:r>
+        <w:rPr>
+          <w:b w:val="0"/>
+          <w:bCs w:val="0"/>
+        </w:rPr>
+        <w:t>correlation</w:t>
+      </w:r>
+      <w:r>
+        <w:rPr>
+          <w:b w:val="0"/>
+          <w:bCs w:val="0"/>
+        </w:rPr>
+        <w:t xml:space="preserve"> </w:t>
+      </w:r>
+      <w:r>
+        <w:rPr>
+          <w:b w:val="0"/>
+          <w:bCs w:val="0"/>
+        </w:rPr>
+        <w:t>between</w:t>
+      </w:r>
+      <w:r>
+        <w:rPr>
+          <w:b w:val="0"/>
+          <w:bCs w:val="0"/>
+        </w:rPr>
+        <w:t xml:space="preserve"> </w:t>
+      </w:r>
+      <w:r>
+        <w:rPr>
+          <w:b w:val="0"/>
+          <w:bCs w:val="0"/>
+        </w:rPr>
+        <w:t>detrended</w:t>
+      </w:r>
+      <w:r>
+        <w:rPr>
+          <w:b w:val="0"/>
+          <w:bCs w:val="0"/>
+        </w:rPr>
+        <w:t xml:space="preserve"> redd</w:t>
+      </w:r>
+      <w:r>
+        <w:rPr>
+          <w:b w:val="0"/>
+          <w:bCs w:val="0"/>
+        </w:rPr>
+        <w:t xml:space="preserve"> counts</w:t>
+      </w:r>
+      <w:r>
+        <w:rPr>
+          <w:b w:val="0"/>
+          <w:bCs w:val="0"/>
+        </w:rPr>
+        <w:t xml:space="preserve"> in S</w:t>
+      </w:r>
+      <w:r>
+        <w:rPr>
+          <w:b w:val="0"/>
+          <w:bCs w:val="0"/>
+        </w:rPr>
+        <w:t>outh Fork</w:t>
+      </w:r>
+      <w:r>
+        <w:rPr>
+          <w:b w:val="0"/>
+          <w:bCs w:val="0"/>
+        </w:rPr>
+        <w:t xml:space="preserve"> Tieton</w:t>
+      </w:r>
+      <w:r>
+        <w:rPr>
+          <w:b w:val="0"/>
+          <w:bCs w:val="0"/>
+        </w:rPr>
+        <w:t xml:space="preserve"> River</w:t>
+      </w:r>
+      <w:r>
+        <w:rPr>
+          <w:b w:val="0"/>
+          <w:bCs w:val="0"/>
+        </w:rPr>
+        <w:t xml:space="preserve"> and Indian Creek</w:t>
+      </w:r>
+      <w:r>
+        <w:rPr>
+          <w:b w:val="0"/>
+          <w:bCs w:val="0"/>
+        </w:rPr>
+        <w:t xml:space="preserve"> (</w:t>
+      </w:r>
+      <w:proofErr w:type="spellStart"/>
+      <w:r>
+        <w:rPr>
+          <w:b w:val="0"/>
+          <w:bCs w:val="0"/>
+          <w:i/>
+          <w:iCs/>
+        </w:rPr>
+        <w:t>redd_residuals</w:t>
+      </w:r>
+      <w:proofErr w:type="spellEnd"/>
+      <w:r>
+        <w:rPr>
+          <w:b w:val="0"/>
+          <w:bCs w:val="0"/>
+          <w:i/>
+          <w:iCs/>
+        </w:rPr>
+        <w:t>)</w:t>
+      </w:r>
+      <w:r>
+        <w:rPr>
+          <w:b w:val="0"/>
+          <w:bCs w:val="0"/>
+        </w:rPr>
+        <w:t xml:space="preserve"> </w:t>
+      </w:r>
+      <w:r>
+        <w:rPr>
+          <w:b w:val="0"/>
+          <w:bCs w:val="0"/>
+        </w:rPr>
+        <w:t xml:space="preserve">and </w:t>
+      </w:r>
+      <w:r>
+        <w:rPr>
+          <w:b w:val="0"/>
+          <w:bCs w:val="0"/>
+        </w:rPr>
+        <w:t xml:space="preserve">the </w:t>
+      </w:r>
+      <w:r>
+        <w:rPr>
+          <w:b w:val="0"/>
+          <w:bCs w:val="0"/>
+        </w:rPr>
+        <w:t>extent of</w:t>
+      </w:r>
+      <w:r>
+        <w:rPr>
+          <w:b w:val="0"/>
+          <w:bCs w:val="0"/>
+        </w:rPr>
+        <w:t xml:space="preserve"> drawdown </w:t>
+      </w:r>
+      <w:r>
+        <w:rPr>
+          <w:b w:val="0"/>
+          <w:bCs w:val="0"/>
+        </w:rPr>
+        <w:t>at Rimrock Lake</w:t>
+      </w:r>
+      <w:r>
+        <w:rPr>
+          <w:b w:val="0"/>
+          <w:bCs w:val="0"/>
+        </w:rPr>
+        <w:t xml:space="preserve"> </w:t>
+      </w:r>
+      <w:r>
+        <w:rPr>
+          <w:b w:val="0"/>
+          <w:bCs w:val="0"/>
+        </w:rPr>
+        <w:t xml:space="preserve">the previous year </w:t>
+      </w:r>
+      <w:r>
+        <w:rPr>
+          <w:b w:val="0"/>
+          <w:bCs w:val="0"/>
+        </w:rPr>
+        <w:t>(</w:t>
+      </w:r>
+      <w:r>
+        <w:rPr>
+          <w:b w:val="0"/>
+          <w:bCs w:val="0"/>
+          <w:i/>
+          <w:iCs/>
+        </w:rPr>
+        <w:t>rim_1</w:t>
+      </w:r>
+      <w:r>
+        <w:rPr>
+          <w:b w:val="0"/>
+          <w:bCs w:val="0"/>
+        </w:rPr>
+        <w:t>)</w:t>
+      </w:r>
+      <w:r>
+        <w:rPr>
+          <w:b w:val="0"/>
+          <w:bCs w:val="0"/>
+        </w:rPr>
+        <w:t xml:space="preserve"> </w:t>
+      </w:r>
+      <w:r>
+        <w:rPr>
+          <w:b w:val="0"/>
+          <w:bCs w:val="0"/>
+        </w:rPr>
+        <w:t>(</w:t>
+      </w:r>
+      <w:r>
+        <w:rPr>
+          <w:b w:val="0"/>
+          <w:bCs w:val="0"/>
+        </w:rPr>
+        <w:t>t-test</w:t>
+      </w:r>
+      <w:r>
+        <w:rPr>
+          <w:b w:val="0"/>
+          <w:bCs w:val="0"/>
+        </w:rPr>
+        <w:t>, p-value = 0.0</w:t>
+      </w:r>
+      <w:r>
+        <w:rPr>
+          <w:b w:val="0"/>
+          <w:bCs w:val="0"/>
+        </w:rPr>
+        <w:t>299</w:t>
+      </w:r>
+      <w:r>
+        <w:rPr>
+          <w:b w:val="0"/>
+          <w:bCs w:val="0"/>
+        </w:rPr>
+        <w:t xml:space="preserve">, </w:t>
+      </w:r>
+      <w:r>
+        <w:rPr>
+          <w:b w:val="0"/>
+          <w:bCs w:val="0"/>
+        </w:rPr>
+        <w:t xml:space="preserve">Fig. 3). </w:t>
+      </w:r>
+      <w:r>
+        <w:rPr>
+          <w:b w:val="0"/>
+          <w:bCs w:val="0"/>
+        </w:rPr>
+        <w:t xml:space="preserve">This result suggests that </w:t>
+      </w:r>
+      <w:r>
+        <w:rPr>
+          <w:b w:val="0"/>
+          <w:bCs w:val="0"/>
+        </w:rPr>
+        <w:t>deep drawdowns are associated with a loss of redds the following year, greater than the overall trend towards decline.</w:t>
+      </w:r>
+      <w:r>
+        <w:rPr>
+          <w:b w:val="0"/>
+          <w:bCs w:val="0"/>
+        </w:rPr>
+        <w:t xml:space="preserve"> </w:t>
+      </w:r>
+      <w:r>
+        <w:rPr>
+          <w:b w:val="0"/>
+          <w:bCs w:val="0"/>
+        </w:rPr>
+        <w:t>The final model predict</w:t>
+      </w:r>
+      <w:r>
+        <w:rPr>
+          <w:b w:val="0"/>
+          <w:bCs w:val="0"/>
+        </w:rPr>
         <w:t>s</w:t>
       </w:r>
       <w:r>
@@ -2516,353 +3043,7 @@
           <w:b w:val="0"/>
           <w:bCs w:val="0"/>
         </w:rPr>
-        <w:t xml:space="preserve"> only </w:t>
-      </w:r>
-      <w:r>
-        <w:rPr>
-          <w:b w:val="0"/>
-          <w:bCs w:val="0"/>
-          <w:i/>
-          <w:iCs/>
-        </w:rPr>
-        <w:t>rim_1</w:t>
-      </w:r>
-      <w:r>
-        <w:rPr>
-          <w:b w:val="0"/>
-          <w:bCs w:val="0"/>
-        </w:rPr>
-        <w:t xml:space="preserve"> as a predictor </w:t>
-      </w:r>
-      <w:r>
-        <w:rPr>
-          <w:b w:val="0"/>
-          <w:bCs w:val="0"/>
-        </w:rPr>
-        <w:t xml:space="preserve">of </w:t>
-      </w:r>
-      <w:r>
-        <w:rPr>
-          <w:b w:val="0"/>
-          <w:bCs w:val="0"/>
-          <w:i/>
-          <w:iCs/>
-        </w:rPr>
-        <w:t xml:space="preserve">redd_residuals </w:t>
-      </w:r>
-      <w:r>
-        <w:rPr>
-          <w:b w:val="0"/>
-          <w:bCs w:val="0"/>
-        </w:rPr>
-        <w:t>data</w:t>
-      </w:r>
-      <w:r>
-        <w:rPr>
-          <w:b w:val="0"/>
-          <w:bCs w:val="0"/>
-        </w:rPr>
-        <w:t>.</w:t>
-      </w:r>
-      <w:r>
-        <w:rPr>
-          <w:b w:val="0"/>
-          <w:bCs w:val="0"/>
-        </w:rPr>
-        <w:t xml:space="preserve"> </w:t>
-      </w:r>
-      <w:r>
-        <w:rPr>
-          <w:b w:val="0"/>
-          <w:bCs w:val="0"/>
-        </w:rPr>
-        <w:t xml:space="preserve">There </w:t>
-      </w:r>
-      <w:r>
-        <w:rPr>
-          <w:b w:val="0"/>
-          <w:bCs w:val="0"/>
-        </w:rPr>
-        <w:t>is</w:t>
-      </w:r>
-      <w:r>
-        <w:rPr>
-          <w:b w:val="0"/>
-          <w:bCs w:val="0"/>
-        </w:rPr>
-        <w:t xml:space="preserve"> a </w:t>
-      </w:r>
-      <w:r>
-        <w:rPr>
-          <w:b w:val="0"/>
-          <w:bCs w:val="0"/>
-        </w:rPr>
-        <w:t xml:space="preserve">significant </w:t>
-      </w:r>
-      <w:r>
-        <w:rPr>
-          <w:b w:val="0"/>
-          <w:bCs w:val="0"/>
-        </w:rPr>
-        <w:t>correlation</w:t>
-      </w:r>
-      <w:r>
-        <w:rPr>
-          <w:b w:val="0"/>
-          <w:bCs w:val="0"/>
-        </w:rPr>
-        <w:t xml:space="preserve"> </w:t>
-      </w:r>
-      <w:r>
-        <w:rPr>
-          <w:b w:val="0"/>
-          <w:bCs w:val="0"/>
-        </w:rPr>
-        <w:t>between</w:t>
-      </w:r>
-      <w:r>
-        <w:rPr>
-          <w:b w:val="0"/>
-          <w:bCs w:val="0"/>
-        </w:rPr>
-        <w:t xml:space="preserve"> </w:t>
-      </w:r>
-      <w:r>
-        <w:rPr>
-          <w:b w:val="0"/>
-          <w:bCs w:val="0"/>
-        </w:rPr>
-        <w:t>detrended</w:t>
-      </w:r>
-      <w:r>
-        <w:rPr>
-          <w:b w:val="0"/>
-          <w:bCs w:val="0"/>
-        </w:rPr>
-        <w:t xml:space="preserve"> redd</w:t>
-      </w:r>
-      <w:r>
-        <w:rPr>
-          <w:b w:val="0"/>
-          <w:bCs w:val="0"/>
-        </w:rPr>
-        <w:t xml:space="preserve"> counts</w:t>
-      </w:r>
-      <w:r>
-        <w:rPr>
-          <w:b w:val="0"/>
-          <w:bCs w:val="0"/>
-        </w:rPr>
-        <w:t xml:space="preserve"> in S</w:t>
-      </w:r>
-      <w:r>
-        <w:rPr>
-          <w:b w:val="0"/>
-          <w:bCs w:val="0"/>
-        </w:rPr>
-        <w:t>outh Fork</w:t>
-      </w:r>
-      <w:r>
-        <w:rPr>
-          <w:b w:val="0"/>
-          <w:bCs w:val="0"/>
-        </w:rPr>
-        <w:t xml:space="preserve"> Tieton</w:t>
-      </w:r>
-      <w:r>
-        <w:rPr>
-          <w:b w:val="0"/>
-          <w:bCs w:val="0"/>
-        </w:rPr>
-        <w:t xml:space="preserve"> River</w:t>
-      </w:r>
-      <w:r>
-        <w:rPr>
-          <w:b w:val="0"/>
-          <w:bCs w:val="0"/>
-        </w:rPr>
-        <w:t xml:space="preserve"> and Indian Creek</w:t>
-      </w:r>
-      <w:r>
-        <w:rPr>
-          <w:b w:val="0"/>
-          <w:bCs w:val="0"/>
-        </w:rPr>
-        <w:t xml:space="preserve"> (</w:t>
-      </w:r>
-      <w:r>
-        <w:rPr>
-          <w:b w:val="0"/>
-          <w:bCs w:val="0"/>
-          <w:i/>
-          <w:iCs/>
-        </w:rPr>
-        <w:t>redd_residuals</w:t>
-      </w:r>
-      <w:r>
-        <w:rPr>
-          <w:b w:val="0"/>
-          <w:bCs w:val="0"/>
-          <w:i/>
-          <w:iCs/>
-        </w:rPr>
-        <w:t>)</w:t>
-      </w:r>
-      <w:r>
-        <w:rPr>
-          <w:b w:val="0"/>
-          <w:bCs w:val="0"/>
-        </w:rPr>
-        <w:t xml:space="preserve"> </w:t>
-      </w:r>
-      <w:r>
-        <w:rPr>
-          <w:b w:val="0"/>
-          <w:bCs w:val="0"/>
-        </w:rPr>
-        <w:t xml:space="preserve">and </w:t>
-      </w:r>
-      <w:r>
-        <w:rPr>
-          <w:b w:val="0"/>
-          <w:bCs w:val="0"/>
-        </w:rPr>
-        <w:t xml:space="preserve">the </w:t>
-      </w:r>
-      <w:r>
-        <w:rPr>
-          <w:b w:val="0"/>
-          <w:bCs w:val="0"/>
-        </w:rPr>
-        <w:t>extent of</w:t>
-      </w:r>
-      <w:r>
-        <w:rPr>
-          <w:b w:val="0"/>
-          <w:bCs w:val="0"/>
-        </w:rPr>
-        <w:t xml:space="preserve"> drawdown </w:t>
-      </w:r>
-      <w:r>
-        <w:rPr>
-          <w:b w:val="0"/>
-          <w:bCs w:val="0"/>
-        </w:rPr>
-        <w:t>at Rimrock Lake</w:t>
-      </w:r>
-      <w:r>
-        <w:rPr>
-          <w:b w:val="0"/>
-          <w:bCs w:val="0"/>
-        </w:rPr>
-        <w:t xml:space="preserve"> </w:t>
-      </w:r>
-      <w:r>
-        <w:rPr>
-          <w:b w:val="0"/>
-          <w:bCs w:val="0"/>
-        </w:rPr>
-        <w:t xml:space="preserve">the previous year </w:t>
-      </w:r>
-      <w:r>
-        <w:rPr>
-          <w:b w:val="0"/>
-          <w:bCs w:val="0"/>
-        </w:rPr>
-        <w:t>(</w:t>
-      </w:r>
-      <w:r>
-        <w:rPr>
-          <w:b w:val="0"/>
-          <w:bCs w:val="0"/>
-          <w:i/>
-          <w:iCs/>
-        </w:rPr>
-        <w:t>rim_1</w:t>
-      </w:r>
-      <w:r>
-        <w:rPr>
-          <w:b w:val="0"/>
-          <w:bCs w:val="0"/>
-        </w:rPr>
-        <w:t>)</w:t>
-      </w:r>
-      <w:r>
-        <w:rPr>
-          <w:b w:val="0"/>
-          <w:bCs w:val="0"/>
-        </w:rPr>
-        <w:t xml:space="preserve"> </w:t>
-      </w:r>
-      <w:r>
-        <w:rPr>
-          <w:b w:val="0"/>
-          <w:bCs w:val="0"/>
-        </w:rPr>
-        <w:t>(</w:t>
-      </w:r>
-      <w:r>
-        <w:rPr>
-          <w:b w:val="0"/>
-          <w:bCs w:val="0"/>
-        </w:rPr>
-        <w:t>t-test</w:t>
-      </w:r>
-      <w:r>
-        <w:rPr>
-          <w:b w:val="0"/>
-          <w:bCs w:val="0"/>
-        </w:rPr>
-        <w:t>, p-value = 0.0</w:t>
-      </w:r>
-      <w:r>
-        <w:rPr>
-          <w:b w:val="0"/>
-          <w:bCs w:val="0"/>
-        </w:rPr>
-        <w:t>299</w:t>
-      </w:r>
-      <w:r>
-        <w:rPr>
-          <w:b w:val="0"/>
-          <w:bCs w:val="0"/>
-        </w:rPr>
-        <w:t xml:space="preserve">, </w:t>
-      </w:r>
-      <w:r>
-        <w:rPr>
-          <w:b w:val="0"/>
-          <w:bCs w:val="0"/>
-        </w:rPr>
-        <w:t xml:space="preserve">Fig. 3). </w:t>
-      </w:r>
-      <w:r>
-        <w:rPr>
-          <w:b w:val="0"/>
-          <w:bCs w:val="0"/>
-        </w:rPr>
-        <w:t xml:space="preserve">This result suggests that </w:t>
-      </w:r>
-      <w:r>
-        <w:rPr>
-          <w:b w:val="0"/>
-          <w:bCs w:val="0"/>
-        </w:rPr>
-        <w:t>deep drawdowns are associated with a loss of redds the following year, greater than the overall trend towards decline.</w:t>
-      </w:r>
-      <w:r>
-        <w:rPr>
-          <w:b w:val="0"/>
-          <w:bCs w:val="0"/>
-        </w:rPr>
-        <w:t xml:space="preserve"> </w:t>
-      </w:r>
-      <w:r>
-        <w:rPr>
-          <w:b w:val="0"/>
-          <w:bCs w:val="0"/>
-        </w:rPr>
-        <w:t>The final model predicts a loss of</w:t>
+        <w:t xml:space="preserve"> a loss of</w:t>
       </w:r>
       <w:r>
         <w:rPr>
@@ -2944,7 +3125,23 @@
           <w:b w:val="0"/>
           <w:bCs w:val="0"/>
         </w:rPr>
-        <w:t xml:space="preserve">We focused on the 30,000 acre feet cutoff based on </w:t>
+        <w:t xml:space="preserve">We focused on the </w:t>
+      </w:r>
+      <w:proofErr w:type="gramStart"/>
+      <w:r>
+        <w:rPr>
+          <w:b w:val="0"/>
+          <w:bCs w:val="0"/>
+        </w:rPr>
+        <w:t>30,000 acre</w:t>
+      </w:r>
+      <w:proofErr w:type="gramEnd"/>
+      <w:r>
+        <w:rPr>
+          <w:b w:val="0"/>
+          <w:bCs w:val="0"/>
+        </w:rPr>
+        <w:t xml:space="preserve"> feet cutoff based on </w:t>
       </w:r>
       <w:r>
         <w:rPr>
@@ -2993,7 +3190,15 @@
           <w:b w:val="0"/>
           <w:bCs w:val="0"/>
         </w:rPr>
-        <w:t>if 30,000 acre-feet represents a</w:t>
+        <w:t xml:space="preserve">if 30,000 </w:t>
+      </w:r>
+      <w:r>
+        <w:rPr>
+          <w:b w:val="0"/>
+          <w:bCs w:val="0"/>
+        </w:rPr>
+        <w:lastRenderedPageBreak/>
+        <w:t>acre-feet represents a</w:t>
       </w:r>
       <w:r>
         <w:rPr>
@@ -3032,6 +3237,7 @@
         </w:rPr>
         <w:t xml:space="preserve"> and </w:t>
       </w:r>
+      <w:proofErr w:type="spellStart"/>
       <w:r>
         <w:rPr>
           <w:b w:val="0"/>
@@ -3041,6 +3247,7 @@
         </w:rPr>
         <w:t>redd_residuals</w:t>
       </w:r>
+      <w:proofErr w:type="spellEnd"/>
       <w:r>
         <w:rPr>
           <w:b w:val="0"/>
@@ -3109,7 +3316,23 @@
           <w:b w:val="0"/>
           <w:bCs w:val="0"/>
         </w:rPr>
-        <w:t xml:space="preserve"> drafted below 50,000 acre feet, </w:t>
+        <w:t xml:space="preserve"> drafted below </w:t>
+      </w:r>
+      <w:proofErr w:type="gramStart"/>
+      <w:r>
+        <w:rPr>
+          <w:b w:val="0"/>
+          <w:bCs w:val="0"/>
+        </w:rPr>
+        <w:t>50,000 acre</w:t>
+      </w:r>
+      <w:proofErr w:type="gramEnd"/>
+      <w:r>
+        <w:rPr>
+          <w:b w:val="0"/>
+          <w:bCs w:val="0"/>
+        </w:rPr>
+        <w:t xml:space="preserve"> feet, </w:t>
       </w:r>
       <w:r>
         <w:rPr>
@@ -3177,12 +3400,11 @@
           <w:b w:val="0"/>
           <w:bCs w:val="0"/>
         </w:rPr>
-        <w:lastRenderedPageBreak/>
         <w:drawing>
-          <wp:inline distT="0" distB="0" distL="0" distR="0" wp14:anchorId="1FCD8F84" wp14:editId="42673819">
-            <wp:extent cx="4810125" cy="3854780"/>
-            <wp:effectExtent l="0" t="0" r="0" b="0"/>
-            <wp:docPr id="1768609544" name="Picture 1"/>
+          <wp:inline distT="0" distB="0" distL="0" distR="0" wp14:anchorId="748FD01B" wp14:editId="658E6DB3">
+            <wp:extent cx="4791075" cy="3866131"/>
+            <wp:effectExtent l="0" t="0" r="0" b="1270"/>
+            <wp:docPr id="1699609029" name="Picture 1"/>
             <wp:cNvGraphicFramePr>
               <a:graphicFrameLocks xmlns:a="http://schemas.openxmlformats.org/drawingml/2006/main" noChangeAspect="1"/>
             </wp:cNvGraphicFramePr>
@@ -3190,7 +3412,7 @@
               <a:graphicData uri="http://schemas.openxmlformats.org/drawingml/2006/picture">
                 <pic:pic xmlns:pic="http://schemas.openxmlformats.org/drawingml/2006/picture">
                   <pic:nvPicPr>
-                    <pic:cNvPr id="1768609544" name=""/>
+                    <pic:cNvPr id="1699609029" name=""/>
                     <pic:cNvPicPr/>
                   </pic:nvPicPr>
                   <pic:blipFill>
@@ -3202,7 +3424,7 @@
                   <pic:spPr>
                     <a:xfrm>
                       <a:off x="0" y="0"/>
-                      <a:ext cx="4825619" cy="3867197"/>
+                      <a:ext cx="4793735" cy="3868277"/>
                     </a:xfrm>
                     <a:prstGeom prst="rect">
                       <a:avLst/>
@@ -3308,6 +3530,7 @@
         </w:rPr>
         <w:t xml:space="preserve"> </w:t>
       </w:r>
+      <w:proofErr w:type="spellStart"/>
       <w:r>
         <w:rPr>
           <w:b w:val="0"/>
@@ -3330,6 +3553,7 @@
         </w:rPr>
         <w:t>uals</w:t>
       </w:r>
+      <w:proofErr w:type="spellEnd"/>
       <w:r>
         <w:rPr>
           <w:b w:val="0"/>
@@ -3366,6 +3590,7 @@
         </w:rPr>
         <w:t xml:space="preserve"> </w:t>
       </w:r>
+      <w:proofErr w:type="spellStart"/>
       <w:r>
         <w:rPr>
           <w:b w:val="0"/>
@@ -3388,6 +3613,7 @@
         </w:rPr>
         <w:t>edd_residuals</w:t>
       </w:r>
+      <w:proofErr w:type="spellEnd"/>
       <w:r>
         <w:rPr>
           <w:b w:val="0"/>
@@ -3757,7 +3983,7 @@
           <w:b w:val="0"/>
           <w:bCs w:val="0"/>
         </w:rPr>
-        <w:t>minimum annual reservoir water storage (acre-feet) in Rimrock Lake two and three years prior</w:t>
+        <w:t>minimum annual reservoir water storage in Rimrock Lake two and three years prior</w:t>
       </w:r>
       <w:r>
         <w:rPr>
@@ -3778,21 +4004,21 @@
           <w:b w:val="0"/>
           <w:bCs w:val="0"/>
         </w:rPr>
-        <w:t xml:space="preserve">primarily </w:t>
-      </w:r>
-      <w:r>
-        <w:rPr>
-          <w:b w:val="0"/>
-          <w:bCs w:val="0"/>
-        </w:rPr>
-        <w:t>res</w:t>
-      </w:r>
-      <w:r>
-        <w:rPr>
-          <w:b w:val="0"/>
-          <w:bCs w:val="0"/>
-        </w:rPr>
-        <w:t xml:space="preserve">ponsible for the association between </w:t>
+        <w:t>more likely to drive</w:t>
+      </w:r>
+      <w:r>
+        <w:rPr>
+          <w:b w:val="0"/>
+          <w:bCs w:val="0"/>
+        </w:rPr>
+        <w:t xml:space="preserve"> </w:t>
+      </w:r>
+      <w:r>
+        <w:rPr>
+          <w:b w:val="0"/>
+          <w:bCs w:val="0"/>
+        </w:rPr>
+        <w:t xml:space="preserve">the association between </w:t>
       </w:r>
       <w:r>
         <w:rPr>
@@ -3967,6 +4193,7 @@
         </w:rPr>
         <w:t xml:space="preserve"> </w:t>
       </w:r>
+      <w:proofErr w:type="gramStart"/>
       <w:r>
         <w:rPr>
           <w:b w:val="0"/>
@@ -3974,6 +4201,7 @@
         </w:rPr>
         <w:t>snow pack</w:t>
       </w:r>
+      <w:proofErr w:type="gramEnd"/>
       <w:r>
         <w:rPr>
           <w:b w:val="0"/>
@@ -4020,6 +4248,7 @@
         </w:rPr>
         <w:t>(</w:t>
       </w:r>
+      <w:proofErr w:type="spellStart"/>
       <w:r>
         <w:rPr>
           <w:b w:val="0"/>
@@ -4029,6 +4258,7 @@
         </w:rPr>
         <w:t>swe</w:t>
       </w:r>
+      <w:proofErr w:type="spellEnd"/>
       <w:r>
         <w:rPr>
           <w:b w:val="0"/>
@@ -4073,14 +4303,25 @@
         </w:rPr>
         <w:t xml:space="preserve"> and </w:t>
       </w:r>
-      <w:r>
-        <w:rPr>
-          <w:b w:val="0"/>
-          <w:bCs w:val="0"/>
-          <w:i/>
-          <w:iCs/>
-        </w:rPr>
-        <w:t xml:space="preserve">swe </w:t>
+      <w:proofErr w:type="spellStart"/>
+      <w:r>
+        <w:rPr>
+          <w:b w:val="0"/>
+          <w:bCs w:val="0"/>
+          <w:i/>
+          <w:iCs/>
+        </w:rPr>
+        <w:t>swe</w:t>
+      </w:r>
+      <w:proofErr w:type="spellEnd"/>
+      <w:r>
+        <w:rPr>
+          <w:b w:val="0"/>
+          <w:bCs w:val="0"/>
+          <w:i/>
+          <w:iCs/>
+        </w:rPr>
+        <w:t xml:space="preserve"> </w:t>
       </w:r>
       <w:r>
         <w:rPr>
@@ -4101,7 +4342,15 @@
           <w:b w:val="0"/>
           <w:bCs w:val="0"/>
         </w:rPr>
-        <w:t>(r = 0.49). However, the variance inflation factor was low (VIF = 1.31</w:t>
+        <w:t xml:space="preserve">(r = 0.49). However, the </w:t>
+      </w:r>
+      <w:r>
+        <w:rPr>
+          <w:b w:val="0"/>
+          <w:bCs w:val="0"/>
+        </w:rPr>
+        <w:lastRenderedPageBreak/>
+        <w:t>variance inflation factor was low (VIF = 1.31</w:t>
       </w:r>
       <w:r>
         <w:rPr>
@@ -4122,7 +4371,7 @@
           <w:b w:val="0"/>
           <w:bCs w:val="0"/>
         </w:rPr>
-        <w:t xml:space="preserve">indicating that despite </w:t>
+        <w:t xml:space="preserve">that despite </w:t>
       </w:r>
       <w:r>
         <w:rPr>
@@ -4136,6 +4385,13 @@
           <w:b w:val="0"/>
           <w:bCs w:val="0"/>
         </w:rPr>
+        <w:t xml:space="preserve"> in these variables</w:t>
+      </w:r>
+      <w:r>
+        <w:rPr>
+          <w:b w:val="0"/>
+          <w:bCs w:val="0"/>
+        </w:rPr>
         <w:t>, there is sufficient information in the dataset to parse their individual effects</w:t>
       </w:r>
       <w:r>
@@ -4145,6 +4401,7 @@
         </w:rPr>
         <w:t xml:space="preserve"> on </w:t>
       </w:r>
+      <w:proofErr w:type="spellStart"/>
       <w:r>
         <w:rPr>
           <w:b w:val="0"/>
@@ -4154,19 +4411,13 @@
         </w:rPr>
         <w:t>redd_residuals</w:t>
       </w:r>
-      <w:r>
-        <w:rPr>
-          <w:b w:val="0"/>
-          <w:bCs w:val="0"/>
-        </w:rPr>
-        <w:t>.</w:t>
-      </w:r>
-      <w:r>
-        <w:rPr>
-          <w:b w:val="0"/>
-          <w:bCs w:val="0"/>
-        </w:rPr>
-        <w:t xml:space="preserve"> </w:t>
+      <w:proofErr w:type="spellEnd"/>
+      <w:r>
+        <w:rPr>
+          <w:b w:val="0"/>
+          <w:bCs w:val="0"/>
+        </w:rPr>
+        <w:t xml:space="preserve">. </w:t>
       </w:r>
       <w:r>
         <w:rPr>
@@ -4210,8 +4461,17 @@
           <w:b w:val="0"/>
           <w:bCs w:val="0"/>
         </w:rPr>
-        <w:t>) and not snow pack</w:t>
-      </w:r>
+        <w:t xml:space="preserve">) and not </w:t>
+      </w:r>
+      <w:proofErr w:type="gramStart"/>
+      <w:r>
+        <w:rPr>
+          <w:b w:val="0"/>
+          <w:bCs w:val="0"/>
+        </w:rPr>
+        <w:t>snow pack</w:t>
+      </w:r>
+      <w:proofErr w:type="gramEnd"/>
       <w:r>
         <w:rPr>
           <w:b w:val="0"/>
@@ -4238,14 +4498,7 @@
           <w:b w:val="0"/>
           <w:bCs w:val="0"/>
         </w:rPr>
-        <w:t>likelihood ratio test</w:t>
-      </w:r>
-      <w:r>
-        <w:rPr>
-          <w:b w:val="0"/>
-          <w:bCs w:val="0"/>
-        </w:rPr>
-        <w:t>)</w:t>
+        <w:t>likelihood ratio test)</w:t>
       </w:r>
       <w:r>
         <w:rPr>
@@ -4276,12 +4529,19 @@
           <w:bCs/>
         </w:rPr>
       </w:pPr>
-      <w:r>
+    </w:p>
+    <w:p>
+      <w:pPr>
         <w:rPr>
           <w:b/>
           <w:bCs/>
         </w:rPr>
-        <w:lastRenderedPageBreak/>
+      </w:pPr>
+      <w:r>
+        <w:rPr>
+          <w:b/>
+          <w:bCs/>
+        </w:rPr>
         <w:t>References</w:t>
       </w:r>
     </w:p>
@@ -4298,527 +4558,543 @@
         <w:pStyle w:val="Bibliography"/>
         <w:spacing w:line="240" w:lineRule="auto"/>
         <w:rPr>
+          <w:sz w:val="22"/>
+          <w:szCs w:val="22"/>
+        </w:rPr>
+      </w:pPr>
+      <w:r>
+        <w:rPr>
+          <w:sz w:val="22"/>
+          <w:szCs w:val="22"/>
+        </w:rPr>
+        <w:fldChar w:fldCharType="begin"/>
+      </w:r>
+      <w:r>
+        <w:rPr>
+          <w:sz w:val="22"/>
+          <w:szCs w:val="22"/>
+        </w:rPr>
+        <w:instrText xml:space="preserve"> ADDIN ZOTERO_BIBL {"uncited":[],"omitted":[],"custom":[]} CSL_BIBLIOGRAPHY </w:instrText>
+      </w:r>
+      <w:r>
+        <w:rPr>
+          <w:sz w:val="22"/>
+          <w:szCs w:val="22"/>
+        </w:rPr>
+        <w:fldChar w:fldCharType="separate"/>
+      </w:r>
+      <w:r>
+        <w:rPr>
+          <w:sz w:val="22"/>
+          <w:szCs w:val="22"/>
+        </w:rPr>
+        <w:t xml:space="preserve">Algera, D. A., Rytwinski, T., Taylor, J. J., Bennett, J. R., Smokorowski, K. E., Harrison, P. M., Clarke, K. D., Enders, E. C., Power, M., Bevelhimer, M. S., &amp; Cooke, S. J. (2020). What are the relative risks of mortality and injury for fish during downstream passage at hydroelectric dams in temperate regions? A systematic review. </w:t>
+      </w:r>
+      <w:r>
+        <w:rPr>
+          <w:i/>
+          <w:iCs/>
+          <w:sz w:val="22"/>
+          <w:szCs w:val="22"/>
+        </w:rPr>
+        <w:t>Environmental Evidence</w:t>
+      </w:r>
+      <w:r>
+        <w:rPr>
+          <w:sz w:val="22"/>
+          <w:szCs w:val="22"/>
+        </w:rPr>
+        <w:t xml:space="preserve">, </w:t>
+      </w:r>
+      <w:r>
+        <w:rPr>
+          <w:i/>
+          <w:iCs/>
+          <w:sz w:val="22"/>
+          <w:szCs w:val="22"/>
+        </w:rPr>
+        <w:t>9</w:t>
+      </w:r>
+      <w:r>
+        <w:rPr>
+          <w:sz w:val="22"/>
+          <w:szCs w:val="22"/>
+        </w:rPr>
+        <w:t>(1), 3. https://doi.org/10.1186/s13750-020-0184-0</w:t>
+      </w:r>
+    </w:p>
+    <w:p>
+      <w:pPr>
+        <w:pStyle w:val="Bibliography"/>
+        <w:spacing w:line="240" w:lineRule="auto"/>
+        <w:rPr>
+          <w:sz w:val="22"/>
+          <w:szCs w:val="22"/>
+        </w:rPr>
+      </w:pPr>
+      <w:r>
+        <w:rPr>
+          <w:sz w:val="22"/>
+          <w:szCs w:val="22"/>
+        </w:rPr>
+        <w:t xml:space="preserve">Courter, I., &amp; Vaughan, J. (2011). </w:t>
+      </w:r>
+      <w:r>
+        <w:rPr>
+          <w:i/>
+          <w:iCs/>
+          <w:sz w:val="22"/>
+          <w:szCs w:val="22"/>
+        </w:rPr>
+        <w:t>Fish Passage: Hydropower Operations Reduce Bull Trout Entrainment Mortality at Tieton Dam</w:t>
+      </w:r>
+      <w:r>
+        <w:rPr>
+          <w:sz w:val="22"/>
+          <w:szCs w:val="22"/>
+        </w:rPr>
+        <w:t>. Cramer Fish Sciences.</w:t>
+      </w:r>
+    </w:p>
+    <w:p>
+      <w:pPr>
+        <w:pStyle w:val="Bibliography"/>
+        <w:spacing w:line="240" w:lineRule="auto"/>
+        <w:rPr>
+          <w:sz w:val="22"/>
+          <w:szCs w:val="22"/>
+        </w:rPr>
+      </w:pPr>
+      <w:r>
+        <w:rPr>
+          <w:sz w:val="22"/>
+          <w:szCs w:val="22"/>
+        </w:rPr>
+        <w:t xml:space="preserve">Coutant, C. C., &amp; Whitney, R. R. (2000). Fish Behavior in Relation to Passage through Hydropower Turbines: A Review. </w:t>
+      </w:r>
+      <w:r>
+        <w:rPr>
+          <w:i/>
+          <w:iCs/>
+          <w:sz w:val="22"/>
+          <w:szCs w:val="22"/>
+        </w:rPr>
+        <w:t>Transactions of the American Fisheries Society</w:t>
+      </w:r>
+      <w:r>
+        <w:rPr>
+          <w:sz w:val="22"/>
+          <w:szCs w:val="22"/>
+        </w:rPr>
+        <w:t xml:space="preserve">, </w:t>
+      </w:r>
+      <w:r>
+        <w:rPr>
+          <w:i/>
+          <w:iCs/>
+          <w:sz w:val="22"/>
+          <w:szCs w:val="22"/>
+        </w:rPr>
+        <w:t>129</w:t>
+      </w:r>
+      <w:r>
+        <w:rPr>
+          <w:sz w:val="22"/>
+          <w:szCs w:val="22"/>
+        </w:rPr>
+        <w:t>(2), 351–380. https://doi.org/10.1577/1548-8659(2000)129&lt;</w:t>
+      </w:r>
+      <w:proofErr w:type="gramStart"/>
+      <w:r>
+        <w:rPr>
+          <w:sz w:val="22"/>
+          <w:szCs w:val="22"/>
+        </w:rPr>
+        <w:t>0351:FBIRTP</w:t>
+      </w:r>
+      <w:proofErr w:type="gramEnd"/>
+      <w:r>
+        <w:rPr>
+          <w:sz w:val="22"/>
+          <w:szCs w:val="22"/>
+        </w:rPr>
+        <w:t>&gt;2.0.CO;2</w:t>
+      </w:r>
+    </w:p>
+    <w:p>
+      <w:pPr>
+        <w:pStyle w:val="Bibliography"/>
+        <w:spacing w:line="240" w:lineRule="auto"/>
+        <w:rPr>
+          <w:sz w:val="22"/>
+          <w:szCs w:val="22"/>
+        </w:rPr>
+      </w:pPr>
+      <w:r>
+        <w:rPr>
+          <w:sz w:val="22"/>
+          <w:szCs w:val="22"/>
+        </w:rPr>
+        <w:t xml:space="preserve">Divens, M. (2024). </w:t>
+      </w:r>
+      <w:r>
+        <w:rPr>
+          <w:i/>
+          <w:iCs/>
+          <w:sz w:val="22"/>
+          <w:szCs w:val="22"/>
+        </w:rPr>
+        <w:t>Yakima Basin Bull Trout Spawning Surveys 2023</w:t>
+      </w:r>
+      <w:r>
+        <w:rPr>
+          <w:sz w:val="22"/>
+          <w:szCs w:val="22"/>
+        </w:rPr>
+        <w:t>. Washington Department of Fish and Wildlife.</w:t>
+      </w:r>
+    </w:p>
+    <w:p>
+      <w:pPr>
+        <w:pStyle w:val="Bibliography"/>
+        <w:spacing w:line="240" w:lineRule="auto"/>
+        <w:rPr>
+          <w:sz w:val="22"/>
+          <w:szCs w:val="22"/>
+        </w:rPr>
+      </w:pPr>
+      <w:r>
+        <w:rPr>
+          <w:sz w:val="22"/>
+          <w:szCs w:val="22"/>
+        </w:rPr>
+        <w:t xml:space="preserve">Harrison, P. M., Martins, E. G., Algera, D. A., Rytwinski, T., Mossop, B., Leake, A. J., Power, M., &amp; Cooke, S. J. (2019). Turbine entrainment and passage of potadromous fish through hydropower dams: Developing conceptual frameworks and metrics for moving beyond turbine passage mortality. </w:t>
+      </w:r>
+      <w:r>
+        <w:rPr>
+          <w:i/>
+          <w:iCs/>
+          <w:sz w:val="22"/>
+          <w:szCs w:val="22"/>
+        </w:rPr>
+        <w:t>Fish and Fisheries</w:t>
+      </w:r>
+      <w:r>
+        <w:rPr>
+          <w:sz w:val="22"/>
+          <w:szCs w:val="22"/>
+        </w:rPr>
+        <w:t xml:space="preserve">, </w:t>
+      </w:r>
+      <w:r>
+        <w:rPr>
+          <w:i/>
+          <w:iCs/>
+          <w:sz w:val="22"/>
+          <w:szCs w:val="22"/>
+        </w:rPr>
+        <w:t>20</w:t>
+      </w:r>
+      <w:r>
+        <w:rPr>
+          <w:sz w:val="22"/>
+          <w:szCs w:val="22"/>
+        </w:rPr>
+        <w:t>(3), 403–418. https://doi.org/10.1111/faf.12349</w:t>
+      </w:r>
+    </w:p>
+    <w:p>
+      <w:pPr>
+        <w:pStyle w:val="Bibliography"/>
+        <w:spacing w:line="240" w:lineRule="auto"/>
+        <w:rPr>
+          <w:sz w:val="22"/>
+          <w:szCs w:val="22"/>
+        </w:rPr>
+      </w:pPr>
+      <w:r>
+        <w:rPr>
+          <w:sz w:val="22"/>
+          <w:szCs w:val="22"/>
+        </w:rPr>
+        <w:t xml:space="preserve">Harrison, P. M., Ward, T., Algera, D. A., Culling, B., Euchner, T., Leake, A., Crossman, J. A., Cooke, S. J., &amp; Power, M. (2020). A comparison of turbine entrainment rates and seasonal entrainment vulnerability of two sympatric char species, bull trout and lake trout, in a hydropower reservoir. </w:t>
+      </w:r>
+      <w:r>
+        <w:rPr>
+          <w:i/>
+          <w:iCs/>
+          <w:sz w:val="22"/>
+          <w:szCs w:val="22"/>
+        </w:rPr>
+        <w:t>River Research and Applications</w:t>
+      </w:r>
+      <w:r>
+        <w:rPr>
+          <w:sz w:val="22"/>
+          <w:szCs w:val="22"/>
+        </w:rPr>
+        <w:t xml:space="preserve">, </w:t>
+      </w:r>
+      <w:r>
+        <w:rPr>
+          <w:i/>
+          <w:iCs/>
+          <w:sz w:val="22"/>
+          <w:szCs w:val="22"/>
+        </w:rPr>
+        <w:t>36</w:t>
+      </w:r>
+      <w:r>
+        <w:rPr>
+          <w:sz w:val="22"/>
+          <w:szCs w:val="22"/>
+        </w:rPr>
+        <w:t>(7), 1033–1045. https://doi.org/10.1002/rra.3617</w:t>
+      </w:r>
+    </w:p>
+    <w:p>
+      <w:pPr>
+        <w:pStyle w:val="Bibliography"/>
+        <w:spacing w:line="240" w:lineRule="auto"/>
+        <w:rPr>
+          <w:sz w:val="22"/>
+          <w:szCs w:val="22"/>
+        </w:rPr>
+      </w:pPr>
+      <w:r>
+        <w:rPr>
+          <w:sz w:val="22"/>
+          <w:szCs w:val="22"/>
+        </w:rPr>
+        <w:t xml:space="preserve">Hiebert, S. (2004). </w:t>
+      </w:r>
+      <w:r>
+        <w:rPr>
+          <w:i/>
+          <w:iCs/>
+          <w:sz w:val="22"/>
+          <w:szCs w:val="22"/>
+        </w:rPr>
+        <w:t>Fish entrainment from Rimrock Reservoir, Tieton River Washington, 2004</w:t>
+      </w:r>
+      <w:r>
+        <w:rPr>
+          <w:sz w:val="22"/>
+          <w:szCs w:val="22"/>
+        </w:rPr>
+        <w:t>. USBR. http://www.ybfwrb.org/Assets/Documents/References/Hiebert_et_al_2003.pdf</w:t>
+      </w:r>
+    </w:p>
+    <w:p>
+      <w:pPr>
+        <w:pStyle w:val="Bibliography"/>
+        <w:spacing w:line="240" w:lineRule="auto"/>
+        <w:rPr>
+          <w:sz w:val="22"/>
+          <w:szCs w:val="22"/>
+        </w:rPr>
+      </w:pPr>
+      <w:r>
+        <w:rPr>
+          <w:sz w:val="22"/>
+          <w:szCs w:val="22"/>
+        </w:rPr>
+        <w:t xml:space="preserve">Hiebert, S., Best, E., Sechrist, J., Swartz, R., Moore, D., Wilson, J., &amp; Kennedy, S. (2003). </w:t>
+      </w:r>
+      <w:r>
+        <w:rPr>
+          <w:i/>
+          <w:iCs/>
+          <w:sz w:val="22"/>
+          <w:szCs w:val="22"/>
+        </w:rPr>
+        <w:t>Fish Entrainment from Rimrock Reservoir, Tieton River, Washington 2002</w:t>
+      </w:r>
+      <w:r>
+        <w:rPr>
+          <w:sz w:val="22"/>
+          <w:szCs w:val="22"/>
+        </w:rPr>
+        <w:t>. Bureau of Reclamation. http://www.ybfwrb.org/Assets/Documents/References/Hiebert_et_al_2002.pdf</w:t>
+      </w:r>
+    </w:p>
+    <w:p>
+      <w:pPr>
+        <w:pStyle w:val="Bibliography"/>
+        <w:spacing w:line="240" w:lineRule="auto"/>
+        <w:rPr>
+          <w:sz w:val="22"/>
+          <w:szCs w:val="22"/>
+        </w:rPr>
+      </w:pPr>
+      <w:r>
+        <w:rPr>
+          <w:sz w:val="22"/>
+          <w:szCs w:val="22"/>
+        </w:rPr>
+        <w:t xml:space="preserve">James, P. (2002). </w:t>
+      </w:r>
+      <w:r>
+        <w:rPr>
+          <w:i/>
+          <w:iCs/>
+          <w:sz w:val="22"/>
+          <w:szCs w:val="22"/>
+        </w:rPr>
+        <w:t>Population Status and Life History Characteristics of Bull Trout in the Yakima River Basin</w:t>
+      </w:r>
+      <w:r>
+        <w:rPr>
+          <w:sz w:val="22"/>
+          <w:szCs w:val="22"/>
+        </w:rPr>
+        <w:t>. Bureau of Reclamation.</w:t>
+      </w:r>
+    </w:p>
+    <w:p>
+      <w:pPr>
+        <w:pStyle w:val="Bibliography"/>
+        <w:spacing w:line="240" w:lineRule="auto"/>
+        <w:rPr>
+          <w:sz w:val="22"/>
+          <w:szCs w:val="22"/>
+        </w:rPr>
+      </w:pPr>
+      <w:r>
+        <w:rPr>
+          <w:sz w:val="22"/>
+          <w:szCs w:val="22"/>
+        </w:rPr>
+        <w:t xml:space="preserve">Mizell, M., &amp; Anderson, E. (2008). </w:t>
+      </w:r>
+      <w:r>
+        <w:rPr>
+          <w:i/>
+          <w:iCs/>
+          <w:sz w:val="22"/>
+          <w:szCs w:val="22"/>
+        </w:rPr>
+        <w:t>Monitoring Federally Listed Bull Trout (Salvelinus confluentus) Movements Proximate to Bureau of Reclamation Dams in the Yakima Basin</w:t>
+      </w:r>
+      <w:r>
+        <w:rPr>
+          <w:sz w:val="22"/>
+          <w:szCs w:val="22"/>
+        </w:rPr>
+        <w:t>.</w:t>
+      </w:r>
+    </w:p>
+    <w:p>
+      <w:pPr>
+        <w:pStyle w:val="Bibliography"/>
+        <w:spacing w:line="240" w:lineRule="auto"/>
+        <w:rPr>
+          <w:sz w:val="22"/>
+          <w:szCs w:val="22"/>
+        </w:rPr>
+      </w:pPr>
+      <w:r>
+        <w:rPr>
+          <w:sz w:val="22"/>
+          <w:szCs w:val="22"/>
+        </w:rPr>
+        <w:t xml:space="preserve">Mizell, M., &amp; Anderson, E. (2015). </w:t>
+      </w:r>
+      <w:r>
+        <w:rPr>
+          <w:i/>
+          <w:iCs/>
+          <w:sz w:val="22"/>
+          <w:szCs w:val="22"/>
+        </w:rPr>
+        <w:t>Final Report: An Investigation into the Migratory Behavior, Habitat Use and Genetic Composition of Fluvial and Resident Bull Trout (Salvelinus confluentus) in the Yakima River Basin</w:t>
+      </w:r>
+      <w:r>
+        <w:rPr>
+          <w:sz w:val="22"/>
+          <w:szCs w:val="22"/>
+        </w:rPr>
+        <w:t>.</w:t>
+      </w:r>
+    </w:p>
+    <w:p>
+      <w:pPr>
+        <w:pStyle w:val="Bibliography"/>
+        <w:spacing w:line="240" w:lineRule="auto"/>
+        <w:rPr>
+          <w:sz w:val="22"/>
+          <w:szCs w:val="22"/>
+        </w:rPr>
+      </w:pPr>
+      <w:r>
+        <w:rPr>
+          <w:sz w:val="22"/>
+          <w:szCs w:val="22"/>
+        </w:rPr>
+        <w:t xml:space="preserve">Mongillo, P., &amp; Faulconer, L. (1980). </w:t>
+      </w:r>
+      <w:r>
+        <w:rPr>
+          <w:i/>
+          <w:iCs/>
+          <w:sz w:val="22"/>
+          <w:szCs w:val="22"/>
+        </w:rPr>
+        <w:t>Yakima Fisheries Enhancement Study</w:t>
+      </w:r>
+      <w:r>
+        <w:rPr>
+          <w:sz w:val="22"/>
+          <w:szCs w:val="22"/>
+        </w:rPr>
+        <w:t>. Washington Department of Fish and Wildlife. http://www.ybfwrb.org/Assets/Documents/References/Mongillo_Faulconer_1980.pdf</w:t>
+      </w:r>
+    </w:p>
+    <w:p>
+      <w:pPr>
+        <w:pStyle w:val="Bibliography"/>
+        <w:spacing w:line="240" w:lineRule="auto"/>
+        <w:rPr>
+          <w:sz w:val="22"/>
+          <w:szCs w:val="22"/>
+        </w:rPr>
+      </w:pPr>
+      <w:r>
+        <w:rPr>
+          <w:sz w:val="22"/>
+          <w:szCs w:val="22"/>
+        </w:rPr>
+        <w:t xml:space="preserve">Small, M. P., Hawkins, D., &amp; Von Bargen, J. (2009). </w:t>
+      </w:r>
+      <w:r>
+        <w:rPr>
+          <w:i/>
+          <w:iCs/>
+          <w:sz w:val="22"/>
+          <w:szCs w:val="22"/>
+        </w:rPr>
+        <w:t>WDFW Yakima bull trout report. Phase 3: Genetic Analysis of Yakima Basin Bull Trout (Salvelinus confluentus)</w:t>
+      </w:r>
+      <w:r>
+        <w:rPr>
+          <w:sz w:val="22"/>
+          <w:szCs w:val="22"/>
+        </w:rPr>
+        <w:t>. Washington Department of Fish and Wildlife. http://www.ybfwrb.org/Assets/Documents/References/Small_et_al_2009.doc</w:t>
+      </w:r>
+    </w:p>
+    <w:p>
+      <w:pPr>
+        <w:spacing w:line="240" w:lineRule="auto"/>
+        <w:rPr>
           <w:sz w:val="20"/>
           <w:szCs w:val="20"/>
         </w:rPr>
       </w:pPr>
       <w:r>
         <w:rPr>
-          <w:sz w:val="20"/>
-          <w:szCs w:val="20"/>
-        </w:rPr>
-        <w:fldChar w:fldCharType="begin"/>
-      </w:r>
-      <w:r>
-        <w:rPr>
-          <w:sz w:val="20"/>
-          <w:szCs w:val="20"/>
-        </w:rPr>
-        <w:instrText xml:space="preserve"> ADDIN ZOTERO_BIBL {"uncited":[],"omitted":[],"custom":[]} CSL_BIBLIOGRAPHY </w:instrText>
-      </w:r>
-      <w:r>
-        <w:rPr>
-          <w:sz w:val="20"/>
-          <w:szCs w:val="20"/>
-        </w:rPr>
-        <w:fldChar w:fldCharType="separate"/>
-      </w:r>
-      <w:r>
-        <w:rPr>
-          <w:sz w:val="20"/>
-          <w:szCs w:val="20"/>
-        </w:rPr>
-        <w:t xml:space="preserve">Algera, D. A., Rytwinski, T., Taylor, J. J., Bennett, J. R., Smokorowski, K. E., Harrison, P. M., Clarke, K. D., Enders, E. C., Power, M., Bevelhimer, M. S., &amp; Cooke, S. J. (2020). What are the relative risks of mortality and injury for fish during downstream passage at hydroelectric dams in temperate regions? A systematic review. </w:t>
-      </w:r>
-      <w:r>
-        <w:rPr>
-          <w:i/>
-          <w:iCs/>
-          <w:sz w:val="20"/>
-          <w:szCs w:val="20"/>
-        </w:rPr>
-        <w:t>Environmental Evidence</w:t>
-      </w:r>
-      <w:r>
-        <w:rPr>
-          <w:sz w:val="20"/>
-          <w:szCs w:val="20"/>
-        </w:rPr>
-        <w:t xml:space="preserve">, </w:t>
-      </w:r>
-      <w:r>
-        <w:rPr>
-          <w:i/>
-          <w:iCs/>
-          <w:sz w:val="20"/>
-          <w:szCs w:val="20"/>
-        </w:rPr>
-        <w:t>9</w:t>
-      </w:r>
-      <w:r>
-        <w:rPr>
-          <w:sz w:val="20"/>
-          <w:szCs w:val="20"/>
-        </w:rPr>
-        <w:t>(1), 3. https://doi.org/10.1186/s13750-020-0184-0</w:t>
-      </w:r>
-    </w:p>
-    <w:p>
-      <w:pPr>
-        <w:pStyle w:val="Bibliography"/>
-        <w:spacing w:line="240" w:lineRule="auto"/>
-        <w:rPr>
-          <w:sz w:val="20"/>
-          <w:szCs w:val="20"/>
-        </w:rPr>
-      </w:pPr>
-      <w:r>
-        <w:rPr>
-          <w:sz w:val="20"/>
-          <w:szCs w:val="20"/>
-        </w:rPr>
-        <w:t xml:space="preserve">Courter, I., &amp; Vaughan, J. (2011). </w:t>
-      </w:r>
-      <w:r>
-        <w:rPr>
-          <w:i/>
-          <w:iCs/>
-          <w:sz w:val="20"/>
-          <w:szCs w:val="20"/>
-        </w:rPr>
-        <w:t>Fish Passage: Hydropower Operations Reduce Bull Trout Entrainment Mortality at Tieton Dam</w:t>
-      </w:r>
-      <w:r>
-        <w:rPr>
-          <w:sz w:val="20"/>
-          <w:szCs w:val="20"/>
-        </w:rPr>
-        <w:t>. Cramer Fish Sciences.</w:t>
-      </w:r>
-    </w:p>
-    <w:p>
-      <w:pPr>
-        <w:pStyle w:val="Bibliography"/>
-        <w:spacing w:line="240" w:lineRule="auto"/>
-        <w:rPr>
-          <w:sz w:val="20"/>
-          <w:szCs w:val="20"/>
-        </w:rPr>
-      </w:pPr>
-      <w:r>
-        <w:rPr>
-          <w:sz w:val="20"/>
-          <w:szCs w:val="20"/>
-        </w:rPr>
-        <w:t xml:space="preserve">Coutant, C. C., &amp; Whitney, R. R. (2000). Fish Behavior in Relation to Passage through Hydropower Turbines: A Review. </w:t>
-      </w:r>
-      <w:r>
-        <w:rPr>
-          <w:i/>
-          <w:iCs/>
-          <w:sz w:val="20"/>
-          <w:szCs w:val="20"/>
-        </w:rPr>
-        <w:t>Transactions of the American Fisheries Society</w:t>
-      </w:r>
-      <w:r>
-        <w:rPr>
-          <w:sz w:val="20"/>
-          <w:szCs w:val="20"/>
-        </w:rPr>
-        <w:t xml:space="preserve">, </w:t>
-      </w:r>
-      <w:r>
-        <w:rPr>
-          <w:i/>
-          <w:iCs/>
-          <w:sz w:val="20"/>
-          <w:szCs w:val="20"/>
-        </w:rPr>
-        <w:t>129</w:t>
-      </w:r>
-      <w:r>
-        <w:rPr>
-          <w:sz w:val="20"/>
-          <w:szCs w:val="20"/>
-        </w:rPr>
-        <w:t>(2), 351–380. https://doi.org/10.1577/1548-8659(2000)129&lt;0351:FBIRTP&gt;2.0.CO;2</w:t>
-      </w:r>
-    </w:p>
-    <w:p>
-      <w:pPr>
-        <w:pStyle w:val="Bibliography"/>
-        <w:spacing w:line="240" w:lineRule="auto"/>
-        <w:rPr>
-          <w:sz w:val="20"/>
-          <w:szCs w:val="20"/>
-        </w:rPr>
-      </w:pPr>
-      <w:r>
-        <w:rPr>
-          <w:sz w:val="20"/>
-          <w:szCs w:val="20"/>
-        </w:rPr>
-        <w:t xml:space="preserve">Divens, M. (2024). </w:t>
-      </w:r>
-      <w:r>
-        <w:rPr>
-          <w:i/>
-          <w:iCs/>
-          <w:sz w:val="20"/>
-          <w:szCs w:val="20"/>
-        </w:rPr>
-        <w:t>Yakima Basin Bull Trout Spawning Surveys 2023</w:t>
-      </w:r>
-      <w:r>
-        <w:rPr>
-          <w:sz w:val="20"/>
-          <w:szCs w:val="20"/>
-        </w:rPr>
-        <w:t>. Washington Department of Fish and Wildlife.</w:t>
-      </w:r>
-    </w:p>
-    <w:p>
-      <w:pPr>
-        <w:pStyle w:val="Bibliography"/>
-        <w:spacing w:line="240" w:lineRule="auto"/>
-        <w:rPr>
-          <w:sz w:val="20"/>
-          <w:szCs w:val="20"/>
-        </w:rPr>
-      </w:pPr>
-      <w:r>
-        <w:rPr>
-          <w:sz w:val="20"/>
-          <w:szCs w:val="20"/>
-        </w:rPr>
-        <w:t xml:space="preserve">Harrison, P. M., Martins, E. G., Algera, D. A., Rytwinski, T., Mossop, B., Leake, A. J., Power, M., &amp; Cooke, S. J. (2019). Turbine entrainment and passage of potadromous fish through hydropower dams: Developing conceptual frameworks and metrics for moving beyond turbine passage mortality. </w:t>
-      </w:r>
-      <w:r>
-        <w:rPr>
-          <w:i/>
-          <w:iCs/>
-          <w:sz w:val="20"/>
-          <w:szCs w:val="20"/>
-        </w:rPr>
-        <w:t>Fish and Fisheries</w:t>
-      </w:r>
-      <w:r>
-        <w:rPr>
-          <w:sz w:val="20"/>
-          <w:szCs w:val="20"/>
-        </w:rPr>
-        <w:t xml:space="preserve">, </w:t>
-      </w:r>
-      <w:r>
-        <w:rPr>
-          <w:i/>
-          <w:iCs/>
-          <w:sz w:val="20"/>
-          <w:szCs w:val="20"/>
-        </w:rPr>
-        <w:t>20</w:t>
-      </w:r>
-      <w:r>
-        <w:rPr>
-          <w:sz w:val="20"/>
-          <w:szCs w:val="20"/>
-        </w:rPr>
-        <w:t>(3), 403–418. https://doi.org/10.1111/faf.12349</w:t>
-      </w:r>
-    </w:p>
-    <w:p>
-      <w:pPr>
-        <w:pStyle w:val="Bibliography"/>
-        <w:spacing w:line="240" w:lineRule="auto"/>
-        <w:rPr>
-          <w:sz w:val="20"/>
-          <w:szCs w:val="20"/>
-        </w:rPr>
-      </w:pPr>
-      <w:r>
-        <w:rPr>
-          <w:sz w:val="20"/>
-          <w:szCs w:val="20"/>
-        </w:rPr>
-        <w:t xml:space="preserve">Harrison, P. M., Ward, T., Algera, D. A., Culling, B., Euchner, T., Leake, A., Crossman, J. A., Cooke, S. J., &amp; Power, M. (2020). A comparison of turbine entrainment rates and seasonal entrainment vulnerability of two sympatric char species, bull trout and lake trout, in a hydropower reservoir. </w:t>
-      </w:r>
-      <w:r>
-        <w:rPr>
-          <w:i/>
-          <w:iCs/>
-          <w:sz w:val="20"/>
-          <w:szCs w:val="20"/>
-        </w:rPr>
-        <w:t>River Research and Applications</w:t>
-      </w:r>
-      <w:r>
-        <w:rPr>
-          <w:sz w:val="20"/>
-          <w:szCs w:val="20"/>
-        </w:rPr>
-        <w:t xml:space="preserve">, </w:t>
-      </w:r>
-      <w:r>
-        <w:rPr>
-          <w:i/>
-          <w:iCs/>
-          <w:sz w:val="20"/>
-          <w:szCs w:val="20"/>
-        </w:rPr>
-        <w:t>36</w:t>
-      </w:r>
-      <w:r>
-        <w:rPr>
-          <w:sz w:val="20"/>
-          <w:szCs w:val="20"/>
-        </w:rPr>
-        <w:t>(7), 1033–1045. https://doi.org/10.1002/rra.3617</w:t>
-      </w:r>
-    </w:p>
-    <w:p>
-      <w:pPr>
-        <w:pStyle w:val="Bibliography"/>
-        <w:spacing w:line="240" w:lineRule="auto"/>
-        <w:rPr>
-          <w:sz w:val="20"/>
-          <w:szCs w:val="20"/>
-        </w:rPr>
-      </w:pPr>
-      <w:r>
-        <w:rPr>
-          <w:sz w:val="20"/>
-          <w:szCs w:val="20"/>
-        </w:rPr>
-        <w:t xml:space="preserve">Hiebert, S. (2004). </w:t>
-      </w:r>
-      <w:r>
-        <w:rPr>
-          <w:i/>
-          <w:iCs/>
-          <w:sz w:val="20"/>
-          <w:szCs w:val="20"/>
-        </w:rPr>
-        <w:t>Fish entrainment from Rimrock Reservoir, Tieton River Washington, 2004</w:t>
-      </w:r>
-      <w:r>
-        <w:rPr>
-          <w:sz w:val="20"/>
-          <w:szCs w:val="20"/>
-        </w:rPr>
-        <w:t>. USBR. http://www.ybfwrb.org/Assets/Documents/References/Hiebert_et_al_2003.pdf</w:t>
-      </w:r>
-    </w:p>
-    <w:p>
-      <w:pPr>
-        <w:pStyle w:val="Bibliography"/>
-        <w:spacing w:line="240" w:lineRule="auto"/>
-        <w:rPr>
-          <w:sz w:val="20"/>
-          <w:szCs w:val="20"/>
-        </w:rPr>
-      </w:pPr>
-      <w:r>
-        <w:rPr>
-          <w:sz w:val="20"/>
-          <w:szCs w:val="20"/>
-        </w:rPr>
-        <w:t xml:space="preserve">Hiebert, S., Best, E., Sechrist, J., Swartz, R., Moore, D., Wilson, J., &amp; Kennedy, S. (2003). </w:t>
-      </w:r>
-      <w:r>
-        <w:rPr>
-          <w:i/>
-          <w:iCs/>
-          <w:sz w:val="20"/>
-          <w:szCs w:val="20"/>
-        </w:rPr>
-        <w:t>Fish Entrainment from Rimrock Reservoir, Tieton River, Washington 2002</w:t>
-      </w:r>
-      <w:r>
-        <w:rPr>
-          <w:sz w:val="20"/>
-          <w:szCs w:val="20"/>
-        </w:rPr>
-        <w:t>. Bureau of Reclamation. http://www.ybfwrb.org/Assets/Documents/References/Hiebert_et_al_2002.pdf</w:t>
-      </w:r>
-    </w:p>
-    <w:p>
-      <w:pPr>
-        <w:pStyle w:val="Bibliography"/>
-        <w:spacing w:line="240" w:lineRule="auto"/>
-        <w:rPr>
-          <w:sz w:val="20"/>
-          <w:szCs w:val="20"/>
-        </w:rPr>
-      </w:pPr>
-      <w:r>
-        <w:rPr>
-          <w:sz w:val="20"/>
-          <w:szCs w:val="20"/>
-        </w:rPr>
-        <w:t xml:space="preserve">James, P. (2002). </w:t>
-      </w:r>
-      <w:r>
-        <w:rPr>
-          <w:i/>
-          <w:iCs/>
-          <w:sz w:val="20"/>
-          <w:szCs w:val="20"/>
-        </w:rPr>
-        <w:t>Population Status and Life History Characteristics of Bull Trout in the Yakima River Basin</w:t>
-      </w:r>
-      <w:r>
-        <w:rPr>
-          <w:sz w:val="20"/>
-          <w:szCs w:val="20"/>
-        </w:rPr>
-        <w:t>. Bureau of Reclamation.</w:t>
-      </w:r>
-    </w:p>
-    <w:p>
-      <w:pPr>
-        <w:pStyle w:val="Bibliography"/>
-        <w:spacing w:line="240" w:lineRule="auto"/>
-        <w:rPr>
-          <w:sz w:val="20"/>
-          <w:szCs w:val="20"/>
-        </w:rPr>
-      </w:pPr>
-      <w:r>
-        <w:rPr>
-          <w:sz w:val="20"/>
-          <w:szCs w:val="20"/>
-        </w:rPr>
-        <w:t xml:space="preserve">Mizell, M., &amp; Anderson, E. (2008). </w:t>
-      </w:r>
-      <w:r>
-        <w:rPr>
-          <w:i/>
-          <w:iCs/>
-          <w:sz w:val="20"/>
-          <w:szCs w:val="20"/>
-        </w:rPr>
-        <w:t>Monitoring Federally Listed Bull Trout (Salvelinus confluentus) Movements Proximate to Bureau of Reclamation Dams in the Yakima Basin</w:t>
-      </w:r>
-      <w:r>
-        <w:rPr>
-          <w:sz w:val="20"/>
-          <w:szCs w:val="20"/>
-        </w:rPr>
-        <w:t>.</w:t>
-      </w:r>
-    </w:p>
-    <w:p>
-      <w:pPr>
-        <w:pStyle w:val="Bibliography"/>
-        <w:spacing w:line="240" w:lineRule="auto"/>
-        <w:rPr>
-          <w:sz w:val="20"/>
-          <w:szCs w:val="20"/>
-        </w:rPr>
-      </w:pPr>
-      <w:r>
-        <w:rPr>
-          <w:sz w:val="20"/>
-          <w:szCs w:val="20"/>
-        </w:rPr>
-        <w:t xml:space="preserve">Mizell, M., &amp; Anderson, E. (2015). </w:t>
-      </w:r>
-      <w:r>
-        <w:rPr>
-          <w:i/>
-          <w:iCs/>
-          <w:sz w:val="20"/>
-          <w:szCs w:val="20"/>
-        </w:rPr>
-        <w:t>Final Report: An Investigation into the Migratory Behavior, Habitat Use and Genetic Composition of Fluvial and Resident Bull Trout (Salvelinus confluentus) in the Yakima River Basin</w:t>
-      </w:r>
-      <w:r>
-        <w:rPr>
-          <w:sz w:val="20"/>
-          <w:szCs w:val="20"/>
-        </w:rPr>
-        <w:t>.</w:t>
-      </w:r>
-    </w:p>
-    <w:p>
-      <w:pPr>
-        <w:pStyle w:val="Bibliography"/>
-        <w:spacing w:line="240" w:lineRule="auto"/>
-        <w:rPr>
-          <w:sz w:val="20"/>
-          <w:szCs w:val="20"/>
-        </w:rPr>
-      </w:pPr>
-      <w:r>
-        <w:rPr>
-          <w:sz w:val="20"/>
-          <w:szCs w:val="20"/>
-        </w:rPr>
-        <w:t xml:space="preserve">Mongillo, P., &amp; Faulconer, L. (1980). </w:t>
-      </w:r>
-      <w:r>
-        <w:rPr>
-          <w:i/>
-          <w:iCs/>
-          <w:sz w:val="20"/>
-          <w:szCs w:val="20"/>
-        </w:rPr>
-        <w:t>Yakima Fisheries Enhancement Study</w:t>
-      </w:r>
-      <w:r>
-        <w:rPr>
-          <w:sz w:val="20"/>
-          <w:szCs w:val="20"/>
-        </w:rPr>
-        <w:t>. Washington Department of Fish and Wildlife. http://www.ybfwrb.org/Assets/Documents/References/Mongillo_Faulconer_1980.pdf</w:t>
-      </w:r>
-    </w:p>
-    <w:p>
-      <w:pPr>
-        <w:pStyle w:val="Bibliography"/>
-        <w:spacing w:line="240" w:lineRule="auto"/>
-        <w:rPr>
-          <w:sz w:val="20"/>
-          <w:szCs w:val="20"/>
-        </w:rPr>
-      </w:pPr>
-      <w:r>
-        <w:rPr>
-          <w:sz w:val="20"/>
-          <w:szCs w:val="20"/>
-        </w:rPr>
-        <w:t xml:space="preserve">Small, M. P., Hawkins, D., &amp; Von Bargen, J. (2009). </w:t>
-      </w:r>
-      <w:r>
-        <w:rPr>
-          <w:i/>
-          <w:iCs/>
-          <w:sz w:val="20"/>
-          <w:szCs w:val="20"/>
-        </w:rPr>
-        <w:t>WDFW Yakima bull trout report. Phase 3: Genetic Analysis of Yakima Basin Bull Trout (Salvelinus confluentus)</w:t>
-      </w:r>
-      <w:r>
-        <w:rPr>
-          <w:sz w:val="20"/>
-          <w:szCs w:val="20"/>
-        </w:rPr>
-        <w:t>. Washington Department of Fish and Wildlife. http://www.ybfwrb.org/Assets/Documents/References/Small_et_al_2009.doc</w:t>
-      </w:r>
-    </w:p>
-    <w:p>
-      <w:pPr>
-        <w:spacing w:line="240" w:lineRule="auto"/>
-        <w:rPr>
-          <w:sz w:val="20"/>
-          <w:szCs w:val="20"/>
-        </w:rPr>
-      </w:pPr>
-      <w:r>
-        <w:rPr>
-          <w:sz w:val="20"/>
-          <w:szCs w:val="20"/>
+          <w:sz w:val="22"/>
+          <w:szCs w:val="22"/>
         </w:rPr>
         <w:fldChar w:fldCharType="end"/>
       </w:r>
@@ -4860,47 +5136,24 @@
       </w:r>
     </w:p>
   </w:comment>
-  <w:comment w:id="2" w:author="Dayan, David I" w:date="2024-09-04T16:46:00Z" w:initials="DDI">
-    <w:p>
-      <w:pPr>
-        <w:pStyle w:val="CommentText"/>
-      </w:pPr>
-      <w:r>
-        <w:rPr>
-          <w:rStyle w:val="CommentReference"/>
-        </w:rPr>
-        <w:annotationRef/>
-      </w:r>
-      <w:r>
-        <w:t>Math here the low end is:</w:t>
-      </w:r>
-      <w:r>
-        <w:br/>
-        <w:t xml:space="preserve"> (20% adults * 60 total bull trout)/(1961, total adult spawning population using Jolly-Seber)</w:t>
-      </w:r>
-    </w:p>
-  </w:comment>
 </w:comments>
 </file>
 
 <file path=word/commentsExtended.xml><?xml version="1.0" encoding="utf-8"?>
 <w15:commentsEx xmlns:wpc="http://schemas.microsoft.com/office/word/2010/wordprocessingCanvas" xmlns:cx="http://schemas.microsoft.com/office/drawing/2014/chartex" xmlns:cx1="http://schemas.microsoft.com/office/drawing/2015/9/8/chartex" xmlns:cx2="http://schemas.microsoft.com/office/drawing/2015/10/21/chartex" xmlns:cx3="http://schemas.microsoft.com/office/drawing/2016/5/9/chartex" xmlns:cx4="http://schemas.microsoft.com/office/drawing/2016/5/10/chartex" xmlns:cx5="http://schemas.microsoft.com/office/drawing/2016/5/11/chartex" xmlns:cx6="http://schemas.microsoft.com/office/drawing/2016/5/12/chartex" xmlns:cx7="http://schemas.microsoft.com/office/drawing/2016/5/13/chartex" xmlns:cx8="http://schemas.microsoft.com/office/drawing/2016/5/14/chartex" xmlns:mc="http://schemas.openxmlformats.org/markup-compatibility/2006" xmlns:aink="http://schemas.microsoft.com/office/drawing/2016/ink" xmlns:am3d="http://schemas.microsoft.com/office/drawing/2017/model3d" xmlns:o="urn:schemas-microsoft-com:office:office" xmlns:oel="http://schemas.microsoft.com/office/2019/extlst" xmlns:r="http://schemas.openxmlformats.org/officeDocument/2006/relationships" xmlns:m="http://schemas.openxmlformats.org/officeDocument/2006/math" xmlns:v="urn:schemas-microsoft-com:vml" xmlns:wp14="http://schemas.microsoft.com/office/word/2010/wordprocessingDrawing" xmlns:wp="http://schemas.openxmlformats.org/drawingml/2006/wordprocessingDrawing" xmlns:w10="urn:schemas-microsoft-com:office:word" xmlns:w="http://schemas.openxmlformats.org/wordprocessingml/2006/main" xmlns:w14="http://schemas.microsoft.com/office/word/2010/wordml" xmlns:w15="http://schemas.microsoft.com/office/word/2012/wordml" xmlns:w16cex="http://schemas.microsoft.com/office/word/2018/wordml/cex" xmlns:w16cid="http://schemas.microsoft.com/office/word/2016/wordml/cid" xmlns:w16="http://schemas.microsoft.com/office/word/2018/wordml" xmlns:w16sdtdh="http://schemas.microsoft.com/office/word/2020/wordml/sdtdatahash" xmlns:w16se="http://schemas.microsoft.com/office/word/2015/wordml/symex" xmlns:wpg="http://schemas.microsoft.com/office/word/2010/wordprocessingGroup" xmlns:wpi="http://schemas.microsoft.com/office/word/2010/wordprocessingInk" xmlns:wne="http://schemas.microsoft.com/office/word/2006/wordml" xmlns:wps="http://schemas.microsoft.com/office/word/2010/wordprocessingShape" mc:Ignorable="w14 w15 w16se w16cid w16 w16cex w16sdtdh wp14">
-  <w15:commentEx w15:paraId="390EE5EA" w15:done="0"/>
-  <w15:commentEx w15:paraId="0CD6751E" w15:done="0"/>
+  <w15:commentEx w15:paraId="417D3ACB" w15:done="0"/>
 </w15:commentsEx>
 </file>
 
 <file path=word/commentsExtensible.xml><?xml version="1.0" encoding="utf-8"?>
 <w16cex:commentsExtensible xmlns:wpc="http://schemas.microsoft.com/office/word/2010/wordprocessingCanvas" xmlns:cx="http://schemas.microsoft.com/office/drawing/2014/chartex" xmlns:cx1="http://schemas.microsoft.com/office/drawing/2015/9/8/chartex" xmlns:cx2="http://schemas.microsoft.com/office/drawing/2015/10/21/chartex" xmlns:cx3="http://schemas.microsoft.com/office/drawing/2016/5/9/chartex" xmlns:cx4="http://schemas.microsoft.com/office/drawing/2016/5/10/chartex" xmlns:cx5="http://schemas.microsoft.com/office/drawing/2016/5/11/chartex" xmlns:cx6="http://schemas.microsoft.com/office/drawing/2016/5/12/chartex" xmlns:cx7="http://schemas.microsoft.com/office/drawing/2016/5/13/chartex" xmlns:cx8="http://schemas.microsoft.com/office/drawing/2016/5/14/chartex" xmlns:cr="http://schemas.microsoft.com/office/comments/2020/reactions" xmlns:mc="http://schemas.openxmlformats.org/markup-compatibility/2006" xmlns:aink="http://schemas.microsoft.com/office/drawing/2016/ink" xmlns:am3d="http://schemas.microsoft.com/office/drawing/2017/model3d" xmlns:o="urn:schemas-microsoft-com:office:office" xmlns:oel="http://schemas.microsoft.com/office/2019/extlst" xmlns:r="http://schemas.openxmlformats.org/officeDocument/2006/relationships" xmlns:m="http://schemas.openxmlformats.org/officeDocument/2006/math" xmlns:v="urn:schemas-microsoft-com:vml" xmlns:wp14="http://schemas.microsoft.com/office/word/2010/wordprocessingDrawing" xmlns:wp="http://schemas.openxmlformats.org/drawingml/2006/wordprocessingDrawing" xmlns:w10="urn:schemas-microsoft-com:office:word" xmlns:w="http://schemas.openxmlformats.org/wordprocessingml/2006/main" xmlns:w14="http://schemas.microsoft.com/office/word/2010/wordml" xmlns:w15="http://schemas.microsoft.com/office/word/2012/wordml" xmlns:w16cex="http://schemas.microsoft.com/office/word/2018/wordml/cex" xmlns:w16cid="http://schemas.microsoft.com/office/word/2016/wordml/cid" xmlns:w16="http://schemas.microsoft.com/office/word/2018/wordml" xmlns:w16sdtdh="http://schemas.microsoft.com/office/word/2020/wordml/sdtdatahash" xmlns:w16se="http://schemas.microsoft.com/office/word/2015/wordml/symex" xmlns:wpg="http://schemas.microsoft.com/office/word/2010/wordprocessingGroup" xmlns:wpi="http://schemas.microsoft.com/office/word/2010/wordprocessingInk" xmlns:wne="http://schemas.microsoft.com/office/word/2006/wordml" xmlns:wps="http://schemas.microsoft.com/office/word/2010/wordprocessingShape" mc:Ignorable="w14 w15 w16se w16cid w16 w16cex w16sdtdh cr wp14">
   <w16cex:commentExtensible w16cex:durableId="2A819CE8" w16cex:dateUtc="2024-09-03T21:34:00Z"/>
-  <w16cex:commentExtensible w16cex:durableId="2A830D5D" w16cex:dateUtc="2024-09-04T23:46:00Z"/>
 </w16cex:commentsExtensible>
 </file>
 
 <file path=word/commentsIds.xml><?xml version="1.0" encoding="utf-8"?>
 <w16cid:commentsIds xmlns:wpc="http://schemas.microsoft.com/office/word/2010/wordprocessingCanvas" xmlns:cx="http://schemas.microsoft.com/office/drawing/2014/chartex" xmlns:cx1="http://schemas.microsoft.com/office/drawing/2015/9/8/chartex" xmlns:cx2="http://schemas.microsoft.com/office/drawing/2015/10/21/chartex" xmlns:cx3="http://schemas.microsoft.com/office/drawing/2016/5/9/chartex" xmlns:cx4="http://schemas.microsoft.com/office/drawing/2016/5/10/chartex" xmlns:cx5="http://schemas.microsoft.com/office/drawing/2016/5/11/chartex" xmlns:cx6="http://schemas.microsoft.com/office/drawing/2016/5/12/chartex" xmlns:cx7="http://schemas.microsoft.com/office/drawing/2016/5/13/chartex" xmlns:cx8="http://schemas.microsoft.com/office/drawing/2016/5/14/chartex" xmlns:mc="http://schemas.openxmlformats.org/markup-compatibility/2006" xmlns:aink="http://schemas.microsoft.com/office/drawing/2016/ink" xmlns:am3d="http://schemas.microsoft.com/office/drawing/2017/model3d" xmlns:o="urn:schemas-microsoft-com:office:office" xmlns:oel="http://schemas.microsoft.com/office/2019/extlst" xmlns:r="http://schemas.openxmlformats.org/officeDocument/2006/relationships" xmlns:m="http://schemas.openxmlformats.org/officeDocument/2006/math" xmlns:v="urn:schemas-microsoft-com:vml" xmlns:wp14="http://schemas.microsoft.com/office/word/2010/wordprocessingDrawing" xmlns:wp="http://schemas.openxmlformats.org/drawingml/2006/wordprocessingDrawing" xmlns:w10="urn:schemas-microsoft-com:office:word" xmlns:w="http://schemas.openxmlformats.org/wordprocessingml/2006/main" xmlns:w14="http://schemas.microsoft.com/office/word/2010/wordml" xmlns:w15="http://schemas.microsoft.com/office/word/2012/wordml" xmlns:w16cex="http://schemas.microsoft.com/office/word/2018/wordml/cex" xmlns:w16cid="http://schemas.microsoft.com/office/word/2016/wordml/cid" xmlns:w16="http://schemas.microsoft.com/office/word/2018/wordml" xmlns:w16sdtdh="http://schemas.microsoft.com/office/word/2020/wordml/sdtdatahash" xmlns:w16se="http://schemas.microsoft.com/office/word/2015/wordml/symex" xmlns:wpg="http://schemas.microsoft.com/office/word/2010/wordprocessingGroup" xmlns:wpi="http://schemas.microsoft.com/office/word/2010/wordprocessingInk" xmlns:wne="http://schemas.microsoft.com/office/word/2006/wordml" xmlns:wps="http://schemas.microsoft.com/office/word/2010/wordprocessingShape" mc:Ignorable="w14 w15 w16se w16cid w16 w16cex w16sdtdh wp14">
-  <w16cid:commentId w16cid:paraId="390EE5EA" w16cid:durableId="2A819CE8"/>
-  <w16cid:commentId w16cid:paraId="0CD6751E" w16cid:durableId="2A830D5D"/>
+  <w16cid:commentId w16cid:paraId="417D3ACB" w16cid:durableId="2A819CE8"/>
 </w16cid:commentsIds>
 </file>
 
@@ -5670,6 +5923,7 @@
   <w:style w:type="character" w:default="1" w:styleId="DefaultParagraphFont">
     <w:name w:val="Default Paragraph Font"/>
     <w:uiPriority w:val="1"/>
+    <w:semiHidden/>
     <w:unhideWhenUsed/>
   </w:style>
   <w:style w:type="table" w:default="1" w:styleId="TableNormal">

</xml_diff>